<commit_message>
to do and report splitted
</commit_message>
<xml_diff>
--- a/report/report.docx
+++ b/report/report.docx
@@ -5,107 +5,1839 @@
     <w:p>
       <w:pPr>
         <w:contextualSpacing/>
-      </w:pPr>
-      <w:r>
-        <w:t>Possibilities:</w:t>
-      </w:r>
-    </w:p>
-    <w:p>
-      <w:pPr>
-        <w:ind w:firstLine="708"/>
-        <w:contextualSpacing/>
-      </w:pPr>
-      <w:r>
-        <w:t>Visualization</w:t>
-      </w:r>
-      <w:r>
+        <w:rPr>
+          <w:rFonts w:cs="Arial"/>
+          <w:color w:val="111111"/>
+          <w:sz w:val="20"/>
+          <w:szCs w:val="20"/>
+          <w:shd w:val="clear" w:color="auto" w:fill="FFFFFF"/>
+        </w:rPr>
+      </w:pPr>
+      <w:r>
+        <w:rPr>
+          <w:rStyle w:val="apple-converted-space"/>
+          <w:rFonts w:cs="Arial"/>
+          <w:color w:val="111111"/>
+          <w:sz w:val="20"/>
+          <w:szCs w:val="20"/>
+          <w:shd w:val="clear" w:color="auto" w:fill="FFFFFF"/>
+        </w:rPr>
+        <w:t> </w:t>
+      </w:r>
+      <w:r>
+        <w:rPr>
+          <w:rFonts w:cs="Arial"/>
+          <w:color w:val="111111"/>
+          <w:sz w:val="20"/>
+          <w:szCs w:val="20"/>
+          <w:shd w:val="clear" w:color="auto" w:fill="FFFFFF"/>
+        </w:rPr>
+        <w:t xml:space="preserve">The paper should describe the chosen methods and compare them analytically and </w:t>
+      </w:r>
+      <w:proofErr w:type="spellStart"/>
+      <w:r>
+        <w:rPr>
+          <w:rFonts w:cs="Arial"/>
+          <w:color w:val="111111"/>
+          <w:sz w:val="20"/>
+          <w:szCs w:val="20"/>
+          <w:shd w:val="clear" w:color="auto" w:fill="FFFFFF"/>
+        </w:rPr>
+        <w:t>emprically</w:t>
+      </w:r>
+      <w:proofErr w:type="spellEnd"/>
+      <w:r>
+        <w:rPr>
+          <w:rFonts w:cs="Arial"/>
+          <w:color w:val="111111"/>
+          <w:sz w:val="20"/>
+          <w:szCs w:val="20"/>
+          <w:shd w:val="clear" w:color="auto" w:fill="FFFFFF"/>
+        </w:rPr>
+        <w:t>. Based on this analysis you should draw some generic conclusions.</w:t>
+      </w:r>
+      <w:r>
+        <w:rPr>
+          <w:rFonts w:cs="Arial"/>
+          <w:color w:val="111111"/>
+          <w:sz w:val="20"/>
+          <w:szCs w:val="20"/>
+          <w:shd w:val="clear" w:color="auto" w:fill="FFFFFF"/>
+        </w:rPr>
         <w:t xml:space="preserve"> </w:t>
       </w:r>
-    </w:p>
-    <w:p>
-      <w:pPr>
-        <w:ind w:firstLine="708"/>
-        <w:contextualSpacing/>
-      </w:pPr>
-      <w:r>
-        <w:t>Making the bot</w:t>
-      </w:r>
-      <w:r>
-        <w:tab/>
-        <w:t>(hill climbing)</w:t>
+      <w:r>
+        <w:rPr>
+          <w:rFonts w:cs="Arial"/>
+          <w:color w:val="111111"/>
+          <w:sz w:val="20"/>
+          <w:szCs w:val="20"/>
+          <w:shd w:val="clear" w:color="auto" w:fill="FFFFFF"/>
+        </w:rPr>
+        <w:t>For this you should take (at least) the 4 bots you implemented and compare their performance by having them systematically play against each other. According to the different environments (but possibly not) different bots might outperform others. Define some interesting hypotheses and research questions, and use your analysis to verify or falsify them</w:t>
+      </w:r>
+    </w:p>
+    <w:p>
+      <w:pPr>
+        <w:contextualSpacing/>
+        <w:rPr>
+          <w:rFonts w:cs="Arial"/>
+          <w:color w:val="111111"/>
+          <w:sz w:val="20"/>
+          <w:szCs w:val="20"/>
+          <w:shd w:val="clear" w:color="auto" w:fill="FFFFFF"/>
+        </w:rPr>
+      </w:pPr>
+    </w:p>
+    <w:p>
+      <w:pPr>
+        <w:numPr>
+          <w:ilvl w:val="0"/>
+          <w:numId w:val="1"/>
+        </w:numPr>
+        <w:shd w:val="clear" w:color="auto" w:fill="FFFFFF"/>
+        <w:spacing w:after="0" w:line="240" w:lineRule="auto"/>
+        <w:ind w:left="0"/>
+        <w:rPr>
+          <w:rFonts w:eastAsia="Times New Roman" w:cs="Arial"/>
+          <w:color w:val="111111"/>
+          <w:sz w:val="20"/>
+          <w:szCs w:val="20"/>
+          <w:lang w:eastAsia="nl-NL"/>
+        </w:rPr>
+      </w:pPr>
+      <w:r>
+        <w:rPr>
+          <w:rFonts w:eastAsia="Times New Roman" w:cs="Arial"/>
+          <w:color w:val="444444"/>
+          <w:sz w:val="20"/>
+          <w:szCs w:val="20"/>
+          <w:bdr w:val="none" w:sz="0" w:space="0" w:color="auto" w:frame="1"/>
+          <w:lang w:eastAsia="nl-NL"/>
+        </w:rPr>
+        <w:t>Title page with title and authors, and an abstract of 2-3 paragraphs </w:t>
+      </w:r>
+    </w:p>
+    <w:p>
+      <w:pPr>
+        <w:numPr>
+          <w:ilvl w:val="0"/>
+          <w:numId w:val="1"/>
+        </w:numPr>
+        <w:shd w:val="clear" w:color="auto" w:fill="FFFFFF"/>
+        <w:spacing w:after="0" w:line="240" w:lineRule="auto"/>
+        <w:ind w:left="0"/>
+        <w:rPr>
+          <w:rFonts w:eastAsia="Times New Roman" w:cs="Arial"/>
+          <w:color w:val="111111"/>
+          <w:sz w:val="20"/>
+          <w:szCs w:val="20"/>
+          <w:lang w:val="nl-NL" w:eastAsia="nl-NL"/>
+        </w:rPr>
+      </w:pPr>
+      <w:r>
+        <w:rPr>
+          <w:rFonts w:eastAsia="Times New Roman" w:cs="Arial"/>
+          <w:color w:val="444444"/>
+          <w:sz w:val="20"/>
+          <w:szCs w:val="20"/>
+          <w:bdr w:val="none" w:sz="0" w:space="0" w:color="auto" w:frame="1"/>
+          <w:lang w:eastAsia="nl-NL"/>
+        </w:rPr>
+        <w:t xml:space="preserve">Introduction (to the problem, but also your solution, en some results. </w:t>
+      </w:r>
+      <w:r>
+        <w:rPr>
+          <w:rFonts w:eastAsia="Times New Roman" w:cs="Arial"/>
+          <w:color w:val="444444"/>
+          <w:sz w:val="20"/>
+          <w:szCs w:val="20"/>
+          <w:bdr w:val="none" w:sz="0" w:space="0" w:color="auto" w:frame="1"/>
+          <w:lang w:val="nl-NL" w:eastAsia="nl-NL"/>
+        </w:rPr>
+        <w:t>2 pages) </w:t>
+      </w:r>
+    </w:p>
+    <w:p>
+      <w:pPr>
+        <w:numPr>
+          <w:ilvl w:val="0"/>
+          <w:numId w:val="1"/>
+        </w:numPr>
+        <w:shd w:val="clear" w:color="auto" w:fill="FFFFFF"/>
+        <w:spacing w:after="0" w:line="240" w:lineRule="auto"/>
+        <w:ind w:left="0"/>
+        <w:rPr>
+          <w:rFonts w:eastAsia="Times New Roman" w:cs="Arial"/>
+          <w:color w:val="111111"/>
+          <w:sz w:val="20"/>
+          <w:szCs w:val="20"/>
+          <w:lang w:eastAsia="nl-NL"/>
+        </w:rPr>
+      </w:pPr>
+      <w:r>
+        <w:rPr>
+          <w:rFonts w:eastAsia="Times New Roman" w:cs="Arial"/>
+          <w:color w:val="444444"/>
+          <w:sz w:val="20"/>
+          <w:szCs w:val="20"/>
+          <w:bdr w:val="none" w:sz="0" w:space="0" w:color="auto" w:frame="1"/>
+          <w:lang w:eastAsia="nl-NL"/>
+        </w:rPr>
+        <w:t>Background information: description of the game, the challenge, the IS framework, whatever is necessary to understand your paper. Here you would normally also summarise related work, but this is not required here as all the methods are in the textbook (1-2 pages)</w:t>
+      </w:r>
+    </w:p>
+    <w:p>
+      <w:pPr>
+        <w:numPr>
+          <w:ilvl w:val="0"/>
+          <w:numId w:val="1"/>
+        </w:numPr>
+        <w:shd w:val="clear" w:color="auto" w:fill="FFFFFF"/>
+        <w:spacing w:after="0" w:line="240" w:lineRule="auto"/>
+        <w:ind w:left="0"/>
+        <w:rPr>
+          <w:rFonts w:eastAsia="Times New Roman" w:cs="Arial"/>
+          <w:color w:val="111111"/>
+          <w:sz w:val="20"/>
+          <w:szCs w:val="20"/>
+          <w:lang w:val="nl-NL" w:eastAsia="nl-NL"/>
+        </w:rPr>
+      </w:pPr>
+      <w:r>
+        <w:rPr>
+          <w:rFonts w:eastAsia="Times New Roman" w:cs="Arial"/>
+          <w:color w:val="444444"/>
+          <w:sz w:val="20"/>
+          <w:szCs w:val="20"/>
+          <w:bdr w:val="none" w:sz="0" w:space="0" w:color="auto" w:frame="1"/>
+          <w:lang w:eastAsia="nl-NL"/>
+        </w:rPr>
+        <w:t xml:space="preserve">Research question: Explain what you did, and what possible outcomes of your setup and contribution. That could e.g. be that you want to find out whether one methods works, or that it works better than other.  What do you mean by works better: Wins once, wins all the time, wins mostly, not </w:t>
+      </w:r>
+      <w:proofErr w:type="spellStart"/>
+      <w:r>
+        <w:rPr>
+          <w:rFonts w:eastAsia="Times New Roman" w:cs="Arial"/>
+          <w:color w:val="444444"/>
+          <w:sz w:val="20"/>
+          <w:szCs w:val="20"/>
+          <w:bdr w:val="none" w:sz="0" w:space="0" w:color="auto" w:frame="1"/>
+          <w:lang w:eastAsia="nl-NL"/>
+        </w:rPr>
+        <w:t>alway</w:t>
+      </w:r>
+      <w:proofErr w:type="spellEnd"/>
+      <w:r>
+        <w:rPr>
+          <w:rFonts w:eastAsia="Times New Roman" w:cs="Arial"/>
+          <w:color w:val="444444"/>
+          <w:sz w:val="20"/>
+          <w:szCs w:val="20"/>
+          <w:bdr w:val="none" w:sz="0" w:space="0" w:color="auto" w:frame="1"/>
+          <w:lang w:eastAsia="nl-NL"/>
+        </w:rPr>
+        <w:t xml:space="preserve"> loose, works faster, works better when time is restricted etc. </w:t>
+      </w:r>
+      <w:r>
+        <w:rPr>
+          <w:rFonts w:eastAsia="Times New Roman" w:cs="Arial"/>
+          <w:color w:val="444444"/>
+          <w:sz w:val="20"/>
+          <w:szCs w:val="20"/>
+          <w:bdr w:val="none" w:sz="0" w:space="0" w:color="auto" w:frame="1"/>
+          <w:lang w:val="nl-NL" w:eastAsia="nl-NL"/>
+        </w:rPr>
+        <w:t>(1 page)</w:t>
+      </w:r>
+    </w:p>
+    <w:p>
+      <w:pPr>
+        <w:numPr>
+          <w:ilvl w:val="0"/>
+          <w:numId w:val="1"/>
+        </w:numPr>
+        <w:shd w:val="clear" w:color="auto" w:fill="FFFFFF"/>
+        <w:spacing w:after="0" w:line="240" w:lineRule="auto"/>
+        <w:ind w:left="0"/>
+        <w:rPr>
+          <w:rFonts w:eastAsia="Times New Roman" w:cs="Arial"/>
+          <w:color w:val="111111"/>
+          <w:sz w:val="20"/>
+          <w:szCs w:val="20"/>
+          <w:lang w:val="nl-NL" w:eastAsia="nl-NL"/>
+        </w:rPr>
+      </w:pPr>
+      <w:r>
+        <w:rPr>
+          <w:rFonts w:eastAsia="Times New Roman" w:cs="Arial"/>
+          <w:color w:val="444444"/>
+          <w:sz w:val="20"/>
+          <w:szCs w:val="20"/>
+          <w:bdr w:val="none" w:sz="0" w:space="0" w:color="auto" w:frame="1"/>
+          <w:lang w:eastAsia="nl-NL"/>
+        </w:rPr>
+        <w:t xml:space="preserve">Experimental setup: Explain how you set up your experiments. What did you do, e.g. in terms of implementation (brief), but mostly in order to compare your different methods. </w:t>
+      </w:r>
+      <w:proofErr w:type="spellStart"/>
+      <w:r>
+        <w:rPr>
+          <w:rFonts w:eastAsia="Times New Roman" w:cs="Arial"/>
+          <w:color w:val="444444"/>
+          <w:sz w:val="20"/>
+          <w:szCs w:val="20"/>
+          <w:bdr w:val="none" w:sz="0" w:space="0" w:color="auto" w:frame="1"/>
+          <w:lang w:val="nl-NL" w:eastAsia="nl-NL"/>
+        </w:rPr>
+        <w:t>Define</w:t>
+      </w:r>
+      <w:proofErr w:type="spellEnd"/>
+      <w:r>
+        <w:rPr>
+          <w:rFonts w:eastAsia="Times New Roman" w:cs="Arial"/>
+          <w:color w:val="444444"/>
+          <w:sz w:val="20"/>
+          <w:szCs w:val="20"/>
+          <w:bdr w:val="none" w:sz="0" w:space="0" w:color="auto" w:frame="1"/>
+          <w:lang w:val="nl-NL" w:eastAsia="nl-NL"/>
+        </w:rPr>
+        <w:t xml:space="preserve"> </w:t>
+      </w:r>
+      <w:proofErr w:type="spellStart"/>
+      <w:r>
+        <w:rPr>
+          <w:rFonts w:eastAsia="Times New Roman" w:cs="Arial"/>
+          <w:color w:val="444444"/>
+          <w:sz w:val="20"/>
+          <w:szCs w:val="20"/>
+          <w:bdr w:val="none" w:sz="0" w:space="0" w:color="auto" w:frame="1"/>
+          <w:lang w:val="nl-NL" w:eastAsia="nl-NL"/>
+        </w:rPr>
+        <w:t>your</w:t>
+      </w:r>
+      <w:proofErr w:type="spellEnd"/>
+      <w:r>
+        <w:rPr>
+          <w:rFonts w:eastAsia="Times New Roman" w:cs="Arial"/>
+          <w:color w:val="444444"/>
+          <w:sz w:val="20"/>
+          <w:szCs w:val="20"/>
+          <w:bdr w:val="none" w:sz="0" w:space="0" w:color="auto" w:frame="1"/>
+          <w:lang w:val="nl-NL" w:eastAsia="nl-NL"/>
+        </w:rPr>
+        <w:t xml:space="preserve"> </w:t>
+      </w:r>
+      <w:proofErr w:type="spellStart"/>
+      <w:r>
+        <w:rPr>
+          <w:rFonts w:eastAsia="Times New Roman" w:cs="Arial"/>
+          <w:color w:val="444444"/>
+          <w:sz w:val="20"/>
+          <w:szCs w:val="20"/>
+          <w:bdr w:val="none" w:sz="0" w:space="0" w:color="auto" w:frame="1"/>
+          <w:lang w:val="nl-NL" w:eastAsia="nl-NL"/>
+        </w:rPr>
+        <w:t>metrics</w:t>
+      </w:r>
+      <w:proofErr w:type="spellEnd"/>
+      <w:r>
+        <w:rPr>
+          <w:rFonts w:eastAsia="Times New Roman" w:cs="Arial"/>
+          <w:color w:val="444444"/>
+          <w:sz w:val="20"/>
+          <w:szCs w:val="20"/>
+          <w:bdr w:val="none" w:sz="0" w:space="0" w:color="auto" w:frame="1"/>
+          <w:lang w:val="nl-NL" w:eastAsia="nl-NL"/>
+        </w:rPr>
+        <w:t>. (2 pages)</w:t>
+      </w:r>
+    </w:p>
+    <w:p>
+      <w:pPr>
+        <w:numPr>
+          <w:ilvl w:val="0"/>
+          <w:numId w:val="1"/>
+        </w:numPr>
+        <w:shd w:val="clear" w:color="auto" w:fill="FFFFFF"/>
+        <w:spacing w:after="0" w:line="240" w:lineRule="auto"/>
+        <w:ind w:left="0"/>
+        <w:rPr>
+          <w:rFonts w:eastAsia="Times New Roman" w:cs="Arial"/>
+          <w:color w:val="111111"/>
+          <w:sz w:val="20"/>
+          <w:szCs w:val="20"/>
+          <w:lang w:val="nl-NL" w:eastAsia="nl-NL"/>
+        </w:rPr>
+      </w:pPr>
+      <w:r>
+        <w:rPr>
+          <w:rFonts w:eastAsia="Times New Roman" w:cs="Arial"/>
+          <w:color w:val="444444"/>
+          <w:sz w:val="20"/>
+          <w:szCs w:val="20"/>
+          <w:bdr w:val="none" w:sz="0" w:space="0" w:color="auto" w:frame="1"/>
+          <w:lang w:eastAsia="nl-NL"/>
+        </w:rPr>
+        <w:t>Results: describe your results in some kind of overview tables, and point the reader to the most significant and interesting results in a short text. </w:t>
+      </w:r>
+      <w:r>
+        <w:rPr>
+          <w:rFonts w:eastAsia="Times New Roman" w:cs="Arial"/>
+          <w:color w:val="444444"/>
+          <w:sz w:val="20"/>
+          <w:szCs w:val="20"/>
+          <w:bdr w:val="none" w:sz="0" w:space="0" w:color="auto" w:frame="1"/>
+          <w:lang w:val="nl-NL" w:eastAsia="nl-NL"/>
+        </w:rPr>
+        <w:t>(2 pages)</w:t>
+      </w:r>
+    </w:p>
+    <w:p>
+      <w:pPr>
+        <w:numPr>
+          <w:ilvl w:val="0"/>
+          <w:numId w:val="1"/>
+        </w:numPr>
+        <w:shd w:val="clear" w:color="auto" w:fill="FFFFFF"/>
+        <w:spacing w:after="0" w:line="240" w:lineRule="auto"/>
+        <w:ind w:left="0"/>
+        <w:rPr>
+          <w:rFonts w:eastAsia="Times New Roman" w:cs="Arial"/>
+          <w:color w:val="111111"/>
+          <w:sz w:val="20"/>
+          <w:szCs w:val="20"/>
+          <w:lang w:val="nl-NL" w:eastAsia="nl-NL"/>
+        </w:rPr>
+      </w:pPr>
+      <w:r>
+        <w:rPr>
+          <w:rFonts w:eastAsia="Times New Roman" w:cs="Arial"/>
+          <w:color w:val="444444"/>
+          <w:sz w:val="20"/>
+          <w:szCs w:val="20"/>
+          <w:bdr w:val="none" w:sz="0" w:space="0" w:color="auto" w:frame="1"/>
+          <w:lang w:eastAsia="nl-NL"/>
+        </w:rPr>
+        <w:t xml:space="preserve">Findings: As a separate step interpret the results, and give explanations for the results. </w:t>
+      </w:r>
+      <w:r>
+        <w:rPr>
+          <w:rFonts w:eastAsia="Times New Roman" w:cs="Arial"/>
+          <w:color w:val="444444"/>
+          <w:sz w:val="20"/>
+          <w:szCs w:val="20"/>
+          <w:bdr w:val="none" w:sz="0" w:space="0" w:color="auto" w:frame="1"/>
+          <w:lang w:val="nl-NL" w:eastAsia="nl-NL"/>
+        </w:rPr>
+        <w:t>(1 page)</w:t>
+      </w:r>
+    </w:p>
+    <w:p>
+      <w:pPr>
+        <w:numPr>
+          <w:ilvl w:val="0"/>
+          <w:numId w:val="1"/>
+        </w:numPr>
+        <w:shd w:val="clear" w:color="auto" w:fill="FFFFFF"/>
+        <w:spacing w:after="0" w:line="240" w:lineRule="auto"/>
+        <w:ind w:left="0"/>
+        <w:rPr>
+          <w:rFonts w:eastAsia="Times New Roman" w:cs="Arial"/>
+          <w:color w:val="111111"/>
+          <w:sz w:val="20"/>
+          <w:szCs w:val="20"/>
+          <w:lang w:val="nl-NL" w:eastAsia="nl-NL"/>
+        </w:rPr>
+      </w:pPr>
+      <w:r>
+        <w:rPr>
+          <w:rFonts w:eastAsia="Times New Roman" w:cs="Arial"/>
+          <w:color w:val="444444"/>
+          <w:sz w:val="20"/>
+          <w:szCs w:val="20"/>
+          <w:bdr w:val="none" w:sz="0" w:space="0" w:color="auto" w:frame="1"/>
+          <w:lang w:eastAsia="nl-NL"/>
+        </w:rPr>
+        <w:t xml:space="preserve">Conclusions: summarise what you did, and highlight the most </w:t>
+      </w:r>
+      <w:proofErr w:type="spellStart"/>
+      <w:r>
+        <w:rPr>
+          <w:rFonts w:eastAsia="Times New Roman" w:cs="Arial"/>
+          <w:color w:val="444444"/>
+          <w:sz w:val="20"/>
+          <w:szCs w:val="20"/>
+          <w:bdr w:val="none" w:sz="0" w:space="0" w:color="auto" w:frame="1"/>
+          <w:lang w:eastAsia="nl-NL"/>
+        </w:rPr>
+        <w:t>inportant</w:t>
+      </w:r>
+      <w:proofErr w:type="spellEnd"/>
+      <w:r>
+        <w:rPr>
+          <w:rFonts w:eastAsia="Times New Roman" w:cs="Arial"/>
+          <w:color w:val="444444"/>
+          <w:sz w:val="20"/>
+          <w:szCs w:val="20"/>
+          <w:bdr w:val="none" w:sz="0" w:space="0" w:color="auto" w:frame="1"/>
+          <w:lang w:eastAsia="nl-NL"/>
+        </w:rPr>
+        <w:t xml:space="preserve"> findings. </w:t>
+      </w:r>
+      <w:r>
+        <w:rPr>
+          <w:rFonts w:eastAsia="Times New Roman" w:cs="Arial"/>
+          <w:color w:val="444444"/>
+          <w:sz w:val="20"/>
+          <w:szCs w:val="20"/>
+          <w:bdr w:val="none" w:sz="0" w:space="0" w:color="auto" w:frame="1"/>
+          <w:lang w:val="nl-NL" w:eastAsia="nl-NL"/>
+        </w:rPr>
+        <w:t>(1 page)</w:t>
+      </w:r>
+    </w:p>
+    <w:p>
+      <w:pPr>
+        <w:spacing w:after="0" w:line="240" w:lineRule="auto"/>
+      </w:pPr>
+      <w:r>
+        <w:br w:type="page"/>
+      </w:r>
+    </w:p>
+    <w:p>
+      <w:pPr>
+        <w:contextualSpacing/>
+        <w:jc w:val="center"/>
+        <w:rPr>
+          <w:sz w:val="48"/>
+          <w:szCs w:val="48"/>
+          <w:lang w:val="nl-NL"/>
+        </w:rPr>
+      </w:pPr>
+      <w:r>
+        <w:rPr>
+          <w:sz w:val="48"/>
+          <w:szCs w:val="48"/>
+          <w:lang w:val="nl-NL"/>
+        </w:rPr>
+        <w:lastRenderedPageBreak/>
+        <w:t>Intelligent Systems 2013</w:t>
+      </w:r>
+    </w:p>
+    <w:p>
+      <w:pPr>
+        <w:contextualSpacing/>
+        <w:jc w:val="center"/>
+        <w:rPr>
+          <w:sz w:val="48"/>
+          <w:szCs w:val="48"/>
+          <w:lang w:val="nl-NL"/>
+        </w:rPr>
+      </w:pPr>
+    </w:p>
+    <w:p>
+      <w:pPr>
+        <w:contextualSpacing/>
+        <w:jc w:val="center"/>
+        <w:rPr>
+          <w:sz w:val="48"/>
+          <w:szCs w:val="48"/>
+          <w:lang w:val="nl-NL"/>
+        </w:rPr>
+      </w:pPr>
+    </w:p>
+    <w:p>
+      <w:pPr>
+        <w:contextualSpacing/>
+        <w:jc w:val="center"/>
+        <w:rPr>
+          <w:sz w:val="48"/>
+          <w:szCs w:val="48"/>
+          <w:lang w:val="nl-NL"/>
+        </w:rPr>
+      </w:pPr>
+    </w:p>
+    <w:p>
+      <w:pPr>
+        <w:contextualSpacing/>
+        <w:jc w:val="center"/>
+        <w:rPr>
+          <w:color w:val="FF0000"/>
+          <w:sz w:val="48"/>
+          <w:szCs w:val="48"/>
+          <w:lang w:val="nl-NL"/>
+        </w:rPr>
+      </w:pPr>
+      <w:proofErr w:type="spellStart"/>
+      <w:r>
+        <w:rPr>
+          <w:color w:val="FF0000"/>
+          <w:sz w:val="48"/>
+          <w:szCs w:val="48"/>
+          <w:lang w:val="nl-NL"/>
+        </w:rPr>
+        <w:t>Planet</w:t>
+      </w:r>
+      <w:proofErr w:type="spellEnd"/>
+      <w:r>
+        <w:rPr>
+          <w:color w:val="FF0000"/>
+          <w:sz w:val="48"/>
+          <w:szCs w:val="48"/>
+          <w:lang w:val="nl-NL"/>
+        </w:rPr>
+        <w:t xml:space="preserve"> Wars Bots</w:t>
+      </w:r>
+    </w:p>
+    <w:p>
+      <w:pPr>
+        <w:contextualSpacing/>
+        <w:jc w:val="right"/>
+        <w:rPr>
+          <w:noProof/>
+          <w:lang w:val="nl-NL" w:eastAsia="nl-NL"/>
+        </w:rPr>
+      </w:pPr>
+      <w:r>
+        <w:rPr>
+          <w:noProof/>
+          <w:lang w:val="nl-NL" w:eastAsia="nl-NL"/>
+        </w:rPr>
+        <w:drawing>
+          <wp:anchor distT="0" distB="0" distL="114300" distR="114300" simplePos="0" relativeHeight="251658240" behindDoc="1" locked="0" layoutInCell="1" allowOverlap="1" wp14:anchorId="2AF94A58" wp14:editId="38A5CBF7">
+            <wp:simplePos x="0" y="0"/>
+            <wp:positionH relativeFrom="column">
+              <wp:posOffset>1319530</wp:posOffset>
+            </wp:positionH>
+            <wp:positionV relativeFrom="paragraph">
+              <wp:posOffset>64770</wp:posOffset>
+            </wp:positionV>
+            <wp:extent cx="3295015" cy="4400550"/>
+            <wp:effectExtent l="0" t="0" r="635" b="0"/>
+            <wp:wrapNone/>
+            <wp:docPr id="1" name="Afbeelding 1"/>
+            <wp:cNvGraphicFramePr>
+              <a:graphicFrameLocks xmlns:a="http://schemas.openxmlformats.org/drawingml/2006/main" noChangeAspect="1"/>
+            </wp:cNvGraphicFramePr>
+            <a:graphic xmlns:a="http://schemas.openxmlformats.org/drawingml/2006/main">
+              <a:graphicData uri="http://schemas.openxmlformats.org/drawingml/2006/picture">
+                <pic:pic xmlns:pic="http://schemas.openxmlformats.org/drawingml/2006/picture">
+                  <pic:nvPicPr>
+                    <pic:cNvPr id="0" name=""/>
+                    <pic:cNvPicPr/>
+                  </pic:nvPicPr>
+                  <pic:blipFill rotWithShape="1">
+                    <a:blip r:embed="rId6">
+                      <a:extLst>
+                        <a:ext uri="{28A0092B-C50C-407E-A947-70E740481C1C}">
+                          <a14:useLocalDpi xmlns:a14="http://schemas.microsoft.com/office/drawing/2010/main" val="0"/>
+                        </a:ext>
+                      </a:extLst>
+                    </a:blip>
+                    <a:srcRect l="33401" t="13601" r="33198" b="7059"/>
+                    <a:stretch/>
+                  </pic:blipFill>
+                  <pic:spPr bwMode="auto">
+                    <a:xfrm>
+                      <a:off x="0" y="0"/>
+                      <a:ext cx="3295015" cy="4400550"/>
+                    </a:xfrm>
+                    <a:prstGeom prst="rect">
+                      <a:avLst/>
+                    </a:prstGeom>
+                    <a:ln>
+                      <a:noFill/>
+                    </a:ln>
+                    <a:extLst>
+                      <a:ext uri="{53640926-AAD7-44D8-BBD7-CCE9431645EC}">
+                        <a14:shadowObscured xmlns:a14="http://schemas.microsoft.com/office/drawing/2010/main"/>
+                      </a:ext>
+                    </a:extLst>
+                  </pic:spPr>
+                </pic:pic>
+              </a:graphicData>
+            </a:graphic>
+            <wp14:sizeRelH relativeFrom="page">
+              <wp14:pctWidth>0</wp14:pctWidth>
+            </wp14:sizeRelH>
+            <wp14:sizeRelV relativeFrom="page">
+              <wp14:pctHeight>0</wp14:pctHeight>
+            </wp14:sizeRelV>
+          </wp:anchor>
+        </w:drawing>
+      </w:r>
+    </w:p>
+    <w:p>
+      <w:pPr>
+        <w:contextualSpacing/>
+        <w:jc w:val="right"/>
+        <w:rPr>
+          <w:noProof/>
+          <w:lang w:val="nl-NL" w:eastAsia="nl-NL"/>
+        </w:rPr>
+      </w:pPr>
+    </w:p>
+    <w:p>
+      <w:pPr>
+        <w:contextualSpacing/>
+        <w:jc w:val="right"/>
+        <w:rPr>
+          <w:lang w:val="nl-NL"/>
+        </w:rPr>
+      </w:pPr>
+    </w:p>
+    <w:p>
+      <w:pPr>
+        <w:contextualSpacing/>
+        <w:jc w:val="right"/>
+        <w:rPr>
+          <w:lang w:val="nl-NL"/>
+        </w:rPr>
+      </w:pPr>
+    </w:p>
+    <w:p>
+      <w:pPr>
+        <w:contextualSpacing/>
+        <w:jc w:val="right"/>
+        <w:rPr>
+          <w:lang w:val="nl-NL"/>
+        </w:rPr>
+      </w:pPr>
+    </w:p>
+    <w:p>
+      <w:pPr>
+        <w:contextualSpacing/>
+        <w:jc w:val="right"/>
+        <w:rPr>
+          <w:lang w:val="nl-NL"/>
+        </w:rPr>
+      </w:pPr>
+    </w:p>
+    <w:p>
+      <w:pPr>
+        <w:contextualSpacing/>
+        <w:jc w:val="right"/>
+        <w:rPr>
+          <w:lang w:val="nl-NL"/>
+        </w:rPr>
+      </w:pPr>
+    </w:p>
+    <w:p>
+      <w:pPr>
+        <w:contextualSpacing/>
+        <w:jc w:val="right"/>
+        <w:rPr>
+          <w:lang w:val="nl-NL"/>
+        </w:rPr>
+      </w:pPr>
+    </w:p>
+    <w:p>
+      <w:pPr>
+        <w:contextualSpacing/>
+        <w:jc w:val="right"/>
+        <w:rPr>
+          <w:lang w:val="nl-NL"/>
+        </w:rPr>
+      </w:pPr>
+    </w:p>
+    <w:p>
+      <w:pPr>
+        <w:contextualSpacing/>
+        <w:jc w:val="right"/>
+        <w:rPr>
+          <w:lang w:val="nl-NL"/>
+        </w:rPr>
+      </w:pPr>
+    </w:p>
+    <w:p>
+      <w:pPr>
+        <w:contextualSpacing/>
+        <w:jc w:val="right"/>
+        <w:rPr>
+          <w:lang w:val="nl-NL"/>
+        </w:rPr>
+      </w:pPr>
+    </w:p>
+    <w:p>
+      <w:pPr>
+        <w:contextualSpacing/>
+        <w:jc w:val="right"/>
+        <w:rPr>
+          <w:lang w:val="nl-NL"/>
+        </w:rPr>
+      </w:pPr>
+    </w:p>
+    <w:p>
+      <w:pPr>
+        <w:contextualSpacing/>
+        <w:jc w:val="right"/>
+        <w:rPr>
+          <w:lang w:val="nl-NL"/>
+        </w:rPr>
+      </w:pPr>
+    </w:p>
+    <w:p>
+      <w:pPr>
+        <w:contextualSpacing/>
+        <w:jc w:val="right"/>
+        <w:rPr>
+          <w:lang w:val="nl-NL"/>
+        </w:rPr>
+      </w:pPr>
+    </w:p>
+    <w:p>
+      <w:pPr>
+        <w:contextualSpacing/>
+        <w:jc w:val="right"/>
+        <w:rPr>
+          <w:lang w:val="nl-NL"/>
+        </w:rPr>
+      </w:pPr>
+    </w:p>
+    <w:p>
+      <w:pPr>
+        <w:contextualSpacing/>
+        <w:jc w:val="right"/>
+        <w:rPr>
+          <w:lang w:val="nl-NL"/>
+        </w:rPr>
+      </w:pPr>
+    </w:p>
+    <w:p>
+      <w:pPr>
+        <w:contextualSpacing/>
+        <w:jc w:val="right"/>
+        <w:rPr>
+          <w:lang w:val="nl-NL"/>
+        </w:rPr>
+      </w:pPr>
+    </w:p>
+    <w:p>
+      <w:pPr>
+        <w:contextualSpacing/>
+        <w:jc w:val="right"/>
+        <w:rPr>
+          <w:lang w:val="nl-NL"/>
+        </w:rPr>
+      </w:pPr>
+    </w:p>
+    <w:p>
+      <w:pPr>
+        <w:contextualSpacing/>
+        <w:jc w:val="right"/>
+        <w:rPr>
+          <w:lang w:val="nl-NL"/>
+        </w:rPr>
+      </w:pPr>
+    </w:p>
+    <w:p>
+      <w:pPr>
+        <w:contextualSpacing/>
+        <w:jc w:val="right"/>
+        <w:rPr>
+          <w:lang w:val="nl-NL"/>
+        </w:rPr>
+      </w:pPr>
+    </w:p>
+    <w:p>
+      <w:pPr>
+        <w:contextualSpacing/>
+        <w:jc w:val="right"/>
+        <w:rPr>
+          <w:lang w:val="nl-NL"/>
+        </w:rPr>
+      </w:pPr>
+    </w:p>
+    <w:p>
+      <w:pPr>
+        <w:contextualSpacing/>
+        <w:jc w:val="right"/>
+        <w:rPr>
+          <w:lang w:val="nl-NL"/>
+        </w:rPr>
+      </w:pPr>
+    </w:p>
+    <w:p>
+      <w:pPr>
+        <w:contextualSpacing/>
+        <w:jc w:val="right"/>
+        <w:rPr>
+          <w:lang w:val="nl-NL"/>
+        </w:rPr>
+      </w:pPr>
+    </w:p>
+    <w:p>
+      <w:pPr>
+        <w:contextualSpacing/>
+        <w:jc w:val="right"/>
+        <w:rPr>
+          <w:lang w:val="nl-NL"/>
+        </w:rPr>
+      </w:pPr>
+    </w:p>
+    <w:p>
+      <w:pPr>
+        <w:contextualSpacing/>
+        <w:jc w:val="right"/>
+        <w:rPr>
+          <w:lang w:val="nl-NL"/>
+        </w:rPr>
+      </w:pPr>
+    </w:p>
+    <w:p>
+      <w:pPr>
+        <w:contextualSpacing/>
+        <w:jc w:val="right"/>
+        <w:rPr>
+          <w:lang w:val="nl-NL"/>
+        </w:rPr>
+      </w:pPr>
+    </w:p>
+    <w:p>
+      <w:pPr>
+        <w:contextualSpacing/>
+        <w:jc w:val="right"/>
+        <w:rPr>
+          <w:lang w:val="nl-NL"/>
+        </w:rPr>
+      </w:pPr>
+    </w:p>
+    <w:p>
+      <w:pPr>
+        <w:contextualSpacing/>
+        <w:jc w:val="right"/>
+        <w:rPr>
+          <w:b/>
+          <w:sz w:val="32"/>
+          <w:szCs w:val="32"/>
+          <w:lang w:val="nl-NL"/>
+        </w:rPr>
+      </w:pPr>
+      <w:proofErr w:type="spellStart"/>
+      <w:r>
+        <w:rPr>
+          <w:b/>
+          <w:sz w:val="32"/>
+          <w:szCs w:val="32"/>
+          <w:lang w:val="nl-NL"/>
+        </w:rPr>
+        <w:t>Authors</w:t>
+      </w:r>
+      <w:proofErr w:type="spellEnd"/>
+    </w:p>
+    <w:p>
+      <w:pPr>
+        <w:contextualSpacing/>
+        <w:jc w:val="right"/>
+        <w:rPr>
+          <w:sz w:val="32"/>
+          <w:szCs w:val="32"/>
+          <w:lang w:val="nl-NL"/>
+        </w:rPr>
+      </w:pPr>
+      <w:r>
+        <w:rPr>
+          <w:sz w:val="32"/>
+          <w:szCs w:val="32"/>
+          <w:lang w:val="nl-NL"/>
+        </w:rPr>
+        <w:t>Anouk Boukema</w:t>
+      </w:r>
+    </w:p>
+    <w:p>
+      <w:pPr>
+        <w:contextualSpacing/>
+        <w:jc w:val="right"/>
+        <w:rPr>
+          <w:sz w:val="32"/>
+          <w:szCs w:val="32"/>
+          <w:lang w:val="nl-NL"/>
+        </w:rPr>
+      </w:pPr>
+      <w:proofErr w:type="spellStart"/>
+      <w:r>
+        <w:rPr>
+          <w:sz w:val="32"/>
+          <w:szCs w:val="32"/>
+          <w:lang w:val="nl-NL"/>
+        </w:rPr>
+        <w:t>Baudouin</w:t>
+      </w:r>
+      <w:proofErr w:type="spellEnd"/>
+      <w:r>
+        <w:rPr>
+          <w:sz w:val="32"/>
+          <w:szCs w:val="32"/>
+          <w:lang w:val="nl-NL"/>
+        </w:rPr>
+        <w:t xml:space="preserve"> </w:t>
+      </w:r>
+      <w:proofErr w:type="spellStart"/>
+      <w:r>
+        <w:rPr>
+          <w:sz w:val="32"/>
+          <w:szCs w:val="32"/>
+          <w:lang w:val="nl-NL"/>
+        </w:rPr>
+        <w:t>Duthoit</w:t>
+      </w:r>
+      <w:proofErr w:type="spellEnd"/>
+    </w:p>
+    <w:p>
+      <w:pPr>
+        <w:contextualSpacing/>
+        <w:jc w:val="right"/>
+        <w:rPr>
+          <w:sz w:val="32"/>
+          <w:szCs w:val="32"/>
+          <w:lang w:val="nl-NL"/>
+        </w:rPr>
+      </w:pPr>
+      <w:proofErr w:type="spellStart"/>
+      <w:r>
+        <w:rPr>
+          <w:sz w:val="32"/>
+          <w:szCs w:val="32"/>
+          <w:lang w:val="nl-NL"/>
+        </w:rPr>
+        <w:t>Gossa</w:t>
+      </w:r>
+      <w:proofErr w:type="spellEnd"/>
+      <w:r>
+        <w:rPr>
+          <w:sz w:val="32"/>
+          <w:szCs w:val="32"/>
+          <w:lang w:val="nl-NL"/>
+        </w:rPr>
+        <w:t xml:space="preserve"> </w:t>
+      </w:r>
+      <w:proofErr w:type="spellStart"/>
+      <w:r>
+        <w:rPr>
+          <w:sz w:val="32"/>
+          <w:szCs w:val="32"/>
+          <w:lang w:val="nl-NL"/>
+        </w:rPr>
+        <w:t>Lô</w:t>
+      </w:r>
+      <w:proofErr w:type="spellEnd"/>
+    </w:p>
+    <w:p>
+      <w:pPr>
+        <w:contextualSpacing/>
+        <w:jc w:val="right"/>
+        <w:rPr>
+          <w:lang w:val="nl-NL"/>
+        </w:rPr>
+      </w:pPr>
+    </w:p>
+    <w:p>
+      <w:pPr>
+        <w:pStyle w:val="Kop1"/>
+      </w:pPr>
+      <w:r>
+        <w:lastRenderedPageBreak/>
+        <w:t>Abstract</w:t>
+      </w:r>
+    </w:p>
+    <w:p>
+      <w:pPr>
+        <w:shd w:val="clear" w:color="auto" w:fill="FFFFFF"/>
+        <w:spacing w:after="0" w:line="240" w:lineRule="auto"/>
+        <w:rPr>
+          <w:rFonts w:eastAsia="Times New Roman" w:cs="Arial"/>
+          <w:color w:val="FF0000"/>
+          <w:sz w:val="20"/>
+          <w:szCs w:val="20"/>
+          <w:lang w:eastAsia="nl-NL"/>
+        </w:rPr>
+      </w:pPr>
+      <w:r>
+        <w:rPr>
+          <w:rFonts w:eastAsia="Times New Roman" w:cs="Arial"/>
+          <w:color w:val="FF0000"/>
+          <w:sz w:val="20"/>
+          <w:szCs w:val="20"/>
+          <w:bdr w:val="none" w:sz="0" w:space="0" w:color="auto" w:frame="1"/>
+          <w:lang w:eastAsia="nl-NL"/>
+        </w:rPr>
+        <w:t>of 2-3 paragraphs </w:t>
+      </w:r>
+    </w:p>
+    <w:p/>
+    <w:p/>
+    <w:p/>
+    <w:p>
+      <w:pPr>
+        <w:pStyle w:val="Kop1"/>
+      </w:pPr>
+      <w:r>
+        <w:t>Introduction</w:t>
+      </w:r>
+    </w:p>
+    <w:p>
+      <w:pPr>
+        <w:shd w:val="clear" w:color="auto" w:fill="FFFFFF"/>
+        <w:spacing w:after="0" w:line="240" w:lineRule="auto"/>
+        <w:rPr>
+          <w:rFonts w:eastAsia="Times New Roman" w:cs="Arial"/>
+          <w:color w:val="111111"/>
+          <w:sz w:val="20"/>
+          <w:szCs w:val="20"/>
+          <w:lang w:eastAsia="nl-NL"/>
+        </w:rPr>
+      </w:pPr>
+      <w:r>
+        <w:rPr>
+          <w:rFonts w:eastAsia="Times New Roman" w:cs="Arial"/>
+          <w:color w:val="FF0000"/>
+          <w:sz w:val="20"/>
+          <w:szCs w:val="20"/>
+          <w:bdr w:val="none" w:sz="0" w:space="0" w:color="auto" w:frame="1"/>
+          <w:lang w:eastAsia="nl-NL"/>
+        </w:rPr>
+        <w:t>Introduction (to the problem, but also your solution, en some results. 2 pages) </w:t>
+      </w:r>
+    </w:p>
+    <w:p/>
+    <w:p/>
+    <w:p>
+      <w:pPr>
+        <w:spacing w:after="0" w:line="240" w:lineRule="auto"/>
+        <w:rPr>
+          <w:rFonts w:asciiTheme="majorHAnsi" w:eastAsiaTheme="majorEastAsia" w:hAnsiTheme="majorHAnsi" w:cstheme="majorBidi"/>
+          <w:b/>
+          <w:bCs/>
+          <w:color w:val="365F91" w:themeColor="accent1" w:themeShade="BF"/>
+          <w:sz w:val="28"/>
+          <w:szCs w:val="28"/>
+        </w:rPr>
+      </w:pPr>
+      <w:r>
+        <w:br w:type="page"/>
+      </w:r>
+    </w:p>
+    <w:p>
+      <w:pPr>
+        <w:pStyle w:val="Kop1"/>
+      </w:pPr>
+      <w:r>
+        <w:lastRenderedPageBreak/>
+        <w:t>Background information</w:t>
+      </w:r>
+    </w:p>
+    <w:p>
+      <w:pPr>
+        <w:shd w:val="clear" w:color="auto" w:fill="FFFFFF"/>
+        <w:spacing w:after="0" w:line="240" w:lineRule="auto"/>
+        <w:rPr>
+          <w:rFonts w:eastAsia="Times New Roman" w:cs="Arial"/>
+          <w:color w:val="111111"/>
+          <w:sz w:val="20"/>
+          <w:szCs w:val="20"/>
+          <w:lang w:eastAsia="nl-NL"/>
+        </w:rPr>
+      </w:pPr>
+      <w:r>
+        <w:rPr>
+          <w:rFonts w:eastAsia="Times New Roman" w:cs="Arial"/>
+          <w:color w:val="444444"/>
+          <w:sz w:val="20"/>
+          <w:szCs w:val="20"/>
+          <w:bdr w:val="none" w:sz="0" w:space="0" w:color="auto" w:frame="1"/>
+          <w:lang w:eastAsia="nl-NL"/>
+        </w:rPr>
+        <w:t>Background information: description of the game, the challenge, the IS framework, whatever is necessary to understand your paper. Here you would normally also summarise related work, but this is not required here as all the methods are in the textbook (1-2 pages)</w:t>
+      </w:r>
+    </w:p>
+    <w:p/>
+    <w:p>
+      <w:pPr>
+        <w:pStyle w:val="Kop2"/>
+        <w:rPr>
+          <w:rFonts w:eastAsia="Times New Roman"/>
+          <w:bdr w:val="none" w:sz="0" w:space="0" w:color="auto" w:frame="1"/>
+          <w:lang w:eastAsia="nl-NL"/>
+        </w:rPr>
+      </w:pPr>
+      <w:r>
+        <w:rPr>
+          <w:rFonts w:eastAsia="Times New Roman"/>
+          <w:bdr w:val="none" w:sz="0" w:space="0" w:color="auto" w:frame="1"/>
+          <w:lang w:eastAsia="nl-NL"/>
+        </w:rPr>
+        <w:t>The game</w:t>
+      </w:r>
+    </w:p>
+    <w:p>
+      <w:pPr>
+        <w:rPr>
+          <w:lang w:eastAsia="nl-NL"/>
+        </w:rPr>
+      </w:pPr>
+    </w:p>
+    <w:p>
+      <w:pPr>
+        <w:pStyle w:val="Kop2"/>
+        <w:rPr>
+          <w:lang w:eastAsia="nl-NL"/>
+        </w:rPr>
+      </w:pPr>
+      <w:r>
+        <w:rPr>
+          <w:lang w:eastAsia="nl-NL"/>
+        </w:rPr>
+        <w:t>The challenge</w:t>
+      </w:r>
+    </w:p>
+    <w:p>
+      <w:pPr>
+        <w:rPr>
+          <w:lang w:eastAsia="nl-NL"/>
+        </w:rPr>
+      </w:pPr>
+    </w:p>
+    <w:p>
+      <w:pPr>
+        <w:pStyle w:val="Kop2"/>
+        <w:rPr>
+          <w:lang w:eastAsia="nl-NL"/>
+        </w:rPr>
+      </w:pPr>
+      <w:r>
+        <w:rPr>
+          <w:lang w:eastAsia="nl-NL"/>
+        </w:rPr>
+        <w:t>The IS framework</w:t>
+      </w:r>
+    </w:p>
+    <w:p>
+      <w:pPr>
+        <w:rPr>
+          <w:lang w:eastAsia="nl-NL"/>
+        </w:rPr>
+      </w:pPr>
+    </w:p>
+    <w:p>
+      <w:pPr>
+        <w:pStyle w:val="Kop2"/>
+        <w:rPr>
+          <w:lang w:eastAsia="nl-NL"/>
+        </w:rPr>
+      </w:pPr>
+      <w:r>
+        <w:rPr>
+          <w:lang w:eastAsia="nl-NL"/>
+        </w:rPr>
+        <w:t>More???</w:t>
+      </w:r>
+    </w:p>
+    <w:p>
+      <w:pPr>
+        <w:shd w:val="clear" w:color="auto" w:fill="FFFFFF"/>
+        <w:spacing w:after="0" w:line="240" w:lineRule="auto"/>
+        <w:rPr>
+          <w:rFonts w:eastAsia="Times New Roman" w:cs="Arial"/>
+          <w:color w:val="444444"/>
+          <w:sz w:val="20"/>
+          <w:szCs w:val="20"/>
+          <w:bdr w:val="none" w:sz="0" w:space="0" w:color="auto" w:frame="1"/>
+          <w:lang w:eastAsia="nl-NL"/>
+        </w:rPr>
+      </w:pPr>
+    </w:p>
+    <w:p>
+      <w:pPr>
+        <w:spacing w:after="0" w:line="240" w:lineRule="auto"/>
+        <w:rPr>
+          <w:rFonts w:asciiTheme="majorHAnsi" w:eastAsiaTheme="majorEastAsia" w:hAnsiTheme="majorHAnsi" w:cstheme="majorBidi"/>
+          <w:b/>
+          <w:bCs/>
+          <w:color w:val="365F91" w:themeColor="accent1" w:themeShade="BF"/>
+          <w:sz w:val="28"/>
+          <w:szCs w:val="28"/>
+        </w:rPr>
+      </w:pPr>
+      <w:r>
+        <w:br w:type="page"/>
+      </w:r>
+    </w:p>
+    <w:p>
+      <w:pPr>
+        <w:pStyle w:val="Kop1"/>
+      </w:pPr>
+      <w:r>
+        <w:lastRenderedPageBreak/>
+        <w:t>Research questions</w:t>
+      </w:r>
+    </w:p>
+    <w:p>
+      <w:pPr>
+        <w:shd w:val="clear" w:color="auto" w:fill="FFFFFF"/>
+        <w:spacing w:after="0" w:line="240" w:lineRule="auto"/>
+        <w:rPr>
+          <w:rFonts w:eastAsia="Times New Roman" w:cs="Arial"/>
+          <w:color w:val="111111"/>
+          <w:sz w:val="20"/>
+          <w:szCs w:val="20"/>
+          <w:lang w:val="nl-NL" w:eastAsia="nl-NL"/>
+        </w:rPr>
+      </w:pPr>
+      <w:r>
+        <w:rPr>
+          <w:rFonts w:eastAsia="Times New Roman" w:cs="Arial"/>
+          <w:color w:val="444444"/>
+          <w:sz w:val="20"/>
+          <w:szCs w:val="20"/>
+          <w:bdr w:val="none" w:sz="0" w:space="0" w:color="auto" w:frame="1"/>
+          <w:lang w:eastAsia="nl-NL"/>
+        </w:rPr>
+        <w:t xml:space="preserve">Research question: Explain what you did, and what possible outcomes of your setup and contribution. That could e.g. be that you want to find out whether one methods works, or that it works better than other.  What do you mean by works better: Wins once, wins all the time, wins mostly, not </w:t>
+      </w:r>
+      <w:proofErr w:type="spellStart"/>
+      <w:r>
+        <w:rPr>
+          <w:rFonts w:eastAsia="Times New Roman" w:cs="Arial"/>
+          <w:color w:val="444444"/>
+          <w:sz w:val="20"/>
+          <w:szCs w:val="20"/>
+          <w:bdr w:val="none" w:sz="0" w:space="0" w:color="auto" w:frame="1"/>
+          <w:lang w:eastAsia="nl-NL"/>
+        </w:rPr>
+        <w:t>alway</w:t>
+      </w:r>
+      <w:proofErr w:type="spellEnd"/>
+      <w:r>
+        <w:rPr>
+          <w:rFonts w:eastAsia="Times New Roman" w:cs="Arial"/>
+          <w:color w:val="444444"/>
+          <w:sz w:val="20"/>
+          <w:szCs w:val="20"/>
+          <w:bdr w:val="none" w:sz="0" w:space="0" w:color="auto" w:frame="1"/>
+          <w:lang w:eastAsia="nl-NL"/>
+        </w:rPr>
+        <w:t xml:space="preserve"> loose, works faster, works better when time is restricted etc. </w:t>
+      </w:r>
+      <w:r>
+        <w:rPr>
+          <w:rFonts w:eastAsia="Times New Roman" w:cs="Arial"/>
+          <w:color w:val="444444"/>
+          <w:sz w:val="20"/>
+          <w:szCs w:val="20"/>
+          <w:bdr w:val="none" w:sz="0" w:space="0" w:color="auto" w:frame="1"/>
+          <w:lang w:val="nl-NL" w:eastAsia="nl-NL"/>
+        </w:rPr>
+        <w:t>(1 page)</w:t>
+      </w:r>
+    </w:p>
+    <w:p/>
+    <w:p>
+      <w:pPr>
+        <w:spacing w:after="0" w:line="240" w:lineRule="auto"/>
+        <w:rPr>
+          <w:rFonts w:asciiTheme="majorHAnsi" w:eastAsiaTheme="majorEastAsia" w:hAnsiTheme="majorHAnsi" w:cstheme="majorBidi"/>
+          <w:b/>
+          <w:bCs/>
+          <w:color w:val="365F91" w:themeColor="accent1" w:themeShade="BF"/>
+          <w:sz w:val="28"/>
+          <w:szCs w:val="28"/>
+        </w:rPr>
+      </w:pPr>
+      <w:r>
+        <w:br w:type="page"/>
+      </w:r>
+    </w:p>
+    <w:p>
+      <w:pPr>
+        <w:pStyle w:val="Kop1"/>
+      </w:pPr>
+      <w:r>
+        <w:lastRenderedPageBreak/>
+        <w:t>Experimental setup</w:t>
+      </w:r>
+    </w:p>
+    <w:p>
+      <w:r>
+        <w:t>We have made 4 different bots. Each of them is specialised in a different way. We will explain per bot how they are specialised and on what theory there speciality is based on (out of the lectures)</w:t>
+      </w:r>
+    </w:p>
+    <w:p>
+      <w:pPr>
+        <w:shd w:val="clear" w:color="auto" w:fill="FFFFFF"/>
+        <w:spacing w:after="0" w:line="240" w:lineRule="auto"/>
+        <w:rPr>
+          <w:rFonts w:eastAsia="Times New Roman" w:cs="Arial"/>
+          <w:color w:val="111111"/>
+          <w:sz w:val="20"/>
+          <w:szCs w:val="20"/>
+          <w:lang w:val="nl-NL" w:eastAsia="nl-NL"/>
+        </w:rPr>
+      </w:pPr>
+      <w:r>
+        <w:rPr>
+          <w:rFonts w:eastAsia="Times New Roman" w:cs="Arial"/>
+          <w:color w:val="444444"/>
+          <w:sz w:val="20"/>
+          <w:szCs w:val="20"/>
+          <w:bdr w:val="none" w:sz="0" w:space="0" w:color="auto" w:frame="1"/>
+          <w:lang w:eastAsia="nl-NL"/>
+        </w:rPr>
+        <w:t xml:space="preserve">Experimental setup: Explain how you set up your experiments. What did you do, e.g. in terms of implementation (brief), but mostly in order to compare your different methods. </w:t>
+      </w:r>
+      <w:proofErr w:type="spellStart"/>
+      <w:r>
+        <w:rPr>
+          <w:rFonts w:eastAsia="Times New Roman" w:cs="Arial"/>
+          <w:color w:val="444444"/>
+          <w:sz w:val="20"/>
+          <w:szCs w:val="20"/>
+          <w:bdr w:val="none" w:sz="0" w:space="0" w:color="auto" w:frame="1"/>
+          <w:lang w:val="nl-NL" w:eastAsia="nl-NL"/>
+        </w:rPr>
+        <w:t>Define</w:t>
+      </w:r>
+      <w:proofErr w:type="spellEnd"/>
+      <w:r>
+        <w:rPr>
+          <w:rFonts w:eastAsia="Times New Roman" w:cs="Arial"/>
+          <w:color w:val="444444"/>
+          <w:sz w:val="20"/>
+          <w:szCs w:val="20"/>
+          <w:bdr w:val="none" w:sz="0" w:space="0" w:color="auto" w:frame="1"/>
+          <w:lang w:val="nl-NL" w:eastAsia="nl-NL"/>
+        </w:rPr>
+        <w:t xml:space="preserve"> </w:t>
+      </w:r>
+      <w:proofErr w:type="spellStart"/>
+      <w:r>
+        <w:rPr>
+          <w:rFonts w:eastAsia="Times New Roman" w:cs="Arial"/>
+          <w:color w:val="444444"/>
+          <w:sz w:val="20"/>
+          <w:szCs w:val="20"/>
+          <w:bdr w:val="none" w:sz="0" w:space="0" w:color="auto" w:frame="1"/>
+          <w:lang w:val="nl-NL" w:eastAsia="nl-NL"/>
+        </w:rPr>
+        <w:t>your</w:t>
+      </w:r>
+      <w:proofErr w:type="spellEnd"/>
+      <w:r>
+        <w:rPr>
+          <w:rFonts w:eastAsia="Times New Roman" w:cs="Arial"/>
+          <w:color w:val="444444"/>
+          <w:sz w:val="20"/>
+          <w:szCs w:val="20"/>
+          <w:bdr w:val="none" w:sz="0" w:space="0" w:color="auto" w:frame="1"/>
+          <w:lang w:val="nl-NL" w:eastAsia="nl-NL"/>
+        </w:rPr>
+        <w:t xml:space="preserve"> </w:t>
+      </w:r>
+      <w:proofErr w:type="spellStart"/>
+      <w:r>
+        <w:rPr>
+          <w:rFonts w:eastAsia="Times New Roman" w:cs="Arial"/>
+          <w:color w:val="444444"/>
+          <w:sz w:val="20"/>
+          <w:szCs w:val="20"/>
+          <w:bdr w:val="none" w:sz="0" w:space="0" w:color="auto" w:frame="1"/>
+          <w:lang w:val="nl-NL" w:eastAsia="nl-NL"/>
+        </w:rPr>
+        <w:t>metrics</w:t>
+      </w:r>
+      <w:proofErr w:type="spellEnd"/>
+      <w:r>
+        <w:rPr>
+          <w:rFonts w:eastAsia="Times New Roman" w:cs="Arial"/>
+          <w:color w:val="444444"/>
+          <w:sz w:val="20"/>
+          <w:szCs w:val="20"/>
+          <w:bdr w:val="none" w:sz="0" w:space="0" w:color="auto" w:frame="1"/>
+          <w:lang w:val="nl-NL" w:eastAsia="nl-NL"/>
+        </w:rPr>
+        <w:t>. (2 pages)</w:t>
+      </w:r>
+    </w:p>
+    <w:p/>
+    <w:p>
+      <w:pPr>
+        <w:pStyle w:val="Kop2"/>
+      </w:pPr>
+      <w:proofErr w:type="spellStart"/>
+      <w:r>
+        <w:t>FirstBot</w:t>
+      </w:r>
+      <w:proofErr w:type="spellEnd"/>
+    </w:p>
+    <w:p>
+      <w:pPr>
+        <w:pStyle w:val="Kop3"/>
+      </w:pPr>
+      <w:r>
+        <w:t>Implementation</w:t>
+      </w:r>
+    </w:p>
+    <w:p/>
+    <w:p/>
+    <w:p>
+      <w:pPr>
+        <w:pStyle w:val="Kop2"/>
+      </w:pPr>
+      <w:proofErr w:type="spellStart"/>
+      <w:r>
+        <w:t>HillclimbingBot</w:t>
+      </w:r>
+      <w:proofErr w:type="spellEnd"/>
+    </w:p>
+    <w:p>
+      <w:r>
+        <w:t xml:space="preserve">The basics of this bot are based on the </w:t>
+      </w:r>
+      <w:proofErr w:type="spellStart"/>
+      <w:r>
+        <w:t>hi</w:t>
+      </w:r>
+      <w:r>
+        <w:t>l</w:t>
+      </w:r>
+      <w:r>
+        <w:t>lclimbing</w:t>
+      </w:r>
+      <w:proofErr w:type="spellEnd"/>
+      <w:r>
+        <w:t xml:space="preserve"> search principle</w:t>
+      </w:r>
+      <w:r>
+        <w:t>. For this search method</w:t>
       </w:r>
       <w:bookmarkStart w:id="0" w:name="_GoBack"/>
       <w:bookmarkEnd w:id="0"/>
-      <w:r>
-        <w:tab/>
-      </w:r>
-      <w:r>
-        <w:tab/>
+    </w:p>
+    <w:p>
+      <w:pPr>
+        <w:pStyle w:val="Kop3"/>
+      </w:pPr>
+      <w:r>
+        <w:t>Implementation</w:t>
+      </w:r>
+    </w:p>
+    <w:p/>
+    <w:p>
+      <w:pPr>
+        <w:pStyle w:val="Kop2"/>
+      </w:pPr>
+      <w:r>
+        <w:t>Comparing the methods</w:t>
+      </w:r>
+    </w:p>
+    <w:p>
+      <w:pPr>
+        <w:spacing w:after="0" w:line="240" w:lineRule="auto"/>
+        <w:rPr>
+          <w:rFonts w:asciiTheme="majorHAnsi" w:eastAsiaTheme="majorEastAsia" w:hAnsiTheme="majorHAnsi" w:cstheme="majorBidi"/>
+          <w:b/>
+          <w:bCs/>
+          <w:color w:val="365F91" w:themeColor="accent1" w:themeShade="BF"/>
+          <w:sz w:val="28"/>
+          <w:szCs w:val="28"/>
+        </w:rPr>
+      </w:pPr>
+      <w:r>
+        <w:br w:type="page"/>
+      </w:r>
+    </w:p>
+    <w:p>
+      <w:pPr>
+        <w:spacing w:after="0" w:line="240" w:lineRule="auto"/>
+        <w:rPr>
+          <w:rFonts w:asciiTheme="majorHAnsi" w:eastAsiaTheme="majorEastAsia" w:hAnsiTheme="majorHAnsi" w:cstheme="majorBidi"/>
+          <w:b/>
+          <w:bCs/>
+          <w:color w:val="365F91" w:themeColor="accent1" w:themeShade="BF"/>
+          <w:sz w:val="28"/>
+          <w:szCs w:val="28"/>
+        </w:rPr>
+      </w:pPr>
+      <w:r>
+        <w:lastRenderedPageBreak/>
+        <w:br w:type="page"/>
+      </w:r>
+    </w:p>
+    <w:p>
+      <w:pPr>
+        <w:pStyle w:val="Kop1"/>
+      </w:pPr>
+      <w:r>
+        <w:lastRenderedPageBreak/>
+        <w:t>Results</w:t>
+      </w:r>
+    </w:p>
+    <w:p>
+      <w:pPr>
+        <w:shd w:val="clear" w:color="auto" w:fill="FFFFFF"/>
+        <w:spacing w:after="0" w:line="240" w:lineRule="auto"/>
+        <w:rPr>
+          <w:rFonts w:eastAsia="Times New Roman" w:cs="Arial"/>
+          <w:color w:val="444444"/>
+          <w:sz w:val="20"/>
+          <w:szCs w:val="20"/>
+          <w:bdr w:val="none" w:sz="0" w:space="0" w:color="auto" w:frame="1"/>
+          <w:lang w:eastAsia="nl-NL"/>
+        </w:rPr>
+      </w:pPr>
+      <w:r>
+        <w:rPr>
+          <w:rFonts w:eastAsia="Times New Roman" w:cs="Arial"/>
+          <w:color w:val="444444"/>
+          <w:sz w:val="20"/>
+          <w:szCs w:val="20"/>
+          <w:bdr w:val="none" w:sz="0" w:space="0" w:color="auto" w:frame="1"/>
+          <w:lang w:eastAsia="nl-NL"/>
+        </w:rPr>
+        <w:t>Results: describe your results in some kind of overview tables, and point the reader to the most significant and interesting results in a short text. (2 pages)</w:t>
+      </w:r>
+    </w:p>
+    <w:p>
+      <w:pPr>
+        <w:shd w:val="clear" w:color="auto" w:fill="FFFFFF"/>
+        <w:spacing w:after="0" w:line="240" w:lineRule="auto"/>
+        <w:rPr>
+          <w:rFonts w:eastAsia="Times New Roman" w:cs="Arial"/>
+          <w:color w:val="444444"/>
+          <w:sz w:val="20"/>
+          <w:szCs w:val="20"/>
+          <w:bdr w:val="none" w:sz="0" w:space="0" w:color="auto" w:frame="1"/>
+          <w:lang w:eastAsia="nl-NL"/>
+        </w:rPr>
+      </w:pPr>
+    </w:p>
+    <w:p>
+      <w:pPr>
+        <w:shd w:val="clear" w:color="auto" w:fill="FFFFFF"/>
+        <w:spacing w:after="0" w:line="240" w:lineRule="auto"/>
+        <w:rPr>
+          <w:rFonts w:eastAsia="Times New Roman" w:cs="Arial"/>
+          <w:color w:val="444444"/>
+          <w:sz w:val="20"/>
+          <w:szCs w:val="20"/>
+          <w:bdr w:val="none" w:sz="0" w:space="0" w:color="auto" w:frame="1"/>
+          <w:lang w:eastAsia="nl-NL"/>
+        </w:rPr>
+      </w:pPr>
+    </w:p>
+    <w:p>
+      <w:pPr>
+        <w:spacing w:after="0" w:line="240" w:lineRule="auto"/>
+        <w:rPr>
+          <w:rFonts w:asciiTheme="majorHAnsi" w:eastAsia="Times New Roman" w:hAnsiTheme="majorHAnsi" w:cstheme="majorBidi"/>
+          <w:b/>
+          <w:bCs/>
+          <w:color w:val="365F91" w:themeColor="accent1" w:themeShade="BF"/>
+          <w:sz w:val="28"/>
+          <w:szCs w:val="28"/>
+          <w:lang w:eastAsia="nl-NL"/>
+        </w:rPr>
+      </w:pPr>
+      <w:r>
+        <w:rPr>
+          <w:rFonts w:eastAsia="Times New Roman"/>
+          <w:lang w:eastAsia="nl-NL"/>
+        </w:rPr>
+        <w:br w:type="page"/>
+      </w:r>
+    </w:p>
+    <w:p>
+      <w:pPr>
+        <w:spacing w:after="0" w:line="240" w:lineRule="auto"/>
+        <w:rPr>
+          <w:rFonts w:asciiTheme="majorHAnsi" w:eastAsia="Times New Roman" w:hAnsiTheme="majorHAnsi" w:cstheme="majorBidi"/>
+          <w:b/>
+          <w:bCs/>
+          <w:color w:val="365F91" w:themeColor="accent1" w:themeShade="BF"/>
+          <w:sz w:val="28"/>
+          <w:szCs w:val="28"/>
+          <w:lang w:eastAsia="nl-NL"/>
+        </w:rPr>
+      </w:pPr>
+      <w:r>
+        <w:rPr>
+          <w:rFonts w:eastAsia="Times New Roman"/>
+          <w:lang w:eastAsia="nl-NL"/>
+        </w:rPr>
+        <w:lastRenderedPageBreak/>
+        <w:br w:type="page"/>
+      </w:r>
+    </w:p>
+    <w:p>
+      <w:pPr>
+        <w:pStyle w:val="Kop1"/>
+        <w:rPr>
+          <w:rFonts w:eastAsia="Times New Roman"/>
+          <w:lang w:eastAsia="nl-NL"/>
+        </w:rPr>
+      </w:pPr>
+      <w:r>
+        <w:rPr>
+          <w:rFonts w:eastAsia="Times New Roman"/>
+          <w:lang w:eastAsia="nl-NL"/>
+        </w:rPr>
+        <w:lastRenderedPageBreak/>
+        <w:t>Findings</w:t>
+      </w:r>
+    </w:p>
+    <w:p>
+      <w:pPr>
+        <w:shd w:val="clear" w:color="auto" w:fill="FFFFFF"/>
+        <w:spacing w:after="0" w:line="240" w:lineRule="auto"/>
+        <w:rPr>
+          <w:rFonts w:eastAsia="Times New Roman" w:cs="Arial"/>
+          <w:color w:val="444444"/>
+          <w:sz w:val="20"/>
+          <w:szCs w:val="20"/>
+          <w:bdr w:val="none" w:sz="0" w:space="0" w:color="auto" w:frame="1"/>
+          <w:lang w:eastAsia="nl-NL"/>
+        </w:rPr>
+      </w:pPr>
+      <w:r>
+        <w:rPr>
+          <w:rFonts w:eastAsia="Times New Roman" w:cs="Arial"/>
+          <w:color w:val="444444"/>
+          <w:sz w:val="20"/>
+          <w:szCs w:val="20"/>
+          <w:bdr w:val="none" w:sz="0" w:space="0" w:color="auto" w:frame="1"/>
+          <w:lang w:eastAsia="nl-NL"/>
+        </w:rPr>
+        <w:t>Findings: As a separate step interpret the results, and give explanations for the results. (1 page)</w:t>
+      </w:r>
+    </w:p>
+    <w:p>
+      <w:pPr>
+        <w:shd w:val="clear" w:color="auto" w:fill="FFFFFF"/>
+        <w:spacing w:after="0" w:line="240" w:lineRule="auto"/>
+        <w:rPr>
+          <w:rFonts w:eastAsia="Times New Roman" w:cs="Arial"/>
+          <w:color w:val="444444"/>
+          <w:sz w:val="20"/>
+          <w:szCs w:val="20"/>
+          <w:bdr w:val="none" w:sz="0" w:space="0" w:color="auto" w:frame="1"/>
+          <w:lang w:eastAsia="nl-NL"/>
+        </w:rPr>
+      </w:pPr>
+    </w:p>
+    <w:p>
+      <w:pPr>
+        <w:shd w:val="clear" w:color="auto" w:fill="FFFFFF"/>
+        <w:spacing w:after="0" w:line="240" w:lineRule="auto"/>
+        <w:rPr>
+          <w:rFonts w:eastAsia="Times New Roman" w:cs="Arial"/>
+          <w:color w:val="444444"/>
+          <w:sz w:val="20"/>
+          <w:szCs w:val="20"/>
+          <w:bdr w:val="none" w:sz="0" w:space="0" w:color="auto" w:frame="1"/>
+          <w:lang w:eastAsia="nl-NL"/>
+        </w:rPr>
+      </w:pPr>
+    </w:p>
+    <w:p>
+      <w:pPr>
+        <w:shd w:val="clear" w:color="auto" w:fill="FFFFFF"/>
+        <w:spacing w:after="0" w:line="240" w:lineRule="auto"/>
+        <w:rPr>
+          <w:rFonts w:eastAsia="Times New Roman" w:cs="Arial"/>
+          <w:color w:val="444444"/>
+          <w:sz w:val="20"/>
+          <w:szCs w:val="20"/>
+          <w:bdr w:val="none" w:sz="0" w:space="0" w:color="auto" w:frame="1"/>
+          <w:lang w:eastAsia="nl-NL"/>
+        </w:rPr>
+      </w:pPr>
+    </w:p>
+    <w:p>
+      <w:pPr>
+        <w:spacing w:after="0" w:line="240" w:lineRule="auto"/>
+        <w:rPr>
+          <w:rFonts w:asciiTheme="majorHAnsi" w:eastAsia="Times New Roman" w:hAnsiTheme="majorHAnsi" w:cstheme="majorBidi"/>
+          <w:b/>
+          <w:bCs/>
+          <w:color w:val="365F91" w:themeColor="accent1" w:themeShade="BF"/>
+          <w:sz w:val="28"/>
+          <w:szCs w:val="28"/>
+          <w:lang w:eastAsia="nl-NL"/>
+        </w:rPr>
+      </w:pPr>
+      <w:r>
+        <w:rPr>
+          <w:rFonts w:eastAsia="Times New Roman"/>
+          <w:lang w:eastAsia="nl-NL"/>
+        </w:rPr>
+        <w:br w:type="page"/>
+      </w:r>
+    </w:p>
+    <w:p>
+      <w:pPr>
+        <w:pStyle w:val="Kop1"/>
+        <w:rPr>
+          <w:rFonts w:eastAsia="Times New Roman"/>
+          <w:lang w:eastAsia="nl-NL"/>
+        </w:rPr>
+      </w:pPr>
+      <w:r>
+        <w:rPr>
+          <w:rFonts w:eastAsia="Times New Roman"/>
+          <w:lang w:eastAsia="nl-NL"/>
+        </w:rPr>
+        <w:lastRenderedPageBreak/>
+        <w:t>Conclusion</w:t>
+      </w:r>
+    </w:p>
+    <w:p>
+      <w:pPr>
+        <w:shd w:val="clear" w:color="auto" w:fill="FFFFFF"/>
+        <w:spacing w:after="0" w:line="240" w:lineRule="auto"/>
+        <w:rPr>
+          <w:rFonts w:eastAsia="Times New Roman" w:cs="Arial"/>
+          <w:color w:val="111111"/>
+          <w:sz w:val="20"/>
+          <w:szCs w:val="20"/>
+          <w:lang w:eastAsia="nl-NL"/>
+        </w:rPr>
+      </w:pPr>
+      <w:r>
+        <w:rPr>
+          <w:rFonts w:eastAsia="Times New Roman" w:cs="Arial"/>
+          <w:color w:val="444444"/>
+          <w:sz w:val="20"/>
+          <w:szCs w:val="20"/>
+          <w:bdr w:val="none" w:sz="0" w:space="0" w:color="auto" w:frame="1"/>
+          <w:lang w:eastAsia="nl-NL"/>
+        </w:rPr>
+        <w:t xml:space="preserve">Conclusions: summarise what you did, and highlight the most </w:t>
       </w:r>
       <w:proofErr w:type="spellStart"/>
       <w:r>
-        <w:t>Baudouin</w:t>
+        <w:rPr>
+          <w:rFonts w:eastAsia="Times New Roman" w:cs="Arial"/>
+          <w:color w:val="444444"/>
+          <w:sz w:val="20"/>
+          <w:szCs w:val="20"/>
+          <w:bdr w:val="none" w:sz="0" w:space="0" w:color="auto" w:frame="1"/>
+          <w:lang w:eastAsia="nl-NL"/>
+        </w:rPr>
+        <w:t>inportant</w:t>
       </w:r>
       <w:proofErr w:type="spellEnd"/>
-    </w:p>
-    <w:p>
-      <w:pPr>
-        <w:ind w:firstLine="708"/>
-        <w:contextualSpacing/>
-      </w:pPr>
-      <w:r>
-        <w:t>Explanation</w:t>
-      </w:r>
-      <w:r>
-        <w:tab/>
-      </w:r>
-      <w:r>
-        <w:tab/>
-      </w:r>
-      <w:r>
-        <w:tab/>
-      </w:r>
-      <w:r>
-        <w:tab/>
-      </w:r>
-      <w:proofErr w:type="spellStart"/>
-      <w:r>
-        <w:t>Anouk</w:t>
-      </w:r>
-      <w:proofErr w:type="spellEnd"/>
-    </w:p>
-    <w:p>
-      <w:pPr>
-        <w:ind w:firstLine="708"/>
-        <w:contextualSpacing/>
-      </w:pPr>
-      <w:r>
-        <w:t>Result/test bots</w:t>
-      </w:r>
-    </w:p>
-    <w:p>
-      <w:pPr>
-        <w:ind w:firstLine="708"/>
-        <w:contextualSpacing/>
-      </w:pPr>
-      <w:r>
-        <w:t xml:space="preserve">Diary (what we did in PR) (first bot) </w:t>
-      </w:r>
-      <w:r>
-        <w:tab/>
-      </w:r>
-      <w:proofErr w:type="spellStart"/>
-      <w:r>
-        <w:t>Gossa</w:t>
-      </w:r>
-      <w:proofErr w:type="spellEnd"/>
-    </w:p>
-    <w:p>
-      <w:pPr>
-        <w:ind w:firstLine="708"/>
-        <w:contextualSpacing/>
-      </w:pPr>
-    </w:p>
+      <w:r>
+        <w:rPr>
+          <w:rFonts w:eastAsia="Times New Roman" w:cs="Arial"/>
+          <w:color w:val="444444"/>
+          <w:sz w:val="20"/>
+          <w:szCs w:val="20"/>
+          <w:bdr w:val="none" w:sz="0" w:space="0" w:color="auto" w:frame="1"/>
+          <w:lang w:eastAsia="nl-NL"/>
+        </w:rPr>
+        <w:t xml:space="preserve"> findings. (1 page)</w:t>
+      </w:r>
+    </w:p>
+    <w:p/>
     <w:sectPr>
       <w:pgSz w:w="11906" w:h="16838"/>
       <w:pgMar w:top="1417" w:right="1417" w:bottom="1417" w:left="1417" w:header="708" w:footer="708" w:gutter="0"/>
@@ -114,6 +1846,127 @@
     </w:sectPr>
   </w:body>
 </w:document>
+</file>
+
+<file path=word/numbering.xml><?xml version="1.0" encoding="utf-8"?>
+<w:numbering xmlns:wpc="http://schemas.microsoft.com/office/word/2010/wordprocessingCanvas" xmlns:mc="http://schemas.openxmlformats.org/markup-compatibility/2006" xmlns:o="urn:schemas-microsoft-com:office:office" xmlns:r="http://schemas.openxmlformats.org/officeDocument/2006/relationships" xmlns:m="http://schemas.openxmlformats.org/officeDocument/2006/math" xmlns:v="urn:schemas-microsoft-com:vml" xmlns:wp14="http://schemas.microsoft.com/office/word/2010/wordprocessingDrawing" xmlns:wp="http://schemas.openxmlformats.org/drawingml/2006/wordprocessingDrawing" xmlns:w10="urn:schemas-microsoft-com:office:word" xmlns:w="http://schemas.openxmlformats.org/wordprocessingml/2006/main" xmlns:w14="http://schemas.microsoft.com/office/word/2010/wordml" xmlns:wpg="http://schemas.microsoft.com/office/word/2010/wordprocessingGroup" xmlns:wpi="http://schemas.microsoft.com/office/word/2010/wordprocessingInk" xmlns:wne="http://schemas.microsoft.com/office/word/2006/wordml" xmlns:wps="http://schemas.microsoft.com/office/word/2010/wordprocessingShape" mc:Ignorable="w14 wp14">
+  <w:abstractNum w:abstractNumId="0">
+    <w:nsid w:val="21283529"/>
+    <w:multiLevelType w:val="multilevel"/>
+    <w:tmpl w:val="44002FDC"/>
+    <w:lvl w:ilvl="0">
+      <w:start w:val="1"/>
+      <w:numFmt w:val="decimal"/>
+      <w:lvlText w:val="%1."/>
+      <w:lvlJc w:val="left"/>
+      <w:pPr>
+        <w:tabs>
+          <w:tab w:val="num" w:pos="720"/>
+        </w:tabs>
+        <w:ind w:left="720" w:hanging="360"/>
+      </w:pPr>
+    </w:lvl>
+    <w:lvl w:ilvl="1" w:tentative="1">
+      <w:start w:val="1"/>
+      <w:numFmt w:val="decimal"/>
+      <w:lvlText w:val="%2."/>
+      <w:lvlJc w:val="left"/>
+      <w:pPr>
+        <w:tabs>
+          <w:tab w:val="num" w:pos="1440"/>
+        </w:tabs>
+        <w:ind w:left="1440" w:hanging="360"/>
+      </w:pPr>
+    </w:lvl>
+    <w:lvl w:ilvl="2" w:tentative="1">
+      <w:start w:val="1"/>
+      <w:numFmt w:val="decimal"/>
+      <w:lvlText w:val="%3."/>
+      <w:lvlJc w:val="left"/>
+      <w:pPr>
+        <w:tabs>
+          <w:tab w:val="num" w:pos="2160"/>
+        </w:tabs>
+        <w:ind w:left="2160" w:hanging="360"/>
+      </w:pPr>
+    </w:lvl>
+    <w:lvl w:ilvl="3" w:tentative="1">
+      <w:start w:val="1"/>
+      <w:numFmt w:val="decimal"/>
+      <w:lvlText w:val="%4."/>
+      <w:lvlJc w:val="left"/>
+      <w:pPr>
+        <w:tabs>
+          <w:tab w:val="num" w:pos="2880"/>
+        </w:tabs>
+        <w:ind w:left="2880" w:hanging="360"/>
+      </w:pPr>
+    </w:lvl>
+    <w:lvl w:ilvl="4" w:tentative="1">
+      <w:start w:val="1"/>
+      <w:numFmt w:val="decimal"/>
+      <w:lvlText w:val="%5."/>
+      <w:lvlJc w:val="left"/>
+      <w:pPr>
+        <w:tabs>
+          <w:tab w:val="num" w:pos="3600"/>
+        </w:tabs>
+        <w:ind w:left="3600" w:hanging="360"/>
+      </w:pPr>
+    </w:lvl>
+    <w:lvl w:ilvl="5" w:tentative="1">
+      <w:start w:val="1"/>
+      <w:numFmt w:val="decimal"/>
+      <w:lvlText w:val="%6."/>
+      <w:lvlJc w:val="left"/>
+      <w:pPr>
+        <w:tabs>
+          <w:tab w:val="num" w:pos="4320"/>
+        </w:tabs>
+        <w:ind w:left="4320" w:hanging="360"/>
+      </w:pPr>
+    </w:lvl>
+    <w:lvl w:ilvl="6" w:tentative="1">
+      <w:start w:val="1"/>
+      <w:numFmt w:val="decimal"/>
+      <w:lvlText w:val="%7."/>
+      <w:lvlJc w:val="left"/>
+      <w:pPr>
+        <w:tabs>
+          <w:tab w:val="num" w:pos="5040"/>
+        </w:tabs>
+        <w:ind w:left="5040" w:hanging="360"/>
+      </w:pPr>
+    </w:lvl>
+    <w:lvl w:ilvl="7" w:tentative="1">
+      <w:start w:val="1"/>
+      <w:numFmt w:val="decimal"/>
+      <w:lvlText w:val="%8."/>
+      <w:lvlJc w:val="left"/>
+      <w:pPr>
+        <w:tabs>
+          <w:tab w:val="num" w:pos="5760"/>
+        </w:tabs>
+        <w:ind w:left="5760" w:hanging="360"/>
+      </w:pPr>
+    </w:lvl>
+    <w:lvl w:ilvl="8" w:tentative="1">
+      <w:start w:val="1"/>
+      <w:numFmt w:val="decimal"/>
+      <w:lvlText w:val="%9."/>
+      <w:lvlJc w:val="left"/>
+      <w:pPr>
+        <w:tabs>
+          <w:tab w:val="num" w:pos="6480"/>
+        </w:tabs>
+        <w:ind w:left="6480" w:hanging="360"/>
+      </w:pPr>
+    </w:lvl>
+  </w:abstractNum>
+  <w:num w:numId="1">
+    <w:abstractNumId w:val="0"/>
+  </w:num>
+</w:numbering>
 </file>
 
 <file path=word/styles.xml><?xml version="1.0" encoding="utf-8"?>
@@ -278,6 +2131,75 @@
       <w:lang w:val="en-GB"/>
     </w:rPr>
   </w:style>
+  <w:style w:type="paragraph" w:styleId="Kop1">
+    <w:name w:val="heading 1"/>
+    <w:basedOn w:val="Standaard"/>
+    <w:next w:val="Standaard"/>
+    <w:link w:val="Kop1Char"/>
+    <w:uiPriority w:val="9"/>
+    <w:qFormat/>
+    <w:rsid w:val="00FF3106"/>
+    <w:pPr>
+      <w:keepNext/>
+      <w:keepLines/>
+      <w:spacing w:before="480" w:after="0"/>
+      <w:outlineLvl w:val="0"/>
+    </w:pPr>
+    <w:rPr>
+      <w:rFonts w:asciiTheme="majorHAnsi" w:eastAsiaTheme="majorEastAsia" w:hAnsiTheme="majorHAnsi" w:cstheme="majorBidi"/>
+      <w:b/>
+      <w:bCs/>
+      <w:color w:val="365F91" w:themeColor="accent1" w:themeShade="BF"/>
+      <w:sz w:val="28"/>
+      <w:szCs w:val="28"/>
+    </w:rPr>
+  </w:style>
+  <w:style w:type="paragraph" w:styleId="Kop2">
+    <w:name w:val="heading 2"/>
+    <w:basedOn w:val="Standaard"/>
+    <w:next w:val="Standaard"/>
+    <w:link w:val="Kop2Char"/>
+    <w:uiPriority w:val="9"/>
+    <w:unhideWhenUsed/>
+    <w:qFormat/>
+    <w:rsid w:val="00FF3106"/>
+    <w:pPr>
+      <w:keepNext/>
+      <w:keepLines/>
+      <w:spacing w:before="200" w:after="0"/>
+      <w:outlineLvl w:val="1"/>
+    </w:pPr>
+    <w:rPr>
+      <w:rFonts w:asciiTheme="majorHAnsi" w:eastAsiaTheme="majorEastAsia" w:hAnsiTheme="majorHAnsi" w:cstheme="majorBidi"/>
+      <w:b/>
+      <w:bCs/>
+      <w:color w:val="4F81BD" w:themeColor="accent1"/>
+      <w:sz w:val="26"/>
+      <w:szCs w:val="26"/>
+    </w:rPr>
+  </w:style>
+  <w:style w:type="paragraph" w:styleId="Kop3">
+    <w:name w:val="heading 3"/>
+    <w:basedOn w:val="Standaard"/>
+    <w:next w:val="Standaard"/>
+    <w:link w:val="Kop3Char"/>
+    <w:uiPriority w:val="9"/>
+    <w:unhideWhenUsed/>
+    <w:qFormat/>
+    <w:rsid w:val="00CA4E3C"/>
+    <w:pPr>
+      <w:keepNext/>
+      <w:keepLines/>
+      <w:spacing w:before="200" w:after="0"/>
+      <w:outlineLvl w:val="2"/>
+    </w:pPr>
+    <w:rPr>
+      <w:rFonts w:asciiTheme="majorHAnsi" w:eastAsiaTheme="majorEastAsia" w:hAnsiTheme="majorHAnsi" w:cstheme="majorBidi"/>
+      <w:b/>
+      <w:bCs/>
+      <w:color w:val="4F81BD" w:themeColor="accent1"/>
+    </w:rPr>
+  </w:style>
   <w:style w:type="character" w:default="1" w:styleId="Standaardalinea-lettertype">
     <w:name w:val="Default Paragraph Font"/>
     <w:uiPriority w:val="1"/>
@@ -304,6 +2226,88 @@
     <w:uiPriority w:val="99"/>
     <w:semiHidden/>
     <w:unhideWhenUsed/>
+  </w:style>
+  <w:style w:type="character" w:customStyle="1" w:styleId="apple-converted-space">
+    <w:name w:val="apple-converted-space"/>
+    <w:basedOn w:val="Standaardalinea-lettertype"/>
+    <w:rsid w:val="00531C0B"/>
+  </w:style>
+  <w:style w:type="paragraph" w:styleId="Ballontekst">
+    <w:name w:val="Balloon Text"/>
+    <w:basedOn w:val="Standaard"/>
+    <w:link w:val="BallontekstChar"/>
+    <w:uiPriority w:val="99"/>
+    <w:semiHidden/>
+    <w:unhideWhenUsed/>
+    <w:rsid w:val="004D4F4F"/>
+    <w:pPr>
+      <w:spacing w:after="0" w:line="240" w:lineRule="auto"/>
+    </w:pPr>
+    <w:rPr>
+      <w:rFonts w:ascii="Tahoma" w:hAnsi="Tahoma" w:cs="Tahoma"/>
+      <w:sz w:val="16"/>
+      <w:szCs w:val="16"/>
+    </w:rPr>
+  </w:style>
+  <w:style w:type="character" w:customStyle="1" w:styleId="BallontekstChar">
+    <w:name w:val="Ballontekst Char"/>
+    <w:basedOn w:val="Standaardalinea-lettertype"/>
+    <w:link w:val="Ballontekst"/>
+    <w:uiPriority w:val="99"/>
+    <w:semiHidden/>
+    <w:rsid w:val="004D4F4F"/>
+    <w:rPr>
+      <w:rFonts w:ascii="Tahoma" w:hAnsi="Tahoma" w:cs="Tahoma"/>
+      <w:sz w:val="16"/>
+      <w:szCs w:val="16"/>
+      <w:lang w:val="en-GB"/>
+    </w:rPr>
+  </w:style>
+  <w:style w:type="character" w:customStyle="1" w:styleId="Kop1Char">
+    <w:name w:val="Kop 1 Char"/>
+    <w:basedOn w:val="Standaardalinea-lettertype"/>
+    <w:link w:val="Kop1"/>
+    <w:uiPriority w:val="9"/>
+    <w:rsid w:val="00FF3106"/>
+    <w:rPr>
+      <w:rFonts w:asciiTheme="majorHAnsi" w:eastAsiaTheme="majorEastAsia" w:hAnsiTheme="majorHAnsi" w:cstheme="majorBidi"/>
+      <w:b/>
+      <w:bCs/>
+      <w:color w:val="365F91" w:themeColor="accent1" w:themeShade="BF"/>
+      <w:sz w:val="28"/>
+      <w:szCs w:val="28"/>
+      <w:lang w:val="en-GB"/>
+    </w:rPr>
+  </w:style>
+  <w:style w:type="character" w:customStyle="1" w:styleId="Kop2Char">
+    <w:name w:val="Kop 2 Char"/>
+    <w:basedOn w:val="Standaardalinea-lettertype"/>
+    <w:link w:val="Kop2"/>
+    <w:uiPriority w:val="9"/>
+    <w:rsid w:val="00FF3106"/>
+    <w:rPr>
+      <w:rFonts w:asciiTheme="majorHAnsi" w:eastAsiaTheme="majorEastAsia" w:hAnsiTheme="majorHAnsi" w:cstheme="majorBidi"/>
+      <w:b/>
+      <w:bCs/>
+      <w:color w:val="4F81BD" w:themeColor="accent1"/>
+      <w:sz w:val="26"/>
+      <w:szCs w:val="26"/>
+      <w:lang w:val="en-GB"/>
+    </w:rPr>
+  </w:style>
+  <w:style w:type="character" w:customStyle="1" w:styleId="Kop3Char">
+    <w:name w:val="Kop 3 Char"/>
+    <w:basedOn w:val="Standaardalinea-lettertype"/>
+    <w:link w:val="Kop3"/>
+    <w:uiPriority w:val="9"/>
+    <w:rsid w:val="00CA4E3C"/>
+    <w:rPr>
+      <w:rFonts w:asciiTheme="majorHAnsi" w:eastAsiaTheme="majorEastAsia" w:hAnsiTheme="majorHAnsi" w:cstheme="majorBidi"/>
+      <w:b/>
+      <w:bCs/>
+      <w:color w:val="4F81BD" w:themeColor="accent1"/>
+      <w:lang w:val="en-GB"/>
+    </w:rPr>
   </w:style>
 </w:styles>
 </file>
@@ -470,6 +2474,75 @@
       <w:lang w:val="en-GB"/>
     </w:rPr>
   </w:style>
+  <w:style w:type="paragraph" w:styleId="Kop1">
+    <w:name w:val="heading 1"/>
+    <w:basedOn w:val="Standaard"/>
+    <w:next w:val="Standaard"/>
+    <w:link w:val="Kop1Char"/>
+    <w:uiPriority w:val="9"/>
+    <w:qFormat/>
+    <w:rsid w:val="00FF3106"/>
+    <w:pPr>
+      <w:keepNext/>
+      <w:keepLines/>
+      <w:spacing w:before="480" w:after="0"/>
+      <w:outlineLvl w:val="0"/>
+    </w:pPr>
+    <w:rPr>
+      <w:rFonts w:asciiTheme="majorHAnsi" w:eastAsiaTheme="majorEastAsia" w:hAnsiTheme="majorHAnsi" w:cstheme="majorBidi"/>
+      <w:b/>
+      <w:bCs/>
+      <w:color w:val="365F91" w:themeColor="accent1" w:themeShade="BF"/>
+      <w:sz w:val="28"/>
+      <w:szCs w:val="28"/>
+    </w:rPr>
+  </w:style>
+  <w:style w:type="paragraph" w:styleId="Kop2">
+    <w:name w:val="heading 2"/>
+    <w:basedOn w:val="Standaard"/>
+    <w:next w:val="Standaard"/>
+    <w:link w:val="Kop2Char"/>
+    <w:uiPriority w:val="9"/>
+    <w:unhideWhenUsed/>
+    <w:qFormat/>
+    <w:rsid w:val="00FF3106"/>
+    <w:pPr>
+      <w:keepNext/>
+      <w:keepLines/>
+      <w:spacing w:before="200" w:after="0"/>
+      <w:outlineLvl w:val="1"/>
+    </w:pPr>
+    <w:rPr>
+      <w:rFonts w:asciiTheme="majorHAnsi" w:eastAsiaTheme="majorEastAsia" w:hAnsiTheme="majorHAnsi" w:cstheme="majorBidi"/>
+      <w:b/>
+      <w:bCs/>
+      <w:color w:val="4F81BD" w:themeColor="accent1"/>
+      <w:sz w:val="26"/>
+      <w:szCs w:val="26"/>
+    </w:rPr>
+  </w:style>
+  <w:style w:type="paragraph" w:styleId="Kop3">
+    <w:name w:val="heading 3"/>
+    <w:basedOn w:val="Standaard"/>
+    <w:next w:val="Standaard"/>
+    <w:link w:val="Kop3Char"/>
+    <w:uiPriority w:val="9"/>
+    <w:unhideWhenUsed/>
+    <w:qFormat/>
+    <w:rsid w:val="00CA4E3C"/>
+    <w:pPr>
+      <w:keepNext/>
+      <w:keepLines/>
+      <w:spacing w:before="200" w:after="0"/>
+      <w:outlineLvl w:val="2"/>
+    </w:pPr>
+    <w:rPr>
+      <w:rFonts w:asciiTheme="majorHAnsi" w:eastAsiaTheme="majorEastAsia" w:hAnsiTheme="majorHAnsi" w:cstheme="majorBidi"/>
+      <w:b/>
+      <w:bCs/>
+      <w:color w:val="4F81BD" w:themeColor="accent1"/>
+    </w:rPr>
+  </w:style>
   <w:style w:type="character" w:default="1" w:styleId="Standaardalinea-lettertype">
     <w:name w:val="Default Paragraph Font"/>
     <w:uiPriority w:val="1"/>
@@ -496,6 +2569,88 @@
     <w:uiPriority w:val="99"/>
     <w:semiHidden/>
     <w:unhideWhenUsed/>
+  </w:style>
+  <w:style w:type="character" w:customStyle="1" w:styleId="apple-converted-space">
+    <w:name w:val="apple-converted-space"/>
+    <w:basedOn w:val="Standaardalinea-lettertype"/>
+    <w:rsid w:val="00531C0B"/>
+  </w:style>
+  <w:style w:type="paragraph" w:styleId="Ballontekst">
+    <w:name w:val="Balloon Text"/>
+    <w:basedOn w:val="Standaard"/>
+    <w:link w:val="BallontekstChar"/>
+    <w:uiPriority w:val="99"/>
+    <w:semiHidden/>
+    <w:unhideWhenUsed/>
+    <w:rsid w:val="004D4F4F"/>
+    <w:pPr>
+      <w:spacing w:after="0" w:line="240" w:lineRule="auto"/>
+    </w:pPr>
+    <w:rPr>
+      <w:rFonts w:ascii="Tahoma" w:hAnsi="Tahoma" w:cs="Tahoma"/>
+      <w:sz w:val="16"/>
+      <w:szCs w:val="16"/>
+    </w:rPr>
+  </w:style>
+  <w:style w:type="character" w:customStyle="1" w:styleId="BallontekstChar">
+    <w:name w:val="Ballontekst Char"/>
+    <w:basedOn w:val="Standaardalinea-lettertype"/>
+    <w:link w:val="Ballontekst"/>
+    <w:uiPriority w:val="99"/>
+    <w:semiHidden/>
+    <w:rsid w:val="004D4F4F"/>
+    <w:rPr>
+      <w:rFonts w:ascii="Tahoma" w:hAnsi="Tahoma" w:cs="Tahoma"/>
+      <w:sz w:val="16"/>
+      <w:szCs w:val="16"/>
+      <w:lang w:val="en-GB"/>
+    </w:rPr>
+  </w:style>
+  <w:style w:type="character" w:customStyle="1" w:styleId="Kop1Char">
+    <w:name w:val="Kop 1 Char"/>
+    <w:basedOn w:val="Standaardalinea-lettertype"/>
+    <w:link w:val="Kop1"/>
+    <w:uiPriority w:val="9"/>
+    <w:rsid w:val="00FF3106"/>
+    <w:rPr>
+      <w:rFonts w:asciiTheme="majorHAnsi" w:eastAsiaTheme="majorEastAsia" w:hAnsiTheme="majorHAnsi" w:cstheme="majorBidi"/>
+      <w:b/>
+      <w:bCs/>
+      <w:color w:val="365F91" w:themeColor="accent1" w:themeShade="BF"/>
+      <w:sz w:val="28"/>
+      <w:szCs w:val="28"/>
+      <w:lang w:val="en-GB"/>
+    </w:rPr>
+  </w:style>
+  <w:style w:type="character" w:customStyle="1" w:styleId="Kop2Char">
+    <w:name w:val="Kop 2 Char"/>
+    <w:basedOn w:val="Standaardalinea-lettertype"/>
+    <w:link w:val="Kop2"/>
+    <w:uiPriority w:val="9"/>
+    <w:rsid w:val="00FF3106"/>
+    <w:rPr>
+      <w:rFonts w:asciiTheme="majorHAnsi" w:eastAsiaTheme="majorEastAsia" w:hAnsiTheme="majorHAnsi" w:cstheme="majorBidi"/>
+      <w:b/>
+      <w:bCs/>
+      <w:color w:val="4F81BD" w:themeColor="accent1"/>
+      <w:sz w:val="26"/>
+      <w:szCs w:val="26"/>
+      <w:lang w:val="en-GB"/>
+    </w:rPr>
+  </w:style>
+  <w:style w:type="character" w:customStyle="1" w:styleId="Kop3Char">
+    <w:name w:val="Kop 3 Char"/>
+    <w:basedOn w:val="Standaardalinea-lettertype"/>
+    <w:link w:val="Kop3"/>
+    <w:uiPriority w:val="9"/>
+    <w:rsid w:val="00CA4E3C"/>
+    <w:rPr>
+      <w:rFonts w:asciiTheme="majorHAnsi" w:eastAsiaTheme="majorEastAsia" w:hAnsiTheme="majorHAnsi" w:cstheme="majorBidi"/>
+      <w:b/>
+      <w:bCs/>
+      <w:color w:val="4F81BD" w:themeColor="accent1"/>
+      <w:lang w:val="en-GB"/>
+    </w:rPr>
   </w:style>
 </w:styles>
 </file>

</xml_diff>

<commit_message>
report with the explanation of the hillclimbing bot
</commit_message>
<xml_diff>
--- a/report/report.docx
+++ b/report/report.docx
@@ -98,6 +98,7 @@
         <w:shd w:val="clear" w:color="auto" w:fill="FFFFFF"/>
         <w:spacing w:after="0" w:line="240" w:lineRule="auto"/>
         <w:ind w:left="0"/>
+        <w:contextualSpacing/>
         <w:rPr>
           <w:rFonts w:eastAsia="Times New Roman" w:cs="Arial"/>
           <w:color w:val="111111"/>
@@ -127,6 +128,7 @@
         <w:shd w:val="clear" w:color="auto" w:fill="FFFFFF"/>
         <w:spacing w:after="0" w:line="240" w:lineRule="auto"/>
         <w:ind w:left="0"/>
+        <w:contextualSpacing/>
         <w:rPr>
           <w:rFonts w:eastAsia="Times New Roman" w:cs="Arial"/>
           <w:color w:val="111111"/>
@@ -167,6 +169,7 @@
         <w:shd w:val="clear" w:color="auto" w:fill="FFFFFF"/>
         <w:spacing w:after="0" w:line="240" w:lineRule="auto"/>
         <w:ind w:left="0"/>
+        <w:contextualSpacing/>
         <w:rPr>
           <w:rFonts w:eastAsia="Times New Roman" w:cs="Arial"/>
           <w:color w:val="111111"/>
@@ -196,6 +199,7 @@
         <w:shd w:val="clear" w:color="auto" w:fill="FFFFFF"/>
         <w:spacing w:after="0" w:line="240" w:lineRule="auto"/>
         <w:ind w:left="0"/>
+        <w:contextualSpacing/>
         <w:rPr>
           <w:rFonts w:eastAsia="Times New Roman" w:cs="Arial"/>
           <w:color w:val="111111"/>
@@ -260,6 +264,7 @@
         <w:shd w:val="clear" w:color="auto" w:fill="FFFFFF"/>
         <w:spacing w:after="0" w:line="240" w:lineRule="auto"/>
         <w:ind w:left="0"/>
+        <w:contextualSpacing/>
         <w:rPr>
           <w:rFonts w:eastAsia="Times New Roman" w:cs="Arial"/>
           <w:color w:val="111111"/>
@@ -361,6 +366,7 @@
         <w:shd w:val="clear" w:color="auto" w:fill="FFFFFF"/>
         <w:spacing w:after="0" w:line="240" w:lineRule="auto"/>
         <w:ind w:left="0"/>
+        <w:contextualSpacing/>
         <w:rPr>
           <w:rFonts w:eastAsia="Times New Roman" w:cs="Arial"/>
           <w:color w:val="111111"/>
@@ -401,6 +407,7 @@
         <w:shd w:val="clear" w:color="auto" w:fill="FFFFFF"/>
         <w:spacing w:after="0" w:line="240" w:lineRule="auto"/>
         <w:ind w:left="0"/>
+        <w:contextualSpacing/>
         <w:rPr>
           <w:rFonts w:eastAsia="Times New Roman" w:cs="Arial"/>
           <w:color w:val="111111"/>
@@ -441,6 +448,7 @@
         <w:shd w:val="clear" w:color="auto" w:fill="FFFFFF"/>
         <w:spacing w:after="0" w:line="240" w:lineRule="auto"/>
         <w:ind w:left="0"/>
+        <w:contextualSpacing/>
         <w:rPr>
           <w:rFonts w:eastAsia="Times New Roman" w:cs="Arial"/>
           <w:color w:val="111111"/>
@@ -499,6 +507,7 @@
     <w:p>
       <w:pPr>
         <w:spacing w:after="0" w:line="240" w:lineRule="auto"/>
+        <w:contextualSpacing/>
       </w:pPr>
       <w:r>
         <w:br w:type="page"/>
@@ -604,7 +613,7 @@
           <w:lang w:val="nl-NL" w:eastAsia="nl-NL"/>
         </w:rPr>
         <w:drawing>
-          <wp:anchor distT="0" distB="0" distL="114300" distR="114300" simplePos="0" relativeHeight="251658240" behindDoc="1" locked="0" layoutInCell="1" allowOverlap="1" wp14:anchorId="2AF94A58" wp14:editId="38A5CBF7">
+          <wp:anchor distT="0" distB="0" distL="114300" distR="114300" simplePos="0" relativeHeight="251658240" behindDoc="1" locked="0" layoutInCell="1" allowOverlap="1" wp14:anchorId="18B565C1" wp14:editId="020D4B6C">
             <wp:simplePos x="0" y="0"/>
             <wp:positionH relativeFrom="column">
               <wp:posOffset>1319530</wp:posOffset>
@@ -1034,6 +1043,7 @@
     <w:p>
       <w:pPr>
         <w:pStyle w:val="Kop1"/>
+        <w:contextualSpacing/>
       </w:pPr>
       <w:r>
         <w:lastRenderedPageBreak/>
@@ -1044,6 +1054,7 @@
       <w:pPr>
         <w:shd w:val="clear" w:color="auto" w:fill="FFFFFF"/>
         <w:spacing w:after="0" w:line="240" w:lineRule="auto"/>
+        <w:contextualSpacing/>
         <w:rPr>
           <w:rFonts w:eastAsia="Times New Roman" w:cs="Arial"/>
           <w:color w:val="FF0000"/>
@@ -1064,12 +1075,25 @@
         <w:t>of 2-3 paragraphs </w:t>
       </w:r>
     </w:p>
-    <w:p/>
-    <w:p/>
-    <w:p/>
+    <w:p>
+      <w:pPr>
+        <w:contextualSpacing/>
+      </w:pPr>
+    </w:p>
+    <w:p>
+      <w:pPr>
+        <w:contextualSpacing/>
+      </w:pPr>
+    </w:p>
+    <w:p>
+      <w:pPr>
+        <w:contextualSpacing/>
+      </w:pPr>
+    </w:p>
     <w:p>
       <w:pPr>
         <w:pStyle w:val="Kop1"/>
+        <w:contextualSpacing/>
       </w:pPr>
       <w:r>
         <w:t>Introduction</w:t>
@@ -1079,6 +1103,7 @@
       <w:pPr>
         <w:shd w:val="clear" w:color="auto" w:fill="FFFFFF"/>
         <w:spacing w:after="0" w:line="240" w:lineRule="auto"/>
+        <w:contextualSpacing/>
         <w:rPr>
           <w:rFonts w:eastAsia="Times New Roman" w:cs="Arial"/>
           <w:color w:val="111111"/>
@@ -1099,11 +1124,20 @@
         <w:t>Introduction (to the problem, but also your solution, en some results. 2 pages) </w:t>
       </w:r>
     </w:p>
-    <w:p/>
-    <w:p/>
+    <w:p>
+      <w:pPr>
+        <w:contextualSpacing/>
+      </w:pPr>
+    </w:p>
+    <w:p>
+      <w:pPr>
+        <w:contextualSpacing/>
+      </w:pPr>
+    </w:p>
     <w:p>
       <w:pPr>
         <w:spacing w:after="0" w:line="240" w:lineRule="auto"/>
+        <w:contextualSpacing/>
         <w:rPr>
           <w:rFonts w:asciiTheme="majorHAnsi" w:eastAsiaTheme="majorEastAsia" w:hAnsiTheme="majorHAnsi" w:cstheme="majorBidi"/>
           <w:b/>
@@ -1120,6 +1154,7 @@
     <w:p>
       <w:pPr>
         <w:pStyle w:val="Kop1"/>
+        <w:contextualSpacing/>
       </w:pPr>
       <w:r>
         <w:lastRenderedPageBreak/>
@@ -1130,6 +1165,7 @@
       <w:pPr>
         <w:shd w:val="clear" w:color="auto" w:fill="FFFFFF"/>
         <w:spacing w:after="0" w:line="240" w:lineRule="auto"/>
+        <w:contextualSpacing/>
         <w:rPr>
           <w:rFonts w:eastAsia="Times New Roman" w:cs="Arial"/>
           <w:color w:val="111111"/>
@@ -1150,10 +1186,15 @@
         <w:t>Background information: description of the game, the challenge, the IS framework, whatever is necessary to understand your paper. Here you would normally also summarise related work, but this is not required here as all the methods are in the textbook (1-2 pages)</w:t>
       </w:r>
     </w:p>
-    <w:p/>
+    <w:p>
+      <w:pPr>
+        <w:contextualSpacing/>
+      </w:pPr>
+    </w:p>
     <w:p>
       <w:pPr>
         <w:pStyle w:val="Kop2"/>
+        <w:contextualSpacing/>
         <w:rPr>
           <w:rFonts w:eastAsia="Times New Roman"/>
           <w:bdr w:val="none" w:sz="0" w:space="0" w:color="auto" w:frame="1"/>
@@ -1171,6 +1212,7 @@
     </w:p>
     <w:p>
       <w:pPr>
+        <w:contextualSpacing/>
         <w:rPr>
           <w:lang w:eastAsia="nl-NL"/>
         </w:rPr>
@@ -1179,6 +1221,7 @@
     <w:p>
       <w:pPr>
         <w:pStyle w:val="Kop2"/>
+        <w:contextualSpacing/>
         <w:rPr>
           <w:lang w:eastAsia="nl-NL"/>
         </w:rPr>
@@ -1192,6 +1235,7 @@
     </w:p>
     <w:p>
       <w:pPr>
+        <w:contextualSpacing/>
         <w:rPr>
           <w:lang w:eastAsia="nl-NL"/>
         </w:rPr>
@@ -1200,6 +1244,7 @@
     <w:p>
       <w:pPr>
         <w:pStyle w:val="Kop2"/>
+        <w:contextualSpacing/>
         <w:rPr>
           <w:lang w:eastAsia="nl-NL"/>
         </w:rPr>
@@ -1213,6 +1258,7 @@
     </w:p>
     <w:p>
       <w:pPr>
+        <w:contextualSpacing/>
         <w:rPr>
           <w:lang w:eastAsia="nl-NL"/>
         </w:rPr>
@@ -1221,6 +1267,7 @@
     <w:p>
       <w:pPr>
         <w:pStyle w:val="Kop2"/>
+        <w:contextualSpacing/>
         <w:rPr>
           <w:lang w:eastAsia="nl-NL"/>
         </w:rPr>
@@ -1236,6 +1283,7 @@
       <w:pPr>
         <w:shd w:val="clear" w:color="auto" w:fill="FFFFFF"/>
         <w:spacing w:after="0" w:line="240" w:lineRule="auto"/>
+        <w:contextualSpacing/>
         <w:rPr>
           <w:rFonts w:eastAsia="Times New Roman" w:cs="Arial"/>
           <w:color w:val="444444"/>
@@ -1249,6 +1297,7 @@
     <w:p>
       <w:pPr>
         <w:spacing w:after="0" w:line="240" w:lineRule="auto"/>
+        <w:contextualSpacing/>
         <w:rPr>
           <w:rFonts w:asciiTheme="majorHAnsi" w:eastAsiaTheme="majorEastAsia" w:hAnsiTheme="majorHAnsi" w:cstheme="majorBidi"/>
           <w:b/>
@@ -1265,6 +1314,7 @@
     <w:p>
       <w:pPr>
         <w:pStyle w:val="Kop1"/>
+        <w:contextualSpacing/>
       </w:pPr>
       <w:r>
         <w:lastRenderedPageBreak/>
@@ -1275,6 +1325,7 @@
       <w:pPr>
         <w:shd w:val="clear" w:color="auto" w:fill="FFFFFF"/>
         <w:spacing w:after="0" w:line="240" w:lineRule="auto"/>
+        <w:contextualSpacing/>
         <w:rPr>
           <w:rFonts w:eastAsia="Times New Roman" w:cs="Arial"/>
           <w:color w:val="111111"/>
@@ -1330,10 +1381,15 @@
         <w:t>(1 page)</w:t>
       </w:r>
     </w:p>
-    <w:p/>
+    <w:p>
+      <w:pPr>
+        <w:contextualSpacing/>
+      </w:pPr>
+    </w:p>
     <w:p>
       <w:pPr>
         <w:spacing w:after="0" w:line="240" w:lineRule="auto"/>
+        <w:contextualSpacing/>
         <w:rPr>
           <w:rFonts w:asciiTheme="majorHAnsi" w:eastAsiaTheme="majorEastAsia" w:hAnsiTheme="majorHAnsi" w:cstheme="majorBidi"/>
           <w:b/>
@@ -1350,6 +1406,7 @@
     <w:p>
       <w:pPr>
         <w:pStyle w:val="Kop1"/>
+        <w:contextualSpacing/>
       </w:pPr>
       <w:r>
         <w:lastRenderedPageBreak/>
@@ -1357,6 +1414,9 @@
       </w:r>
     </w:p>
     <w:p>
+      <w:pPr>
+        <w:contextualSpacing/>
+      </w:pPr>
       <w:r>
         <w:t>We have made 4 different bots. Each of them is specialised in a different way. We will explain per bot how they are specialised and on what theory there speciality is based on (out of the lectures)</w:t>
       </w:r>
@@ -1365,6 +1425,7 @@
       <w:pPr>
         <w:shd w:val="clear" w:color="auto" w:fill="FFFFFF"/>
         <w:spacing w:after="0" w:line="240" w:lineRule="auto"/>
+        <w:contextualSpacing/>
         <w:rPr>
           <w:rFonts w:eastAsia="Times New Roman" w:cs="Arial"/>
           <w:color w:val="111111"/>
@@ -1457,10 +1518,15 @@
         <w:t>. (2 pages)</w:t>
       </w:r>
     </w:p>
-    <w:p/>
+    <w:p>
+      <w:pPr>
+        <w:contextualSpacing/>
+      </w:pPr>
+    </w:p>
     <w:p>
       <w:pPr>
         <w:pStyle w:val="Kop2"/>
+        <w:contextualSpacing/>
       </w:pPr>
       <w:proofErr w:type="spellStart"/>
       <w:r>
@@ -1471,16 +1537,26 @@
     <w:p>
       <w:pPr>
         <w:pStyle w:val="Kop3"/>
+        <w:contextualSpacing/>
       </w:pPr>
       <w:r>
         <w:t>Implementation</w:t>
       </w:r>
     </w:p>
-    <w:p/>
-    <w:p/>
+    <w:p>
+      <w:pPr>
+        <w:contextualSpacing/>
+      </w:pPr>
+    </w:p>
+    <w:p>
+      <w:pPr>
+        <w:contextualSpacing/>
+      </w:pPr>
+    </w:p>
     <w:p>
       <w:pPr>
         <w:pStyle w:val="Kop2"/>
+        <w:contextualSpacing/>
       </w:pPr>
       <w:proofErr w:type="spellStart"/>
       <w:r>
@@ -1489,6 +1565,9 @@
       <w:proofErr w:type="spellEnd"/>
     </w:p>
     <w:p>
+      <w:pPr>
+        <w:contextualSpacing/>
+      </w:pPr>
       <w:r>
         <w:t xml:space="preserve">The basics of this bot are based on the </w:t>
       </w:r>
@@ -1508,22 +1587,166 @@
       </w:r>
       <w:r>
         <w:t>. For this search method</w:t>
+      </w:r>
+      <w:r>
+        <w:t xml:space="preserve"> the agent compares all the heuristic values he can choose from</w:t>
+      </w:r>
+      <w:r>
+        <w:t xml:space="preserve"> and chooses the path of his best option</w:t>
+      </w:r>
+      <w:r>
+        <w:t xml:space="preserve">.  In our case we defined these heuristic values by parameter D which indicates the difference between the ships our bot possesses and the  ships the enemy possesses.   This D may differ for each possible planet our bot can attack. </w:t>
+      </w:r>
+    </w:p>
+    <w:p>
+      <w:pPr>
+        <w:contextualSpacing/>
+      </w:pPr>
+      <w:r>
+        <w:t xml:space="preserve">D </w:t>
+      </w:r>
+      <w:proofErr w:type="spellStart"/>
+      <w:r>
+        <w:rPr>
+          <w:vertAlign w:val="subscript"/>
+        </w:rPr>
+        <w:t>planetA</w:t>
+      </w:r>
+      <w:proofErr w:type="spellEnd"/>
+      <w:r>
+        <w:rPr>
+          <w:vertAlign w:val="subscript"/>
+        </w:rPr>
+        <w:t xml:space="preserve"> </w:t>
+      </w:r>
+      <w:r>
+        <w:t xml:space="preserve"> = </w:t>
+      </w:r>
+      <w:proofErr w:type="spellStart"/>
+      <w:r>
+        <w:t>HissLossA</w:t>
+      </w:r>
+      <w:proofErr w:type="spellEnd"/>
+      <w:r>
+        <w:t xml:space="preserve"> – </w:t>
+      </w:r>
+      <w:proofErr w:type="spellStart"/>
+      <w:r>
+        <w:t>MyLossA</w:t>
+      </w:r>
+      <w:proofErr w:type="spellEnd"/>
+      <w:r>
+        <w:t xml:space="preserve">  + </w:t>
+      </w:r>
+      <w:proofErr w:type="spellStart"/>
+      <w:r>
+        <w:t>MyGrowthA</w:t>
+      </w:r>
+      <w:proofErr w:type="spellEnd"/>
+      <w:r>
+        <w:t xml:space="preserve"> - </w:t>
+      </w:r>
+      <w:proofErr w:type="spellStart"/>
+      <w:r>
+        <w:t>HisGrowthA</w:t>
+      </w:r>
+      <w:proofErr w:type="spellEnd"/>
+    </w:p>
+    <w:p>
+      <w:pPr>
+        <w:ind w:left="708" w:hanging="708"/>
+        <w:contextualSpacing/>
+      </w:pPr>
+      <w:r>
+        <w:t>T</w:t>
+      </w:r>
+      <w:r>
+        <w:t>his formula indicates that our b</w:t>
+      </w:r>
+      <w:r>
+        <w:t>ot will favour to attack a planet of the enemy because this generates</w:t>
+      </w:r>
+    </w:p>
+    <w:p>
+      <w:pPr>
+        <w:contextualSpacing/>
+      </w:pPr>
+      <w:r>
+        <w:t>a high D rate</w:t>
+      </w:r>
+      <w:r>
+        <w:t xml:space="preserve">.  If our bot doesn’t attack one of the enemies ships the D will most possibly be a negative value. This is because most of the times the growth rate of a planet is lower than the number of ships it houses. </w:t>
+      </w:r>
+    </w:p>
+    <w:p>
+      <w:pPr>
+        <w:contextualSpacing/>
+      </w:pPr>
+      <w:r>
+        <w:t xml:space="preserve">All the possible D values our bot can find differ </w:t>
+      </w:r>
+      <w:r>
+        <w:t xml:space="preserve"> over the number of planets in the game and the number of planets our bot 1possesses. Since 8 planets is the maximum, the most D values our bot possible has to create are 16.</w:t>
+      </w:r>
+    </w:p>
+    <w:p>
+      <w:pPr>
+        <w:contextualSpacing/>
+      </w:pPr>
+      <w:r>
+        <w:t>Our bot</w:t>
+      </w:r>
+      <w:r>
+        <w:t xml:space="preserve"> will attack with the planet that</w:t>
+      </w:r>
+      <w:r>
+        <w:t>,</w:t>
+      </w:r>
+      <w:r>
+        <w:t xml:space="preserve"> in combination with (one of) his planets </w:t>
       </w:r>
       <w:bookmarkStart w:id="0" w:name="_GoBack"/>
       <w:bookmarkEnd w:id="0"/>
+      <w:r>
+        <w:t xml:space="preserve">made the highest D value.  </w:t>
+      </w:r>
+    </w:p>
+    <w:p>
+      <w:pPr>
+        <w:contextualSpacing/>
+        <w:rPr>
+          <w:vertAlign w:val="subscript"/>
+        </w:rPr>
+      </w:pPr>
+    </w:p>
+    <w:p>
+      <w:pPr>
+        <w:contextualSpacing/>
+      </w:pPr>
     </w:p>
     <w:p>
       <w:pPr>
         <w:pStyle w:val="Kop3"/>
+        <w:contextualSpacing/>
       </w:pPr>
       <w:r>
         <w:t>Implementation</w:t>
       </w:r>
     </w:p>
-    <w:p/>
+    <w:p>
+      <w:pPr>
+        <w:contextualSpacing/>
+      </w:pPr>
+    </w:p>
+    <w:p>
+      <w:pPr>
+        <w:contextualSpacing/>
+      </w:pPr>
+    </w:p>
     <w:p>
       <w:pPr>
         <w:pStyle w:val="Kop2"/>
+        <w:contextualSpacing/>
       </w:pPr>
       <w:r>
         <w:t>Comparing the methods</w:t>
@@ -1532,6 +1755,7 @@
     <w:p>
       <w:pPr>
         <w:spacing w:after="0" w:line="240" w:lineRule="auto"/>
+        <w:contextualSpacing/>
         <w:rPr>
           <w:rFonts w:asciiTheme="majorHAnsi" w:eastAsiaTheme="majorEastAsia" w:hAnsiTheme="majorHAnsi" w:cstheme="majorBidi"/>
           <w:b/>
@@ -1548,6 +1772,7 @@
     <w:p>
       <w:pPr>
         <w:spacing w:after="0" w:line="240" w:lineRule="auto"/>
+        <w:contextualSpacing/>
         <w:rPr>
           <w:rFonts w:asciiTheme="majorHAnsi" w:eastAsiaTheme="majorEastAsia" w:hAnsiTheme="majorHAnsi" w:cstheme="majorBidi"/>
           <w:b/>
@@ -1565,6 +1790,7 @@
     <w:p>
       <w:pPr>
         <w:pStyle w:val="Kop1"/>
+        <w:contextualSpacing/>
       </w:pPr>
       <w:r>
         <w:lastRenderedPageBreak/>
@@ -1575,6 +1801,7 @@
       <w:pPr>
         <w:shd w:val="clear" w:color="auto" w:fill="FFFFFF"/>
         <w:spacing w:after="0" w:line="240" w:lineRule="auto"/>
+        <w:contextualSpacing/>
         <w:rPr>
           <w:rFonts w:eastAsia="Times New Roman" w:cs="Arial"/>
           <w:color w:val="444444"/>
@@ -1600,6 +1827,7 @@
       <w:pPr>
         <w:shd w:val="clear" w:color="auto" w:fill="FFFFFF"/>
         <w:spacing w:after="0" w:line="240" w:lineRule="auto"/>
+        <w:contextualSpacing/>
         <w:rPr>
           <w:rFonts w:eastAsia="Times New Roman" w:cs="Arial"/>
           <w:color w:val="444444"/>
@@ -1614,6 +1842,7 @@
       <w:pPr>
         <w:shd w:val="clear" w:color="auto" w:fill="FFFFFF"/>
         <w:spacing w:after="0" w:line="240" w:lineRule="auto"/>
+        <w:contextualSpacing/>
         <w:rPr>
           <w:rFonts w:eastAsia="Times New Roman" w:cs="Arial"/>
           <w:color w:val="444444"/>
@@ -1627,6 +1856,7 @@
     <w:p>
       <w:pPr>
         <w:spacing w:after="0" w:line="240" w:lineRule="auto"/>
+        <w:contextualSpacing/>
         <w:rPr>
           <w:rFonts w:asciiTheme="majorHAnsi" w:eastAsia="Times New Roman" w:hAnsiTheme="majorHAnsi" w:cstheme="majorBidi"/>
           <w:b/>
@@ -1648,6 +1878,7 @@
     <w:p>
       <w:pPr>
         <w:spacing w:after="0" w:line="240" w:lineRule="auto"/>
+        <w:contextualSpacing/>
         <w:rPr>
           <w:rFonts w:asciiTheme="majorHAnsi" w:eastAsia="Times New Roman" w:hAnsiTheme="majorHAnsi" w:cstheme="majorBidi"/>
           <w:b/>
@@ -1670,6 +1901,7 @@
     <w:p>
       <w:pPr>
         <w:pStyle w:val="Kop1"/>
+        <w:contextualSpacing/>
         <w:rPr>
           <w:rFonts w:eastAsia="Times New Roman"/>
           <w:lang w:eastAsia="nl-NL"/>
@@ -1688,6 +1920,7 @@
       <w:pPr>
         <w:shd w:val="clear" w:color="auto" w:fill="FFFFFF"/>
         <w:spacing w:after="0" w:line="240" w:lineRule="auto"/>
+        <w:contextualSpacing/>
         <w:rPr>
           <w:rFonts w:eastAsia="Times New Roman" w:cs="Arial"/>
           <w:color w:val="444444"/>
@@ -1713,6 +1946,7 @@
       <w:pPr>
         <w:shd w:val="clear" w:color="auto" w:fill="FFFFFF"/>
         <w:spacing w:after="0" w:line="240" w:lineRule="auto"/>
+        <w:contextualSpacing/>
         <w:rPr>
           <w:rFonts w:eastAsia="Times New Roman" w:cs="Arial"/>
           <w:color w:val="444444"/>
@@ -1727,6 +1961,7 @@
       <w:pPr>
         <w:shd w:val="clear" w:color="auto" w:fill="FFFFFF"/>
         <w:spacing w:after="0" w:line="240" w:lineRule="auto"/>
+        <w:contextualSpacing/>
         <w:rPr>
           <w:rFonts w:eastAsia="Times New Roman" w:cs="Arial"/>
           <w:color w:val="444444"/>
@@ -1741,6 +1976,7 @@
       <w:pPr>
         <w:shd w:val="clear" w:color="auto" w:fill="FFFFFF"/>
         <w:spacing w:after="0" w:line="240" w:lineRule="auto"/>
+        <w:contextualSpacing/>
         <w:rPr>
           <w:rFonts w:eastAsia="Times New Roman" w:cs="Arial"/>
           <w:color w:val="444444"/>
@@ -1754,6 +1990,7 @@
     <w:p>
       <w:pPr>
         <w:spacing w:after="0" w:line="240" w:lineRule="auto"/>
+        <w:contextualSpacing/>
         <w:rPr>
           <w:rFonts w:asciiTheme="majorHAnsi" w:eastAsia="Times New Roman" w:hAnsiTheme="majorHAnsi" w:cstheme="majorBidi"/>
           <w:b/>
@@ -1775,6 +2012,7 @@
     <w:p>
       <w:pPr>
         <w:pStyle w:val="Kop1"/>
+        <w:contextualSpacing/>
         <w:rPr>
           <w:rFonts w:eastAsia="Times New Roman"/>
           <w:lang w:eastAsia="nl-NL"/>
@@ -1793,6 +2031,7 @@
       <w:pPr>
         <w:shd w:val="clear" w:color="auto" w:fill="FFFFFF"/>
         <w:spacing w:after="0" w:line="240" w:lineRule="auto"/>
+        <w:contextualSpacing/>
         <w:rPr>
           <w:rFonts w:eastAsia="Times New Roman" w:cs="Arial"/>
           <w:color w:val="111111"/>
@@ -1837,7 +2076,11 @@
         <w:t xml:space="preserve"> findings. (1 page)</w:t>
       </w:r>
     </w:p>
-    <w:p/>
+    <w:p>
+      <w:pPr>
+        <w:contextualSpacing/>
+      </w:pPr>
+    </w:p>
     <w:sectPr>
       <w:pgSz w:w="11906" w:h="16838"/>
       <w:pgMar w:top="1417" w:right="1417" w:bottom="1417" w:left="1417" w:header="708" w:footer="708" w:gutter="0"/>

</xml_diff>

<commit_message>
background info - the challenge
also found a new research question. Please read the parts I wrote cause
I can be mistaken and I can be quite a noob with grammer etc.
</commit_message>
<xml_diff>
--- a/report/report.docx
+++ b/report/report.docx
@@ -1167,55 +1167,184 @@
         </w:rPr>
         <w:t xml:space="preserve">Now, for one turn both players have to make their moves. This means that they won’t know what which planet the other player chooses to attack. If both of the players choose the same planet to attack, they will start at the same time. Whom will win the planet is now dependent of the length from the source planet to the destination planet. The one that arrives first will concur it, but the one that arrives second might take it over again. </w:t>
       </w:r>
+    </w:p>
+    <w:p>
+      <w:pPr>
+        <w:pStyle w:val="Kop2"/>
+        <w:contextualSpacing/>
+        <w:rPr>
+          <w:lang w:eastAsia="nl-NL"/>
+        </w:rPr>
+      </w:pPr>
+      <w:r>
+        <w:rPr>
+          <w:lang w:eastAsia="nl-NL"/>
+        </w:rPr>
+        <w:lastRenderedPageBreak/>
+        <w:t>The challenge</w:t>
+      </w:r>
+    </w:p>
+    <w:p>
+      <w:pPr>
+        <w:contextualSpacing/>
+        <w:rPr>
+          <w:lang w:eastAsia="nl-NL"/>
+        </w:rPr>
+      </w:pPr>
+      <w:r>
+        <w:rPr>
+          <w:lang w:eastAsia="nl-NL"/>
+        </w:rPr>
+        <w:t xml:space="preserve">For this course we had to make </w:t>
+      </w:r>
+      <w:r>
+        <w:rPr>
+          <w:lang w:eastAsia="nl-NL"/>
+        </w:rPr>
+        <w:t xml:space="preserve">at least </w:t>
+      </w:r>
+      <w:r>
+        <w:rPr>
+          <w:lang w:eastAsia="nl-NL"/>
+        </w:rPr>
+        <w:t xml:space="preserve">four bots. Each with different specialities. </w:t>
+      </w:r>
+      <w:r>
+        <w:rPr>
+          <w:lang w:eastAsia="nl-NL"/>
+        </w:rPr>
+        <w:t xml:space="preserve">Two of them have to employ state space search. This means that they base their decisions on the observations they made from their environment </w:t>
+      </w:r>
+      <w:r>
+        <w:rPr>
+          <w:color w:val="FF0000"/>
+          <w:lang w:eastAsia="nl-NL"/>
+        </w:rPr>
+        <w:t>correct?</w:t>
+      </w:r>
+      <w:r>
+        <w:rPr>
+          <w:lang w:eastAsia="nl-NL"/>
+        </w:rPr>
+        <w:t>. The environment in this case is the map, and the possible observations are: the planets with their distance, the number of ships they contain, their growth rate and by whom they are possessed (one of the bots or neutral)</w:t>
+      </w:r>
+      <w:r>
+        <w:rPr>
+          <w:color w:val="FF0000"/>
+          <w:lang w:eastAsia="nl-NL"/>
+        </w:rPr>
+        <w:t>Or is there more to be observed??</w:t>
+      </w:r>
+      <w:r>
+        <w:rPr>
+          <w:lang w:eastAsia="nl-NL"/>
+        </w:rPr>
+        <w:t xml:space="preserve">. </w:t>
+      </w:r>
+    </w:p>
+    <w:p>
+      <w:pPr>
+        <w:contextualSpacing/>
+        <w:rPr>
+          <w:color w:val="FF0000"/>
+          <w:lang w:eastAsia="nl-NL"/>
+        </w:rPr>
+      </w:pPr>
+      <w:r>
+        <w:rPr>
+          <w:lang w:eastAsia="nl-NL"/>
+        </w:rPr>
+        <w:t xml:space="preserve">The other bot had to be adaptive. </w:t>
+      </w:r>
+      <w:r>
+        <w:rPr>
+          <w:lang w:eastAsia="nl-NL"/>
+        </w:rPr>
+        <w:t xml:space="preserve">So it had to be able to change his “tactics” regarding the different enemies and </w:t>
+      </w:r>
+      <w:proofErr w:type="spellStart"/>
+      <w:r>
+        <w:rPr>
+          <w:lang w:eastAsia="nl-NL"/>
+        </w:rPr>
+        <w:t>maps.</w:t>
+      </w:r>
+      <w:r>
+        <w:rPr>
+          <w:color w:val="FF0000"/>
+          <w:lang w:eastAsia="nl-NL"/>
+        </w:rPr>
+        <w:t>more</w:t>
+      </w:r>
+      <w:proofErr w:type="spellEnd"/>
+      <w:r>
+        <w:rPr>
+          <w:color w:val="FF0000"/>
+          <w:lang w:eastAsia="nl-NL"/>
+        </w:rPr>
+        <w:t>??</w:t>
+      </w:r>
+    </w:p>
+    <w:p>
+      <w:pPr>
+        <w:contextualSpacing/>
+        <w:rPr>
+          <w:lang w:eastAsia="nl-NL"/>
+        </w:rPr>
+      </w:pPr>
+      <w:r>
+        <w:rPr>
+          <w:lang w:eastAsia="nl-NL"/>
+        </w:rPr>
+        <w:t xml:space="preserve">For the last bot we were allowed to choose other techniques, for example the once we learned at the lectures.  </w:t>
+      </w:r>
+    </w:p>
+    <w:p>
+      <w:pPr>
+        <w:pStyle w:val="Kop2"/>
+        <w:contextualSpacing/>
+        <w:rPr>
+          <w:lang w:eastAsia="nl-NL"/>
+        </w:rPr>
+      </w:pPr>
+      <w:r>
+        <w:rPr>
+          <w:lang w:eastAsia="nl-NL"/>
+        </w:rPr>
+        <w:t>The IS framework</w:t>
+      </w:r>
+    </w:p>
+    <w:p>
+      <w:pPr>
+        <w:contextualSpacing/>
+        <w:rPr>
+          <w:color w:val="FF0000"/>
+          <w:lang w:eastAsia="nl-NL"/>
+        </w:rPr>
+      </w:pPr>
+      <w:r>
+        <w:rPr>
+          <w:color w:val="FF0000"/>
+          <w:lang w:eastAsia="nl-NL"/>
+        </w:rPr>
+        <w:t xml:space="preserve">Would this be the exact </w:t>
+      </w:r>
+      <w:r>
+        <w:rPr>
+          <w:color w:val="FF0000"/>
+          <w:lang w:eastAsia="nl-NL"/>
+        </w:rPr>
+        <w:t>information about the game itself</w:t>
+      </w:r>
       <w:bookmarkStart w:id="0" w:name="_GoBack"/>
       <w:bookmarkEnd w:id="0"/>
-    </w:p>
-    <w:p>
-      <w:pPr>
-        <w:pStyle w:val="Kop2"/>
-        <w:contextualSpacing/>
-        <w:rPr>
-          <w:lang w:eastAsia="nl-NL"/>
-        </w:rPr>
-      </w:pPr>
-      <w:r>
-        <w:rPr>
-          <w:lang w:eastAsia="nl-NL"/>
-        </w:rPr>
-        <w:lastRenderedPageBreak/>
-        <w:t>The challenge</w:t>
-      </w:r>
-    </w:p>
-    <w:p>
-      <w:pPr>
-        <w:contextualSpacing/>
-        <w:rPr>
-          <w:lang w:eastAsia="nl-NL"/>
-        </w:rPr>
-      </w:pPr>
-    </w:p>
-    <w:p>
-      <w:pPr>
-        <w:pStyle w:val="Kop2"/>
-        <w:contextualSpacing/>
-        <w:rPr>
-          <w:lang w:eastAsia="nl-NL"/>
-        </w:rPr>
-      </w:pPr>
-      <w:r>
-        <w:rPr>
-          <w:lang w:eastAsia="nl-NL"/>
-        </w:rPr>
-        <w:t>The IS framework</w:t>
-      </w:r>
-    </w:p>
-    <w:p>
-      <w:pPr>
-        <w:contextualSpacing/>
-        <w:rPr>
-          <w:lang w:eastAsia="nl-NL"/>
-        </w:rPr>
-      </w:pPr>
+      <w:r>
+        <w:rPr>
+          <w:color w:val="FF0000"/>
+          <w:lang w:eastAsia="nl-NL"/>
+        </w:rPr>
+        <w:t>. So in what kind of framework our bots are working in?</w:t>
+      </w:r>
     </w:p>
     <w:p>
       <w:pPr>
@@ -1378,6 +1507,14 @@
       </w:pPr>
       <w:r>
         <w:t>Can we make a bot that wins a game without passing the time limit once?</w:t>
+      </w:r>
+    </w:p>
+    <w:p>
+      <w:pPr>
+        <w:contextualSpacing/>
+      </w:pPr>
+      <w:r>
+        <w:t>Is there a difference between being the starting player compared to being second regarding the winning statistics?</w:t>
       </w:r>
     </w:p>
     <w:p>
@@ -4177,7 +4314,59 @@
           <w:szCs w:val="20"/>
           <w:shd w:val="clear" w:color="auto" w:fill="FFFFFF"/>
         </w:rPr>
-        <w:t>. Based on this analysis you should draw some generic conclusions. For this you should take (at least) the 4 bots you implemented and compare their performance by having them systematically play against each other. According to the different environments (but possibly not) different bots might outperform others. Define some interesting hypotheses and research questions, and use your analysis to verify or falsify them</w:t>
+        <w:t xml:space="preserve">. Based on this analysis you should draw some generic conclusions. For this you should take (at least) the 4 bots you implemented and compare their performance by having them systematically play against </w:t>
+      </w:r>
+      <w:r>
+        <w:rPr>
+          <w:rFonts w:cs="Arial"/>
+          <w:color w:val="FF0000"/>
+          <w:sz w:val="20"/>
+          <w:szCs w:val="20"/>
+          <w:shd w:val="clear" w:color="auto" w:fill="FFFFFF"/>
+        </w:rPr>
+        <w:t>each other</w:t>
+      </w:r>
+      <w:r>
+        <w:rPr>
+          <w:rFonts w:cs="Arial"/>
+          <w:color w:val="FF0000"/>
+          <w:sz w:val="20"/>
+          <w:szCs w:val="20"/>
+          <w:shd w:val="clear" w:color="auto" w:fill="FFFFFF"/>
+        </w:rPr>
+        <w:t xml:space="preserve"> (not against Random, </w:t>
+      </w:r>
+      <w:proofErr w:type="spellStart"/>
+      <w:r>
+        <w:rPr>
+          <w:rFonts w:cs="Arial"/>
+          <w:color w:val="FF0000"/>
+          <w:sz w:val="20"/>
+          <w:szCs w:val="20"/>
+          <w:shd w:val="clear" w:color="auto" w:fill="FFFFFF"/>
+        </w:rPr>
+        <w:t>Lookahead</w:t>
+      </w:r>
+      <w:proofErr w:type="spellEnd"/>
+      <w:r>
+        <w:rPr>
+          <w:rFonts w:cs="Arial"/>
+          <w:color w:val="FF0000"/>
+          <w:sz w:val="20"/>
+          <w:szCs w:val="20"/>
+          <w:shd w:val="clear" w:color="auto" w:fill="FFFFFF"/>
+        </w:rPr>
+        <w:t xml:space="preserve"> and Bully)</w:t>
+      </w:r>
+      <w:r>
+        <w:rPr>
+          <w:rFonts w:cs="Arial"/>
+          <w:color w:val="111111"/>
+          <w:sz w:val="20"/>
+          <w:szCs w:val="20"/>
+          <w:shd w:val="clear" w:color="auto" w:fill="FFFFFF"/>
+        </w:rPr>
+        <w:t>. According to the different environments (but possibly not) different bots might outperform others. Define some interesting hypotheses and research questions, and use your analysis to verify or falsify them</w:t>
       </w:r>
     </w:p>
     <w:p>
@@ -6019,7 +6208,7 @@
 </file>
 
 <file path=customXml/itemProps1.xml><?xml version="1.0" encoding="utf-8"?>
-<ds:datastoreItem xmlns:ds="http://schemas.openxmlformats.org/officeDocument/2006/customXml" ds:itemID="{118E42CD-2505-457C-9E4F-B85529ECAF63}">
+<ds:datastoreItem xmlns:ds="http://schemas.openxmlformats.org/officeDocument/2006/customXml" ds:itemID="{89B86827-C898-4407-BB3F-5FD49803F790}">
   <ds:schemaRefs>
     <ds:schemaRef ds:uri="http://schemas.openxmlformats.org/officeDocument/2006/bibliography"/>
   </ds:schemaRefs>

</xml_diff>

<commit_message>
Report update by Gossa
</commit_message>
<xml_diff>
--- a/report/report.docx
+++ b/report/report.docx
@@ -93,7 +93,7 @@
       <w:r>
         <w:rPr>
           <w:noProof/>
-          <w:lang w:val="fr-FR" w:eastAsia="fr-FR"/>
+          <w:lang w:val="en-US"/>
         </w:rPr>
         <w:drawing>
           <wp:anchor distT="0" distB="0" distL="114300" distR="114300" simplePos="0" relativeHeight="251658240" behindDoc="1" locked="0" layoutInCell="1" allowOverlap="1">
@@ -122,7 +122,7 @@
                     <a:blip r:embed="rId6" cstate="print">
                       <a:extLst>
                         <a:ext uri="{28A0092B-C50C-407E-A947-70E740481C1C}">
-                          <a14:useLocalDpi xmlns:a14="http://schemas.microsoft.com/office/drawing/2010/main" xmlns:wps="http://schemas.microsoft.com/office/word/2010/wordprocessingShape" xmlns:wpi="http://schemas.microsoft.com/office/word/2010/wordprocessingInk" xmlns:wpg="http://schemas.microsoft.com/office/word/2010/wordprocessingGroup" xmlns:w14="http://schemas.microsoft.com/office/word/2010/wordml" xmlns:w="http://schemas.openxmlformats.org/wordprocessingml/2006/main" xmlns:w10="urn:schemas-microsoft-com:office:word" xmlns:wp14="http://schemas.microsoft.com/office/word/2010/wordprocessingDrawing" xmlns:v="urn:schemas-microsoft-com:vml" xmlns:o="urn:schemas-microsoft-com:office:office" xmlns:mc="http://schemas.openxmlformats.org/markup-compatibility/2006" xmlns:wpc="http://schemas.microsoft.com/office/word/2010/wordprocessingCanvas" xmlns="" val="0"/>
+                          <a14:useLocalDpi xmlns="" xmlns:wpc="http://schemas.microsoft.com/office/word/2010/wordprocessingCanvas" xmlns:mc="http://schemas.openxmlformats.org/markup-compatibility/2006" xmlns:o="urn:schemas-microsoft-com:office:office" xmlns:v="urn:schemas-microsoft-com:vml" xmlns:wp14="http://schemas.microsoft.com/office/word/2010/wordprocessingDrawing" xmlns:w10="urn:schemas-microsoft-com:office:word" xmlns:w="http://schemas.openxmlformats.org/wordprocessingml/2006/main" xmlns:w14="http://schemas.microsoft.com/office/word/2010/wordml" xmlns:wpg="http://schemas.microsoft.com/office/word/2010/wordprocessingGroup" xmlns:wpi="http://schemas.microsoft.com/office/word/2010/wordprocessingInk" xmlns:wps="http://schemas.microsoft.com/office/word/2010/wordprocessingShape" xmlns:a14="http://schemas.microsoft.com/office/drawing/2010/main" val="0"/>
                         </a:ext>
                       </a:extLst>
                     </a:blip>
@@ -142,7 +142,7 @@
                     </a:ln>
                     <a:extLst>
                       <a:ext uri="{53640926-AAD7-44D8-BBD7-CCE9431645EC}">
-                        <a14:shadowObscured xmlns:a14="http://schemas.microsoft.com/office/drawing/2010/main" xmlns:wps="http://schemas.microsoft.com/office/word/2010/wordprocessingShape" xmlns:wpi="http://schemas.microsoft.com/office/word/2010/wordprocessingInk" xmlns:wpg="http://schemas.microsoft.com/office/word/2010/wordprocessingGroup" xmlns:w14="http://schemas.microsoft.com/office/word/2010/wordml" xmlns:w="http://schemas.openxmlformats.org/wordprocessingml/2006/main" xmlns:w10="urn:schemas-microsoft-com:office:word" xmlns:wp14="http://schemas.microsoft.com/office/word/2010/wordprocessingDrawing" xmlns:v="urn:schemas-microsoft-com:vml" xmlns:o="urn:schemas-microsoft-com:office:office" xmlns:mc="http://schemas.openxmlformats.org/markup-compatibility/2006" xmlns:wpc="http://schemas.microsoft.com/office/word/2010/wordprocessingCanvas" xmlns=""/>
+                        <a14:shadowObscured xmlns="" xmlns:wpc="http://schemas.microsoft.com/office/word/2010/wordprocessingCanvas" xmlns:mc="http://schemas.openxmlformats.org/markup-compatibility/2006" xmlns:o="urn:schemas-microsoft-com:office:office" xmlns:v="urn:schemas-microsoft-com:vml" xmlns:wp14="http://schemas.microsoft.com/office/word/2010/wordprocessingDrawing" xmlns:w10="urn:schemas-microsoft-com:office:word" xmlns:w="http://schemas.openxmlformats.org/wordprocessingml/2006/main" xmlns:w14="http://schemas.microsoft.com/office/word/2010/wordml" xmlns:wpg="http://schemas.microsoft.com/office/word/2010/wordprocessingGroup" xmlns:wpi="http://schemas.microsoft.com/office/word/2010/wordprocessingInk" xmlns:wps="http://schemas.microsoft.com/office/word/2010/wordprocessingShape" xmlns:a14="http://schemas.microsoft.com/office/drawing/2010/main"/>
                       </a:ext>
                     </a:extLst>
                   </pic:spPr>
@@ -444,61 +444,111 @@
         <w:rPr>
           <w:sz w:val="32"/>
           <w:szCs w:val="32"/>
-          <w:lang w:val="en-US"/>
+          <w:lang w:val="nl-NL"/>
         </w:rPr>
       </w:pPr>
       <w:r>
         <w:rPr>
           <w:sz w:val="32"/>
           <w:szCs w:val="32"/>
-          <w:lang w:val="en-US"/>
-        </w:rPr>
-        <w:t>Anouk Boukema</w:t>
-      </w:r>
-    </w:p>
-    <w:p>
-      <w:pPr>
-        <w:spacing w:after="0"/>
-        <w:contextualSpacing/>
-        <w:jc w:val="right"/>
+          <w:lang w:val="nl-NL"/>
+        </w:rPr>
+        <w:t xml:space="preserve">Anouk </w:t>
+      </w:r>
+      <w:proofErr w:type="spellStart"/>
+      <w:r>
         <w:rPr>
           <w:sz w:val="32"/>
           <w:szCs w:val="32"/>
-          <w:lang w:val="en-US"/>
-        </w:rPr>
-      </w:pPr>
-      <w:r>
+          <w:lang w:val="nl-NL"/>
+        </w:rPr>
+        <w:t>Boukema</w:t>
+      </w:r>
+      <w:proofErr w:type="spellEnd"/>
+    </w:p>
+    <w:p>
+      <w:pPr>
+        <w:spacing w:after="0"/>
+        <w:contextualSpacing/>
+        <w:jc w:val="right"/>
         <w:rPr>
           <w:sz w:val="32"/>
           <w:szCs w:val="32"/>
-          <w:lang w:val="en-US"/>
-        </w:rPr>
-        <w:t>Baudouin Duthoit</w:t>
-      </w:r>
-    </w:p>
-    <w:p>
-      <w:pPr>
-        <w:spacing w:after="0"/>
-        <w:contextualSpacing/>
-        <w:jc w:val="right"/>
+          <w:lang w:val="nl-NL"/>
+        </w:rPr>
+      </w:pPr>
+      <w:proofErr w:type="spellStart"/>
+      <w:r>
         <w:rPr>
           <w:sz w:val="32"/>
           <w:szCs w:val="32"/>
-          <w:lang w:val="en-US"/>
-        </w:rPr>
-      </w:pPr>
+          <w:lang w:val="nl-NL"/>
+        </w:rPr>
+        <w:t>Baudouin</w:t>
+      </w:r>
+      <w:proofErr w:type="spellEnd"/>
       <w:r>
         <w:rPr>
           <w:sz w:val="32"/>
           <w:szCs w:val="32"/>
-          <w:lang w:val="en-US"/>
-        </w:rPr>
-        <w:t>Gossa Lô</w:t>
-      </w:r>
-    </w:p>
-    <w:p>
-      <w:pPr>
-        <w:pStyle w:val="Heading1"/>
+          <w:lang w:val="nl-NL"/>
+        </w:rPr>
+        <w:t xml:space="preserve"> </w:t>
+      </w:r>
+      <w:proofErr w:type="spellStart"/>
+      <w:r>
+        <w:rPr>
+          <w:sz w:val="32"/>
+          <w:szCs w:val="32"/>
+          <w:lang w:val="nl-NL"/>
+        </w:rPr>
+        <w:t>Duthoit</w:t>
+      </w:r>
+      <w:proofErr w:type="spellEnd"/>
+    </w:p>
+    <w:p>
+      <w:pPr>
+        <w:spacing w:after="0"/>
+        <w:contextualSpacing/>
+        <w:jc w:val="right"/>
+        <w:rPr>
+          <w:sz w:val="32"/>
+          <w:szCs w:val="32"/>
+          <w:lang w:val="nl-NL"/>
+        </w:rPr>
+      </w:pPr>
+      <w:proofErr w:type="spellStart"/>
+      <w:r>
+        <w:rPr>
+          <w:sz w:val="32"/>
+          <w:szCs w:val="32"/>
+          <w:lang w:val="nl-NL"/>
+        </w:rPr>
+        <w:t>Gossa</w:t>
+      </w:r>
+      <w:proofErr w:type="spellEnd"/>
+      <w:r>
+        <w:rPr>
+          <w:sz w:val="32"/>
+          <w:szCs w:val="32"/>
+          <w:lang w:val="nl-NL"/>
+        </w:rPr>
+        <w:t xml:space="preserve"> </w:t>
+      </w:r>
+      <w:proofErr w:type="spellStart"/>
+      <w:r>
+        <w:rPr>
+          <w:sz w:val="32"/>
+          <w:szCs w:val="32"/>
+          <w:lang w:val="nl-NL"/>
+        </w:rPr>
+        <w:t>Lô</w:t>
+      </w:r>
+      <w:proofErr w:type="spellEnd"/>
+    </w:p>
+    <w:p>
+      <w:pPr>
+        <w:pStyle w:val="Kop1"/>
         <w:contextualSpacing/>
       </w:pPr>
       <w:r>
@@ -542,6 +592,9 @@
         <w:spacing w:after="0"/>
         <w:contextualSpacing/>
       </w:pPr>
+      <w:r>
+        <w:t>LAST THING TO WRITE, MONDAY OR TUESDAY BY GOSSA.</w:t>
+      </w:r>
     </w:p>
     <w:p>
       <w:pPr>
@@ -551,7 +604,7 @@
     </w:p>
     <w:p>
       <w:pPr>
-        <w:pStyle w:val="Heading1"/>
+        <w:pStyle w:val="Kop1"/>
         <w:contextualSpacing/>
       </w:pPr>
       <w:r>
@@ -604,29 +657,395 @@
         <w:contextualSpacing/>
       </w:pPr>
       <w:r>
-        <w:t>In this course we are learning more about the theory and practice Intelligent Systems, systems that perceive reason, learn and act intelligently. The goal of the course is to make four bots that can play PlanetWars. PlanetWars is a game that was based on a popular iPhone and desktop strategy game, called Galcon. The creator of Galcon</w:t>
+        <w:t>Planet</w:t>
+      </w:r>
+      <w:r>
+        <w:t xml:space="preserve"> </w:t>
+      </w:r>
+      <w:r>
+        <w:t xml:space="preserve">Wars is a game that </w:t>
+      </w:r>
+      <w:r>
+        <w:t xml:space="preserve">strategy game in which a player competes against one or multiple players by conquering planets of the enemy or neutral ones. Every player starts start out with only one planet, which carries several ships used to attack other planets.  By sending half of the ships to a neutral or enemy planet, the player can conquer this planet. However, if the amount of ships is lower than that of the enemy or neutral planet, the player </w:t>
+      </w:r>
+      <w:r>
+        <w:t>does</w:t>
+      </w:r>
+      <w:r>
+        <w:t xml:space="preserve"> not conquer t</w:t>
+      </w:r>
+      <w:r>
+        <w:t xml:space="preserve">hat </w:t>
+      </w:r>
+      <w:r>
+        <w:t>planet and will lose the deployed ships.</w:t>
+      </w:r>
+    </w:p>
+    <w:p>
+      <w:pPr>
+        <w:spacing w:after="0"/>
+        <w:contextualSpacing/>
+      </w:pPr>
+      <w:r>
+        <w:t xml:space="preserve">This game was </w:t>
+      </w:r>
+      <w:r>
+        <w:t xml:space="preserve">used in the Planet Wars Google AI Challenge of 2010, in which contestants were asked to program bots which would later on compete against other bots. </w:t>
+      </w:r>
+      <w:r>
+        <w:t xml:space="preserve">Planet Wars is a modified version of the original </w:t>
+      </w:r>
+      <w:proofErr w:type="spellStart"/>
+      <w:r>
+        <w:t>iPhone</w:t>
+      </w:r>
+      <w:proofErr w:type="spellEnd"/>
+      <w:r>
+        <w:t xml:space="preserve"> and desktop game called Gallon. In this challenge, more than 4600 bots were submitted by people </w:t>
+      </w:r>
+      <w:r>
+        <w:t>from 112 different countries using different programming languages such as C++, Java or Python.</w:t>
+      </w:r>
+    </w:p>
+    <w:p>
+      <w:pPr>
+        <w:spacing w:after="0"/>
+        <w:contextualSpacing/>
+      </w:pPr>
+      <w:r>
+        <w:t xml:space="preserve">In this course, </w:t>
+      </w:r>
+      <w:r>
+        <w:t>we are learning about the Intelligent systems; systems that perceive, reason, learn and act intelligently. The</w:t>
+      </w:r>
+      <w:r>
+        <w:t xml:space="preserve"> set-up of the course is a smaller version of the Google AI Challenge. The g</w:t>
+      </w:r>
+      <w:r>
+        <w:t>oal of the course is to make four bots that can play Planet Wars</w:t>
+      </w:r>
+      <w:r>
+        <w:t xml:space="preserve"> in groups of three or four students</w:t>
+      </w:r>
+      <w:r>
+        <w:t>.</w:t>
+      </w:r>
+      <w:r>
+        <w:t xml:space="preserve"> At the end of the four weeks course, the competition will </w:t>
+      </w:r>
+      <w:r>
+        <w:t>take place and will demonstrate what group made the most intelligent.</w:t>
+      </w:r>
+      <w:r>
+        <w:t xml:space="preserve"> </w:t>
+      </w:r>
+      <w:r>
+        <w:t>Students will</w:t>
+      </w:r>
+      <w:r>
+        <w:t xml:space="preserve"> obtain practical skills in developing intelligent systems and understanding the different algorithms and approaches that are used in Artificial Intelligence, such as Machine Learning and Agent Systems. </w:t>
+      </w:r>
+      <w:r>
+        <w:br/>
+        <w:t xml:space="preserve">The four bots all have to deploy a different intelligent strategy: two </w:t>
+      </w:r>
+      <w:r>
+        <w:t xml:space="preserve">of them </w:t>
+      </w:r>
+      <w:r>
+        <w:t>have to use state-space search and at least has to be adaptive. The fourth bot can use a strategy preferred by the students</w:t>
+      </w:r>
+      <w:r>
+        <w:t xml:space="preserve"> designing it</w:t>
+      </w:r>
+      <w:r>
+        <w:t>.</w:t>
+      </w:r>
+      <w:r>
+        <w:t xml:space="preserve"> During the lectures, information is provided about different strategies which can be used during this competition. The weekly practical sessions are meant to wo</w:t>
+      </w:r>
+      <w:r>
+        <w:t>rk in teams to create the bots with the help of the student assistants.</w:t>
+      </w:r>
+      <w:r>
+        <w:br/>
+        <w:t xml:space="preserve">This project is performed by three students of both Lifestyle Informatics and Computer Science. The </w:t>
+      </w:r>
+      <w:r>
+        <w:t>report contains background information about the course and the game</w:t>
+      </w:r>
+      <w:r>
+        <w:t xml:space="preserve">, information about the bots that were implemented, about the experimental set-up and the results of the posed research questions. </w:t>
+      </w:r>
+      <w:r>
+        <w:t xml:space="preserve">To acquire more information about the bots and their performance, we came up with the following research questions which we hope to answer by creating </w:t>
+      </w:r>
+      <w:r>
+        <w:t>the bots and writing the report:</w:t>
+      </w:r>
+    </w:p>
+    <w:p>
+      <w:pPr>
+        <w:spacing w:after="0"/>
+        <w:contextualSpacing/>
+      </w:pPr>
+    </w:p>
+    <w:p>
+      <w:pPr>
+        <w:rPr>
+          <w:b/>
+          <w:i/>
+          <w:color w:val="FF0000"/>
+        </w:rPr>
+      </w:pPr>
+      <w:r>
+        <w:rPr>
+          <w:b/>
+          <w:i/>
+          <w:color w:val="FF0000"/>
+        </w:rPr>
+        <w:br/>
       </w:r>
     </w:p>
     <w:p>
       <w:pPr>
         <w:spacing w:after="0" w:line="240" w:lineRule="auto"/>
-        <w:contextualSpacing/>
-        <w:rPr>
-          <w:rFonts w:asciiTheme="majorHAnsi" w:eastAsiaTheme="majorEastAsia" w:hAnsiTheme="majorHAnsi" w:cstheme="majorBidi"/>
+        <w:rPr>
           <w:b/>
-          <w:bCs/>
-          <w:color w:val="365F91" w:themeColor="accent1" w:themeShade="BF"/>
+          <w:i/>
+          <w:color w:val="FF0000"/>
+        </w:rPr>
+      </w:pPr>
+      <w:r>
+        <w:rPr>
+          <w:b/>
+          <w:i/>
+          <w:color w:val="FF0000"/>
+        </w:rPr>
+        <w:br w:type="page"/>
+      </w:r>
+    </w:p>
+    <w:p>
+      <w:pPr>
+        <w:rPr>
+          <w:b/>
+          <w:i/>
+        </w:rPr>
+      </w:pPr>
+      <w:r>
+        <w:rPr>
+          <w:b/>
+          <w:i/>
+          <w:color w:val="FF0000"/>
+        </w:rPr>
+        <w:lastRenderedPageBreak/>
+        <w:t xml:space="preserve">Do there exist bots that perform equally </w:t>
+      </w:r>
+      <w:r>
+        <w:rPr>
+          <w:b/>
+          <w:i/>
+          <w:color w:val="FF0000"/>
+        </w:rPr>
+        <w:t xml:space="preserve">(well) </w:t>
+      </w:r>
+      <w:r>
+        <w:rPr>
+          <w:b/>
+          <w:i/>
+          <w:color w:val="FF0000"/>
+        </w:rPr>
+        <w:t>in Planet Wars?</w:t>
+      </w:r>
+    </w:p>
+    <w:p>
+      <w:r>
+        <w:rPr>
+          <w:rStyle w:val="Kop4Char"/>
+          <w:color w:val="FF0000"/>
+        </w:rPr>
+        <w:t>Is it better if a bot attacks just the enemy or if it attacks neutral planets as well?</w:t>
+      </w:r>
+    </w:p>
+    <w:p>
+      <w:r>
+        <w:rPr>
+          <w:rStyle w:val="Kop4Char"/>
+          <w:color w:val="FF0000"/>
+        </w:rPr>
+        <w:t>Does there exist a bot that wins Planet Wars without passing a turn?</w:t>
+      </w:r>
+    </w:p>
+    <w:p>
+      <w:pPr>
+        <w:rPr>
+          <w:b/>
+          <w:i/>
+        </w:rPr>
+      </w:pPr>
+      <w:r>
+        <w:rPr>
+          <w:b/>
+          <w:i/>
+          <w:color w:val="FF0000"/>
+        </w:rPr>
+        <w:t>Is being the starting player a favourable position to win Planet Wars (compared to being the second player)?</w:t>
+      </w:r>
+      <w:r>
+        <w:rPr>
+          <w:b/>
+          <w:i/>
+        </w:rPr>
+        <w:br/>
+      </w:r>
+    </w:p>
+    <w:p>
+      <w:pPr>
+        <w:spacing w:after="0"/>
+        <w:contextualSpacing/>
+        <w:rPr>
+          <w:i/>
+          <w:color w:val="76923C" w:themeColor="accent3" w:themeShade="BF"/>
+        </w:rPr>
+      </w:pPr>
+    </w:p>
+    <w:p>
+      <w:pPr>
+        <w:spacing w:after="0"/>
+        <w:contextualSpacing/>
+        <w:rPr>
+          <w:i/>
+          <w:color w:val="FF0000"/>
           <w:sz w:val="28"/>
-          <w:szCs w:val="28"/>
-        </w:rPr>
-      </w:pPr>
-      <w:r>
+        </w:rPr>
+      </w:pPr>
+      <w:r>
+        <w:rPr>
+          <w:i/>
+          <w:color w:val="76923C" w:themeColor="accent3" w:themeShade="BF"/>
+        </w:rPr>
+        <w:t xml:space="preserve">A bot made for the parallel type of Planet Wars will always win on a parallel game from the ones made for the serial type and </w:t>
+      </w:r>
+      <w:proofErr w:type="spellStart"/>
+      <w:r>
+        <w:rPr>
+          <w:i/>
+          <w:color w:val="76923C" w:themeColor="accent3" w:themeShade="BF"/>
+        </w:rPr>
+        <w:t>visa</w:t>
+      </w:r>
+      <w:proofErr w:type="spellEnd"/>
+      <w:r>
+        <w:rPr>
+          <w:i/>
+          <w:color w:val="76923C" w:themeColor="accent3" w:themeShade="BF"/>
+        </w:rPr>
+        <w:t xml:space="preserve"> versa?</w:t>
+      </w:r>
+      <w:r>
+        <w:rPr>
+          <w:i/>
+          <w:color w:val="76923C" w:themeColor="accent3" w:themeShade="BF"/>
+        </w:rPr>
+        <w:t xml:space="preserve"> </w:t>
+      </w:r>
+      <w:r>
+        <w:rPr>
+          <w:i/>
+          <w:color w:val="FF0000"/>
+          <w:sz w:val="28"/>
+        </w:rPr>
+        <w:t>G: What is the parallel game?</w:t>
+      </w:r>
+    </w:p>
+    <w:p>
+      <w:pPr>
+        <w:rPr>
+          <w:lang w:val="en-US"/>
+        </w:rPr>
+      </w:pPr>
+      <w:r>
+        <w:rPr>
+          <w:i/>
+          <w:color w:val="76923C" w:themeColor="accent3" w:themeShade="BF"/>
+        </w:rPr>
+        <w:t>“Does the efficiency of a bot depend on the maps or the number of planets?”</w:t>
+      </w:r>
+      <w:r>
+        <w:rPr>
+          <w:i/>
+          <w:color w:val="76923C" w:themeColor="accent3" w:themeShade="BF"/>
+        </w:rPr>
+        <w:t xml:space="preserve"> </w:t>
+      </w:r>
+      <w:r>
+        <w:rPr>
+          <w:i/>
+          <w:color w:val="FF0000"/>
+          <w:sz w:val="28"/>
+        </w:rPr>
+        <w:t>G: Maybe we should ask a more general question instead of giving to options in the question itself.</w:t>
+      </w:r>
+      <w:r>
+        <w:rPr>
+          <w:i/>
+          <w:color w:val="76923C" w:themeColor="accent3" w:themeShade="BF"/>
+        </w:rPr>
+        <w:br/>
+      </w:r>
+      <w:r>
+        <w:rPr>
+          <w:i/>
+          <w:color w:val="76923C" w:themeColor="accent3" w:themeShade="BF"/>
+        </w:rPr>
+        <w:t>“</w:t>
+      </w:r>
+      <w:r>
+        <w:rPr>
+          <w:i/>
+          <w:color w:val="76923C" w:themeColor="accent3" w:themeShade="BF"/>
+        </w:rPr>
+        <w:t>Is a non-deterministic bot necessary to win planet wars?</w:t>
+      </w:r>
+      <w:r>
+        <w:t xml:space="preserve"> </w:t>
+      </w:r>
+      <w:r>
+        <w:rPr>
+          <w:lang w:val="en-US"/>
+        </w:rPr>
+        <w:t>“</w:t>
+      </w:r>
+      <w:r>
+        <w:rPr>
+          <w:b/>
+          <w:i/>
+          <w:lang w:val="en-US"/>
+        </w:rPr>
+        <w:br/>
+      </w:r>
+      <w:r>
+        <w:rPr>
+          <w:lang w:val="en-US"/>
+        </w:rPr>
+        <w:t>GIVE ANSWERS TO THE QUESTIONS ABOVE, WILL BE DONE BY GOSSA.</w:t>
+      </w:r>
+      <w:r>
+        <w:rPr>
+          <w:lang w:val="en-US"/>
+        </w:rPr>
+        <w:t xml:space="preserve"> GIVE SOME RESULTS AS WELL.</w:t>
+      </w:r>
+      <w:r>
+        <w:rPr>
+          <w:lang w:val="en-US"/>
+        </w:rPr>
         <w:br w:type="page"/>
       </w:r>
     </w:p>
     <w:p>
       <w:pPr>
-        <w:pStyle w:val="Heading1"/>
+        <w:pStyle w:val="Kop1"/>
         <w:contextualSpacing/>
       </w:pPr>
       <w:r>
@@ -667,7 +1086,7 @@
     </w:p>
     <w:p>
       <w:pPr>
-        <w:pStyle w:val="Heading2"/>
+        <w:pStyle w:val="Kop2"/>
         <w:contextualSpacing/>
         <w:rPr>
           <w:rFonts w:eastAsia="Times New Roman"/>
@@ -726,7 +1145,19 @@
         <w:rPr>
           <w:lang w:eastAsia="nl-NL"/>
         </w:rPr>
-        <w:t>By simplifying this game, they found a way to challenge the Intelligence Systems students to implement the theory into a practical format</w:t>
+        <w:t xml:space="preserve">By simplifying this game, they found a way to challenge the Intelligence Systems students to implement the theory </w:t>
+      </w:r>
+      <w:r>
+        <w:rPr>
+          <w:lang w:eastAsia="nl-NL"/>
+        </w:rPr>
+        <w:t xml:space="preserve">about algorithms and approaches used in Artificial Intelligence </w:t>
+      </w:r>
+      <w:r>
+        <w:rPr>
+          <w:lang w:eastAsia="nl-NL"/>
+        </w:rPr>
+        <w:t>into a practical format</w:t>
       </w:r>
       <w:r>
         <w:rPr>
@@ -771,8 +1202,16 @@
         <w:rPr>
           <w:lang w:eastAsia="nl-NL"/>
         </w:rPr>
-        <w:t xml:space="preserve"> Galcon</w:t>
-      </w:r>
+        <w:t xml:space="preserve"> </w:t>
+      </w:r>
+      <w:proofErr w:type="spellStart"/>
+      <w:r>
+        <w:rPr>
+          <w:lang w:eastAsia="nl-NL"/>
+        </w:rPr>
+        <w:t>Galcon</w:t>
+      </w:r>
+      <w:proofErr w:type="spellEnd"/>
       <w:r>
         <w:rPr>
           <w:lang w:eastAsia="nl-NL"/>
@@ -795,8 +1234,16 @@
         <w:rPr>
           <w:lang w:eastAsia="nl-NL"/>
         </w:rPr>
-        <w:t>Phil Hassey</w:t>
-      </w:r>
+        <w:t xml:space="preserve">Phil </w:t>
+      </w:r>
+      <w:proofErr w:type="spellStart"/>
+      <w:r>
+        <w:rPr>
+          <w:lang w:eastAsia="nl-NL"/>
+        </w:rPr>
+        <w:t>Hassey</w:t>
+      </w:r>
+      <w:proofErr w:type="spellEnd"/>
       <w:r>
         <w:rPr>
           <w:lang w:eastAsia="nl-NL"/>
@@ -807,23 +1254,51 @@
         <w:rPr>
           <w:lang w:eastAsia="nl-NL"/>
         </w:rPr>
-        <w:t>To know more about Planet Wars, it is useful to have some information about Galcon first.</w:t>
-      </w:r>
-    </w:p>
-    <w:p>
-      <w:pPr>
-        <w:pStyle w:val="Heading3"/>
-        <w:contextualSpacing/>
-        <w:rPr>
-          <w:lang w:eastAsia="nl-NL"/>
-        </w:rPr>
-      </w:pPr>
+        <w:t xml:space="preserve">To know more about Planet Wars, it is useful to </w:t>
+      </w:r>
+      <w:r>
+        <w:rPr>
+          <w:lang w:eastAsia="nl-NL"/>
+        </w:rPr>
+        <w:t>acquire</w:t>
+      </w:r>
+      <w:r>
+        <w:rPr>
+          <w:lang w:eastAsia="nl-NL"/>
+        </w:rPr>
+        <w:t xml:space="preserve"> some information about </w:t>
+      </w:r>
+      <w:proofErr w:type="spellStart"/>
       <w:r>
         <w:rPr>
           <w:lang w:eastAsia="nl-NL"/>
         </w:rPr>
         <w:t>Galcon</w:t>
       </w:r>
+      <w:proofErr w:type="spellEnd"/>
+      <w:r>
+        <w:rPr>
+          <w:lang w:eastAsia="nl-NL"/>
+        </w:rPr>
+        <w:t xml:space="preserve"> first.</w:t>
+      </w:r>
+    </w:p>
+    <w:p>
+      <w:pPr>
+        <w:pStyle w:val="Kop3"/>
+        <w:contextualSpacing/>
+        <w:rPr>
+          <w:lang w:eastAsia="nl-NL"/>
+        </w:rPr>
+      </w:pPr>
+      <w:proofErr w:type="spellStart"/>
+      <w:r>
+        <w:rPr>
+          <w:lang w:eastAsia="nl-NL"/>
+        </w:rPr>
+        <w:t>Galcon</w:t>
+      </w:r>
+      <w:proofErr w:type="spellEnd"/>
     </w:p>
     <w:p>
       <w:pPr>
@@ -837,13 +1312,35 @@
         <w:rPr>
           <w:lang w:eastAsia="nl-NL"/>
         </w:rPr>
-        <w:t>As described on the Galcon site: “</w:t>
-      </w:r>
-      <w:r>
-        <w:rPr>
-          <w:lang w:eastAsia="nl-NL"/>
-        </w:rPr>
-        <w:t>Galcon is an awesome high-paced multi-player galactic action-strategy game. You send swarms of ships from planet to planet to take over the galaxy.</w:t>
+        <w:t xml:space="preserve">As described on the </w:t>
+      </w:r>
+      <w:proofErr w:type="spellStart"/>
+      <w:r>
+        <w:rPr>
+          <w:lang w:eastAsia="nl-NL"/>
+        </w:rPr>
+        <w:t>Galcon</w:t>
+      </w:r>
+      <w:proofErr w:type="spellEnd"/>
+      <w:r>
+        <w:rPr>
+          <w:lang w:eastAsia="nl-NL"/>
+        </w:rPr>
+        <w:t xml:space="preserve"> site: “</w:t>
+      </w:r>
+      <w:proofErr w:type="spellStart"/>
+      <w:r>
+        <w:rPr>
+          <w:lang w:eastAsia="nl-NL"/>
+        </w:rPr>
+        <w:t>Galcon</w:t>
+      </w:r>
+      <w:proofErr w:type="spellEnd"/>
+      <w:r>
+        <w:rPr>
+          <w:lang w:eastAsia="nl-NL"/>
+        </w:rPr>
+        <w:t xml:space="preserve"> is an awesome high-paced multi-player galactic action-strategy game. You send swarms of ships from planet to planet to take over the galaxy.</w:t>
       </w:r>
       <w:r>
         <w:rPr>
@@ -864,7 +1361,21 @@
         <w:rPr>
           <w:lang w:eastAsia="nl-NL"/>
         </w:rPr>
-        <w:t xml:space="preserve">The gameplay </w:t>
+        <w:t xml:space="preserve">The </w:t>
+      </w:r>
+      <w:proofErr w:type="spellStart"/>
+      <w:r>
+        <w:rPr>
+          <w:lang w:eastAsia="nl-NL"/>
+        </w:rPr>
+        <w:t>gameplay</w:t>
+      </w:r>
+      <w:proofErr w:type="spellEnd"/>
+      <w:r>
+        <w:rPr>
+          <w:lang w:eastAsia="nl-NL"/>
+        </w:rPr>
+        <w:t xml:space="preserve"> </w:t>
       </w:r>
       <w:r>
         <w:rPr>
@@ -1106,12 +1617,14 @@
         </w:rPr>
         <w:t xml:space="preserve">Changing the percentage can be done at any time and as often as the player likes. </w:t>
       </w:r>
+      <w:proofErr w:type="spellStart"/>
       <w:r>
         <w:rPr>
           <w:lang w:eastAsia="nl-NL"/>
         </w:rPr>
         <w:t>Galcon</w:t>
       </w:r>
+      <w:proofErr w:type="spellEnd"/>
       <w:r>
         <w:rPr>
           <w:lang w:eastAsia="nl-NL"/>
@@ -1187,7 +1700,7 @@
     </w:p>
     <w:p>
       <w:pPr>
-        <w:pStyle w:val="Heading3"/>
+        <w:pStyle w:val="Kop3"/>
         <w:contextualSpacing/>
         <w:rPr>
           <w:lang w:eastAsia="nl-NL"/>
@@ -1250,12 +1763,14 @@
         </w:rPr>
         <w:t xml:space="preserve"> of </w:t>
       </w:r>
+      <w:proofErr w:type="spellStart"/>
       <w:r>
         <w:rPr>
           <w:lang w:eastAsia="nl-NL"/>
         </w:rPr>
         <w:t>Galcon</w:t>
       </w:r>
+      <w:proofErr w:type="spellEnd"/>
       <w:r>
         <w:rPr>
           <w:lang w:eastAsia="nl-NL"/>
@@ -1350,7 +1865,21 @@
         <w:rPr>
           <w:lang w:eastAsia="nl-NL"/>
         </w:rPr>
-        <w:t xml:space="preserve"> whereas in the game Galcon, attacks can be made any moment,</w:t>
+        <w:t xml:space="preserve"> whereas in the game </w:t>
+      </w:r>
+      <w:proofErr w:type="spellStart"/>
+      <w:r>
+        <w:rPr>
+          <w:lang w:eastAsia="nl-NL"/>
+        </w:rPr>
+        <w:t>Galcon</w:t>
+      </w:r>
+      <w:proofErr w:type="spellEnd"/>
+      <w:r>
+        <w:rPr>
+          <w:lang w:eastAsia="nl-NL"/>
+        </w:rPr>
+        <w:t>, attacks can be made any moment,</w:t>
       </w:r>
       <w:r>
         <w:rPr>
@@ -1496,7 +2025,7 @@
     </w:p>
     <w:p>
       <w:pPr>
-        <w:pStyle w:val="Heading4"/>
+        <w:pStyle w:val="Kop4"/>
         <w:contextualSpacing/>
         <w:rPr>
           <w:lang w:eastAsia="nl-NL"/>
@@ -1563,7 +2092,7 @@
     </w:p>
     <w:p>
       <w:pPr>
-        <w:pStyle w:val="Heading4"/>
+        <w:pStyle w:val="Kop4"/>
         <w:contextualSpacing/>
         <w:rPr>
           <w:lang w:eastAsia="nl-NL"/>
@@ -1683,7 +2212,7 @@
     </w:p>
     <w:p>
       <w:pPr>
-        <w:pStyle w:val="Heading2"/>
+        <w:pStyle w:val="Kop2"/>
         <w:contextualSpacing/>
         <w:rPr>
           <w:lang w:eastAsia="nl-NL"/>
@@ -1750,64 +2279,379 @@
         <w:rPr>
           <w:lang w:eastAsia="nl-NL"/>
         </w:rPr>
-        <w:t xml:space="preserve">ecisions on the observations they made from their environment </w:t>
-      </w:r>
-      <w:r>
+        <w:t xml:space="preserve">ecisions on the observations they made </w:t>
+      </w:r>
+      <w:r>
+        <w:rPr>
+          <w:lang w:eastAsia="nl-NL"/>
+        </w:rPr>
+        <w:t>based on their environment</w:t>
+      </w:r>
+      <w:r>
+        <w:rPr>
+          <w:lang w:eastAsia="nl-NL"/>
+        </w:rPr>
+        <w:t>. The environment in this case is the map, and the possible observations are:</w:t>
+      </w:r>
+      <w:r>
+        <w:rPr>
+          <w:lang w:eastAsia="nl-NL"/>
+        </w:rPr>
+        <w:t xml:space="preserve"> the planets with their place on the map</w:t>
+      </w:r>
+      <w:r>
+        <w:rPr>
+          <w:lang w:eastAsia="nl-NL"/>
+        </w:rPr>
+        <w:t>, the number of ships they contain, their growth rate and by whom they are possessed (</w:t>
+      </w:r>
+      <w:r>
+        <w:rPr>
+          <w:lang w:eastAsia="nl-NL"/>
+        </w:rPr>
+        <w:t xml:space="preserve">by </w:t>
+      </w:r>
+      <w:r>
+        <w:rPr>
+          <w:lang w:eastAsia="nl-NL"/>
+        </w:rPr>
+        <w:t>one of the bots or neutral).</w:t>
+      </w:r>
+    </w:p>
+    <w:p>
+      <w:pPr>
+        <w:spacing w:after="0"/>
+        <w:contextualSpacing/>
         <w:rPr>
           <w:color w:val="FF0000"/>
           <w:lang w:eastAsia="nl-NL"/>
         </w:rPr>
-        <w:t>correct?</w:t>
-      </w:r>
-      <w:r>
+      </w:pPr>
+      <w:r>
+        <w:rPr>
+          <w:lang w:eastAsia="nl-NL"/>
+        </w:rPr>
+        <w:t xml:space="preserve">The </w:t>
+      </w:r>
+      <w:r>
+        <w:rPr>
+          <w:lang w:eastAsia="nl-NL"/>
+        </w:rPr>
+        <w:t>third</w:t>
+      </w:r>
+      <w:r>
+        <w:rPr>
+          <w:lang w:eastAsia="nl-NL"/>
+        </w:rPr>
+        <w:t xml:space="preserve"> bot had to be adaptive.</w:t>
+      </w:r>
+      <w:r>
+        <w:rPr>
+          <w:lang w:eastAsia="nl-NL"/>
+        </w:rPr>
+        <w:t xml:space="preserve"> This means that it</w:t>
+      </w:r>
+      <w:r>
+        <w:rPr>
+          <w:lang w:eastAsia="nl-NL"/>
+        </w:rPr>
+        <w:t xml:space="preserve"> has</w:t>
+      </w:r>
+      <w:r>
+        <w:rPr>
+          <w:lang w:eastAsia="nl-NL"/>
+        </w:rPr>
+        <w:t xml:space="preserve"> to be able to change </w:t>
+      </w:r>
+      <w:r>
+        <w:rPr>
+          <w:lang w:eastAsia="nl-NL"/>
+        </w:rPr>
+        <w:t>its</w:t>
+      </w:r>
+      <w:r>
+        <w:rPr>
+          <w:lang w:eastAsia="nl-NL"/>
+        </w:rPr>
+        <w:t xml:space="preserve"> </w:t>
+      </w:r>
+      <w:r>
+        <w:rPr>
+          <w:i/>
+          <w:lang w:eastAsia="nl-NL"/>
+        </w:rPr>
+        <w:t>tactics</w:t>
+      </w:r>
+      <w:r>
+        <w:rPr>
+          <w:lang w:eastAsia="nl-NL"/>
+        </w:rPr>
+        <w:t xml:space="preserve"> regarding the different enemies and </w:t>
+      </w:r>
+      <w:r>
+        <w:rPr>
+          <w:lang w:eastAsia="nl-NL"/>
+        </w:rPr>
+        <w:t>environments</w:t>
+      </w:r>
+      <w:r>
+        <w:rPr>
+          <w:lang w:eastAsia="nl-NL"/>
+        </w:rPr>
+        <w:t>.</w:t>
+      </w:r>
+      <w:r>
+        <w:rPr>
+          <w:lang w:eastAsia="nl-NL"/>
+        </w:rPr>
+        <w:t xml:space="preserve"> </w:t>
+      </w:r>
+      <w:r>
+        <w:rPr>
+          <w:lang w:eastAsia="nl-NL"/>
+        </w:rPr>
+        <w:t>The bot should either learn to be able to observe</w:t>
+      </w:r>
+      <w:r>
+        <w:rPr>
+          <w:lang w:eastAsia="nl-NL"/>
+        </w:rPr>
+        <w:t xml:space="preserve"> the best heuristic values from the previous games, or</w:t>
+      </w:r>
+      <w:r>
+        <w:rPr>
+          <w:lang w:eastAsia="nl-NL"/>
+        </w:rPr>
+        <w:t xml:space="preserve"> to</w:t>
+      </w:r>
+      <w:r>
+        <w:rPr>
+          <w:lang w:eastAsia="nl-NL"/>
+        </w:rPr>
+        <w:t xml:space="preserve"> learn the opponents strategy.</w:t>
+      </w:r>
+    </w:p>
+    <w:p>
+      <w:pPr>
+        <w:spacing w:after="0"/>
+        <w:contextualSpacing/>
+        <w:rPr>
+          <w:lang w:eastAsia="nl-NL"/>
+        </w:rPr>
+      </w:pPr>
+      <w:r>
+        <w:rPr>
+          <w:lang w:eastAsia="nl-NL"/>
+        </w:rPr>
+        <w:t>For the last bot</w:t>
+      </w:r>
+      <w:r>
+        <w:rPr>
+          <w:lang w:eastAsia="nl-NL"/>
+        </w:rPr>
+        <w:t>,</w:t>
+      </w:r>
+      <w:r>
+        <w:rPr>
+          <w:lang w:eastAsia="nl-NL"/>
+        </w:rPr>
+        <w:t xml:space="preserve"> we were allowed to choose other</w:t>
+      </w:r>
+      <w:r>
+        <w:rPr>
+          <w:lang w:eastAsia="nl-NL"/>
+        </w:rPr>
+        <w:t xml:space="preserve"> techniques, for example the on</w:t>
+      </w:r>
+      <w:r>
+        <w:rPr>
+          <w:lang w:eastAsia="nl-NL"/>
+        </w:rPr>
+        <w:t xml:space="preserve">e we learned at the </w:t>
+      </w:r>
+      <w:r>
+        <w:rPr>
+          <w:lang w:eastAsia="nl-NL"/>
+        </w:rPr>
+        <w:t xml:space="preserve">theoretical </w:t>
+      </w:r>
+      <w:r>
+        <w:rPr>
+          <w:lang w:eastAsia="nl-NL"/>
+        </w:rPr>
+        <w:t xml:space="preserve">lectures.  </w:t>
+      </w:r>
+    </w:p>
+    <w:p>
+      <w:pPr>
+        <w:pStyle w:val="Kop2"/>
+        <w:contextualSpacing/>
+        <w:rPr>
+          <w:lang w:eastAsia="nl-NL"/>
+        </w:rPr>
+      </w:pPr>
+      <w:r>
+        <w:rPr>
+          <w:lang w:eastAsia="nl-NL"/>
+        </w:rPr>
+        <w:t>The IS framework</w:t>
+      </w:r>
+    </w:p>
+    <w:p>
+      <w:pPr>
+        <w:spacing w:after="0"/>
+        <w:contextualSpacing/>
+        <w:rPr>
+          <w:lang w:eastAsia="nl-NL"/>
+        </w:rPr>
+      </w:pPr>
+      <w:r>
+        <w:rPr>
+          <w:lang w:eastAsia="nl-NL"/>
+        </w:rPr>
+        <w:t>The environment the bot has to be operating</w:t>
+      </w:r>
+      <w:r>
+        <w:rPr>
+          <w:lang w:eastAsia="nl-NL"/>
+        </w:rPr>
+        <w:t xml:space="preserve"> in</w:t>
+      </w:r>
+      <w:r>
+        <w:rPr>
+          <w:lang w:eastAsia="nl-NL"/>
+        </w:rPr>
+        <w:t xml:space="preserve"> has a few </w:t>
+      </w:r>
+      <w:r>
+        <w:rPr>
+          <w:lang w:eastAsia="nl-NL"/>
+        </w:rPr>
+        <w:t>properties which will be discussed.</w:t>
+      </w:r>
+    </w:p>
+    <w:p>
+      <w:pPr>
+        <w:spacing w:after="0"/>
+        <w:contextualSpacing/>
+        <w:rPr>
+          <w:lang w:eastAsia="nl-NL"/>
+        </w:rPr>
+      </w:pPr>
+      <w:r>
+        <w:rPr>
+          <w:lang w:eastAsia="nl-NL"/>
+        </w:rPr>
+        <w:t>The environment of Planet Wars is fully observable for the serial version of the game. The parallel version is</w:t>
+      </w:r>
+      <w:r>
+        <w:rPr>
+          <w:lang w:eastAsia="nl-NL"/>
+        </w:rPr>
+        <w:t xml:space="preserve"> partial observable because t</w:t>
+      </w:r>
+      <w:r>
+        <w:rPr>
+          <w:lang w:eastAsia="nl-NL"/>
+        </w:rPr>
+        <w:t>he bot is not able to observe all the data needed to make the best choice.</w:t>
+      </w:r>
+    </w:p>
+    <w:p>
+      <w:pPr>
+        <w:spacing w:after="0"/>
+        <w:contextualSpacing/>
         <w:rPr>
           <w:color w:val="FF0000"/>
           <w:lang w:eastAsia="nl-NL"/>
         </w:rPr>
-        <w:t xml:space="preserve"> HMMM nog ff checken</w:t>
-      </w:r>
-      <w:r>
-        <w:rPr>
-          <w:lang w:eastAsia="nl-NL"/>
-        </w:rPr>
-        <w:t>. The environment in this case is the map, and the possible observations are:</w:t>
-      </w:r>
-      <w:r>
-        <w:rPr>
-          <w:lang w:eastAsia="nl-NL"/>
-        </w:rPr>
-        <w:t xml:space="preserve"> the planets with their place on the map</w:t>
-      </w:r>
-      <w:r>
-        <w:rPr>
-          <w:lang w:eastAsia="nl-NL"/>
-        </w:rPr>
-        <w:t>, the number of ships they contain, their growth rate and by whom they are possessed (</w:t>
-      </w:r>
-      <w:r>
-        <w:rPr>
-          <w:lang w:eastAsia="nl-NL"/>
-        </w:rPr>
-        <w:t xml:space="preserve">by </w:t>
-      </w:r>
-      <w:r>
-        <w:rPr>
-          <w:lang w:eastAsia="nl-NL"/>
-        </w:rPr>
-        <w:t>one of the bots or neutral)</w:t>
-      </w:r>
-      <w:r>
+      </w:pPr>
+      <w:r>
+        <w:rPr>
+          <w:lang w:eastAsia="nl-NL"/>
+        </w:rPr>
+        <w:t>Since there are no other random fac</w:t>
+      </w:r>
+      <w:r>
+        <w:rPr>
+          <w:lang w:eastAsia="nl-NL"/>
+        </w:rPr>
+        <w:t xml:space="preserve">tors than the move of the enemy, </w:t>
+      </w:r>
+      <w:r>
+        <w:rPr>
+          <w:lang w:eastAsia="nl-NL"/>
+        </w:rPr>
+        <w:t xml:space="preserve">the environment is deterministic.  </w:t>
+      </w:r>
+      <w:r>
+        <w:rPr>
+          <w:lang w:eastAsia="nl-NL"/>
+        </w:rPr>
+        <w:t xml:space="preserve"> </w:t>
+      </w:r>
+      <w:r>
+        <w:rPr>
+          <w:lang w:eastAsia="nl-NL"/>
+        </w:rPr>
+        <w:t xml:space="preserve">The game is episodic, since it is played in turns and therefore cannot </w:t>
+      </w:r>
+      <w:r>
+        <w:rPr>
+          <w:lang w:eastAsia="nl-NL"/>
+        </w:rPr>
+        <w:t xml:space="preserve">change while the agent is </w:t>
+      </w:r>
+      <w:r>
+        <w:rPr>
+          <w:lang w:eastAsia="nl-NL"/>
+        </w:rPr>
+        <w:t xml:space="preserve">making </w:t>
+      </w:r>
+      <w:r>
+        <w:rPr>
+          <w:lang w:eastAsia="nl-NL"/>
+        </w:rPr>
+        <w:t>its</w:t>
+      </w:r>
+      <w:r>
+        <w:rPr>
+          <w:lang w:eastAsia="nl-NL"/>
+        </w:rPr>
+        <w:t xml:space="preserve"> decision. </w:t>
+      </w:r>
+    </w:p>
+    <w:p>
+      <w:pPr>
+        <w:spacing w:after="0"/>
+        <w:contextualSpacing/>
         <w:rPr>
           <w:color w:val="FF0000"/>
           <w:lang w:eastAsia="nl-NL"/>
         </w:rPr>
-        <w:t>.</w:t>
-      </w:r>
-      <w:r>
-        <w:rPr>
-          <w:lang w:eastAsia="nl-NL"/>
-        </w:rPr>
-        <w:t xml:space="preserve"> </w:t>
+      </w:pPr>
+      <w:r>
+        <w:rPr>
+          <w:color w:val="FF0000"/>
+          <w:lang w:eastAsia="nl-NL"/>
+        </w:rPr>
+        <w:t xml:space="preserve">While the game </w:t>
+      </w:r>
+      <w:proofErr w:type="spellStart"/>
+      <w:r>
+        <w:rPr>
+          <w:color w:val="FF0000"/>
+          <w:lang w:eastAsia="nl-NL"/>
+        </w:rPr>
+        <w:t>Galcon</w:t>
+      </w:r>
+      <w:proofErr w:type="spellEnd"/>
+      <w:r>
+        <w:rPr>
+          <w:color w:val="FF0000"/>
+          <w:lang w:eastAsia="nl-NL"/>
+        </w:rPr>
+        <w:t xml:space="preserve"> can be played both single -and multiplayer, the Planet Wars game used in this course is single player. The bots made in this course will compete against the computer.</w:t>
       </w:r>
     </w:p>
     <w:p>
@@ -1821,106 +2665,24 @@
       </w:pPr>
       <w:r>
         <w:rPr>
-          <w:lang w:eastAsia="nl-NL"/>
-        </w:rPr>
-        <w:t xml:space="preserve">The </w:t>
-      </w:r>
-      <w:r>
-        <w:rPr>
-          <w:lang w:eastAsia="nl-NL"/>
-        </w:rPr>
-        <w:t>third</w:t>
-      </w:r>
-      <w:r>
-        <w:rPr>
-          <w:lang w:eastAsia="nl-NL"/>
-        </w:rPr>
-        <w:t xml:space="preserve"> bot had to be adaptive.</w:t>
-      </w:r>
-      <w:r>
-        <w:rPr>
-          <w:lang w:eastAsia="nl-NL"/>
-        </w:rPr>
-        <w:t xml:space="preserve"> This means that it</w:t>
-      </w:r>
-      <w:r>
-        <w:rPr>
-          <w:lang w:eastAsia="nl-NL"/>
-        </w:rPr>
-        <w:t xml:space="preserve"> has</w:t>
-      </w:r>
-      <w:r>
-        <w:rPr>
-          <w:lang w:eastAsia="nl-NL"/>
-        </w:rPr>
-        <w:t xml:space="preserve"> to be able to change </w:t>
-      </w:r>
-      <w:r>
-        <w:rPr>
-          <w:lang w:eastAsia="nl-NL"/>
-        </w:rPr>
-        <w:t>its</w:t>
-      </w:r>
-      <w:r>
-        <w:rPr>
-          <w:lang w:eastAsia="nl-NL"/>
-        </w:rPr>
-        <w:t xml:space="preserve"> </w:t>
-      </w:r>
-      <w:r>
-        <w:rPr>
-          <w:i/>
-          <w:lang w:eastAsia="nl-NL"/>
-        </w:rPr>
-        <w:t>tactics</w:t>
-      </w:r>
-      <w:r>
-        <w:rPr>
-          <w:lang w:eastAsia="nl-NL"/>
-        </w:rPr>
-        <w:t xml:space="preserve"> regarding the different enemies and </w:t>
-      </w:r>
-      <w:r>
-        <w:rPr>
-          <w:lang w:eastAsia="nl-NL"/>
-        </w:rPr>
-        <w:t>environments</w:t>
-      </w:r>
-      <w:r>
-        <w:rPr>
-          <w:lang w:eastAsia="nl-NL"/>
-        </w:rPr>
-        <w:t>.</w:t>
-      </w:r>
-      <w:r>
-        <w:rPr>
-          <w:lang w:eastAsia="nl-NL"/>
-        </w:rPr>
-        <w:t xml:space="preserve"> </w:t>
-      </w:r>
-      <w:r>
-        <w:rPr>
-          <w:lang w:eastAsia="nl-NL"/>
-        </w:rPr>
-        <w:t>The bot should either learn to be able to observe</w:t>
-      </w:r>
-      <w:r>
-        <w:rPr>
-          <w:lang w:eastAsia="nl-NL"/>
-        </w:rPr>
-        <w:t xml:space="preserve"> the best heuristic values from the previous games, or</w:t>
-      </w:r>
-      <w:r>
-        <w:rPr>
-          <w:lang w:eastAsia="nl-NL"/>
-        </w:rPr>
-        <w:t xml:space="preserve"> to</w:t>
-      </w:r>
-      <w:r>
-        <w:rPr>
-          <w:lang w:eastAsia="nl-NL"/>
-        </w:rPr>
-        <w:t xml:space="preserve"> learn the opponents strategy.</w:t>
+          <w:color w:val="FF0000"/>
+          <w:lang w:eastAsia="nl-NL"/>
+        </w:rPr>
+        <w:t>DOESN"T THIS MAKE IT A MULTIPLAYER??</w:t>
+      </w:r>
+      <w:r>
+        <w:rPr>
+          <w:color w:val="FF0000"/>
+          <w:lang w:eastAsia="nl-NL"/>
+        </w:rPr>
+        <w:t xml:space="preserve"> Wiki says multi is only with humans, so guess not </w:t>
+      </w:r>
+      <w:r>
+        <w:rPr>
+          <w:color w:val="FF0000"/>
+          <w:lang w:eastAsia="nl-NL"/>
+        </w:rPr>
+        <w:sym w:font="Wingdings" w:char="F04A"/>
       </w:r>
     </w:p>
     <w:p>
@@ -1928,259 +2690,28 @@
         <w:spacing w:after="0"/>
         <w:contextualSpacing/>
         <w:rPr>
-          <w:lang w:eastAsia="nl-NL"/>
-        </w:rPr>
-      </w:pPr>
-      <w:r>
-        <w:rPr>
-          <w:lang w:eastAsia="nl-NL"/>
-        </w:rPr>
-        <w:t>For the last bot</w:t>
-      </w:r>
-      <w:r>
-        <w:rPr>
-          <w:lang w:eastAsia="nl-NL"/>
-        </w:rPr>
-        <w:t>,</w:t>
-      </w:r>
-      <w:r>
-        <w:rPr>
-          <w:lang w:eastAsia="nl-NL"/>
-        </w:rPr>
-        <w:t xml:space="preserve"> we were allowed to choose other</w:t>
-      </w:r>
-      <w:r>
-        <w:rPr>
-          <w:lang w:eastAsia="nl-NL"/>
-        </w:rPr>
-        <w:t xml:space="preserve"> techniques, for example the on</w:t>
-      </w:r>
-      <w:r>
-        <w:rPr>
-          <w:lang w:eastAsia="nl-NL"/>
-        </w:rPr>
-        <w:t xml:space="preserve">e we learned at the </w:t>
-      </w:r>
-      <w:r>
-        <w:rPr>
-          <w:lang w:eastAsia="nl-NL"/>
-        </w:rPr>
-        <w:t xml:space="preserve">theoretical </w:t>
-      </w:r>
-      <w:r>
-        <w:rPr>
-          <w:lang w:eastAsia="nl-NL"/>
-        </w:rPr>
-        <w:t xml:space="preserve">lectures.  </w:t>
-      </w:r>
-    </w:p>
-    <w:p>
-      <w:pPr>
-        <w:pStyle w:val="Heading2"/>
-        <w:contextualSpacing/>
-        <w:rPr>
-          <w:lang w:eastAsia="nl-NL"/>
-        </w:rPr>
-      </w:pPr>
-      <w:r>
-        <w:rPr>
-          <w:lang w:eastAsia="nl-NL"/>
-        </w:rPr>
-        <w:t>The IS framework</w:t>
-      </w:r>
-    </w:p>
-    <w:p>
-      <w:pPr>
-        <w:spacing w:after="0"/>
-        <w:contextualSpacing/>
-        <w:rPr>
-          <w:lang w:eastAsia="nl-NL"/>
-        </w:rPr>
-      </w:pPr>
-      <w:r>
-        <w:rPr>
-          <w:lang w:eastAsia="nl-NL"/>
-        </w:rPr>
-        <w:t>The environment the bot has to be operating</w:t>
-      </w:r>
-      <w:r>
-        <w:rPr>
-          <w:lang w:eastAsia="nl-NL"/>
-        </w:rPr>
-        <w:t xml:space="preserve"> in</w:t>
-      </w:r>
-      <w:r>
-        <w:rPr>
-          <w:lang w:eastAsia="nl-NL"/>
-        </w:rPr>
-        <w:t xml:space="preserve"> has a few </w:t>
-      </w:r>
-      <w:r>
-        <w:rPr>
-          <w:lang w:eastAsia="nl-NL"/>
-        </w:rPr>
-        <w:t>properties which will be discussed.</w:t>
-      </w:r>
-    </w:p>
-    <w:p>
-      <w:pPr>
-        <w:spacing w:after="0"/>
-        <w:contextualSpacing/>
-        <w:rPr>
-          <w:lang w:eastAsia="nl-NL"/>
-        </w:rPr>
-      </w:pPr>
-      <w:r>
-        <w:rPr>
-          <w:lang w:eastAsia="nl-NL"/>
-        </w:rPr>
-        <w:t>The environment of Planet Wars is fully observable for the serial version of the game. The parallel version is</w:t>
-      </w:r>
-      <w:r>
-        <w:rPr>
-          <w:lang w:eastAsia="nl-NL"/>
-        </w:rPr>
-        <w:t xml:space="preserve"> partial observable because t</w:t>
-      </w:r>
-      <w:r>
-        <w:rPr>
-          <w:lang w:eastAsia="nl-NL"/>
-        </w:rPr>
-        <w:t>he bot is not able to observe all the data needed to make the best choice.</w:t>
-      </w:r>
-    </w:p>
-    <w:p>
-      <w:pPr>
-        <w:spacing w:after="0"/>
-        <w:contextualSpacing/>
-        <w:rPr>
           <w:color w:val="FF0000"/>
           <w:lang w:eastAsia="nl-NL"/>
         </w:rPr>
       </w:pPr>
       <w:r>
         <w:rPr>
-          <w:lang w:eastAsia="nl-NL"/>
-        </w:rPr>
-        <w:t>Since there are no other random fac</w:t>
-      </w:r>
-      <w:r>
-        <w:rPr>
-          <w:lang w:eastAsia="nl-NL"/>
-        </w:rPr>
-        <w:t xml:space="preserve">tors than the move of the enemy, </w:t>
-      </w:r>
-      <w:r>
-        <w:rPr>
-          <w:lang w:eastAsia="nl-NL"/>
-        </w:rPr>
-        <w:t xml:space="preserve">the environment is deterministic.  </w:t>
-      </w:r>
-      <w:r>
-        <w:rPr>
-          <w:lang w:eastAsia="nl-NL"/>
-        </w:rPr>
-        <w:t xml:space="preserve"> </w:t>
-      </w:r>
-      <w:r>
-        <w:rPr>
-          <w:lang w:eastAsia="nl-NL"/>
-        </w:rPr>
-        <w:t xml:space="preserve">The game is episodic, since it is played in turns and therefore cannot </w:t>
-      </w:r>
-      <w:r>
-        <w:rPr>
-          <w:lang w:eastAsia="nl-NL"/>
-        </w:rPr>
-        <w:t xml:space="preserve">change while the agent is </w:t>
-      </w:r>
-      <w:r>
-        <w:rPr>
-          <w:lang w:eastAsia="nl-NL"/>
-        </w:rPr>
-        <w:t xml:space="preserve">making </w:t>
-      </w:r>
-      <w:r>
-        <w:rPr>
-          <w:lang w:eastAsia="nl-NL"/>
-        </w:rPr>
-        <w:t>its</w:t>
-      </w:r>
-      <w:r>
-        <w:rPr>
-          <w:lang w:eastAsia="nl-NL"/>
-        </w:rPr>
-        <w:t xml:space="preserve"> decision. </w:t>
-      </w:r>
-    </w:p>
-    <w:p>
-      <w:pPr>
-        <w:spacing w:after="0"/>
-        <w:contextualSpacing/>
-        <w:rPr>
           <w:color w:val="FF0000"/>
           <w:lang w:eastAsia="nl-NL"/>
         </w:rPr>
-      </w:pPr>
+        <w:t>B : So it's not a single player either, because, no human are playing ... what a dilemma !</w:t>
+      </w:r>
       <w:r>
         <w:rPr>
           <w:color w:val="FF0000"/>
           <w:lang w:eastAsia="nl-NL"/>
         </w:rPr>
-        <w:t>While the game Galcon can be played both single -and multiplayer, the Planet Wars game used in this course is single player. The bots made in this course will compete against the computer.</w:t>
-      </w:r>
-    </w:p>
-    <w:p>
-      <w:pPr>
-        <w:spacing w:after="0"/>
-        <w:contextualSpacing/>
-        <w:rPr>
-          <w:color w:val="FF0000"/>
-          <w:lang w:eastAsia="nl-NL"/>
-        </w:rPr>
-      </w:pPr>
-      <w:r>
-        <w:rPr>
-          <w:color w:val="FF0000"/>
-          <w:lang w:eastAsia="nl-NL"/>
-        </w:rPr>
-        <w:t>DOESN"T THIS MAKE IT A MULTIPLAYER??</w:t>
-      </w:r>
-      <w:r>
-        <w:rPr>
-          <w:color w:val="FF0000"/>
-          <w:lang w:eastAsia="nl-NL"/>
-        </w:rPr>
-        <w:t xml:space="preserve"> Wiki says multi is only with humans, so guess not </w:t>
-      </w:r>
-      <w:r>
-        <w:rPr>
-          <w:color w:val="FF0000"/>
-          <w:lang w:eastAsia="nl-NL"/>
-        </w:rPr>
-        <w:sym w:font="Wingdings" w:char="F04A"/>
-      </w:r>
-    </w:p>
-    <w:p>
-      <w:pPr>
-        <w:spacing w:after="0"/>
-        <w:contextualSpacing/>
-        <w:rPr>
-          <w:color w:val="FF0000"/>
-          <w:lang w:eastAsia="nl-NL"/>
-        </w:rPr>
-      </w:pPr>
-      <w:r>
-        <w:rPr>
-          <w:color w:val="FF0000"/>
-          <w:lang w:eastAsia="nl-NL"/>
-        </w:rPr>
-        <w:t>B : So it's not a single player either, because, no human are playing ... what a dilemma !</w:t>
-      </w:r>
-    </w:p>
-    <w:p>
-      <w:pPr>
-        <w:pStyle w:val="Heading2"/>
+        <w:t xml:space="preserve"> G: I still think it's a multiplayer game. Playing chess against a computer is also called a multiplayer game, right?</w:t>
+      </w:r>
+    </w:p>
+    <w:p>
+      <w:pPr>
+        <w:pStyle w:val="Kop2"/>
         <w:contextualSpacing/>
         <w:rPr>
           <w:lang w:val="nl-NL" w:eastAsia="nl-NL"/>
@@ -2243,7 +2774,7 @@
     </w:p>
     <w:p>
       <w:pPr>
-        <w:pStyle w:val="Heading1"/>
+        <w:pStyle w:val="Kop1"/>
         <w:contextualSpacing/>
       </w:pPr>
       <w:r>
@@ -2273,7 +2804,31 @@
           <w:bdr w:val="none" w:sz="0" w:space="0" w:color="auto" w:frame="1"/>
           <w:lang w:eastAsia="nl-NL"/>
         </w:rPr>
-        <w:t>Research question: Explain what you did, and what possible outcomes of your setup and contribution. That could e.g. be that you want to find out whether one methods works, or that it works better than other.  What do you mean by works better: Wins once, wins all the time, wins mostly, not alway loose, works faster, works better when time is restricted etc. (1 page)</w:t>
+        <w:t xml:space="preserve">Research question: Explain what you did, and what possible outcomes of your setup and contribution. That could e.g. be that you want to find out whether one methods works, or that it works better than other.  What do you mean by works better: Wins once, wins all the time, wins mostly, not </w:t>
+      </w:r>
+      <w:proofErr w:type="spellStart"/>
+      <w:r>
+        <w:rPr>
+          <w:rFonts w:eastAsia="Times New Roman" w:cs="Arial"/>
+          <w:color w:val="0070C0"/>
+          <w:sz w:val="20"/>
+          <w:szCs w:val="20"/>
+          <w:bdr w:val="none" w:sz="0" w:space="0" w:color="auto" w:frame="1"/>
+          <w:lang w:eastAsia="nl-NL"/>
+        </w:rPr>
+        <w:t>alway</w:t>
+      </w:r>
+      <w:proofErr w:type="spellEnd"/>
+      <w:r>
+        <w:rPr>
+          <w:rFonts w:eastAsia="Times New Roman" w:cs="Arial"/>
+          <w:color w:val="0070C0"/>
+          <w:sz w:val="20"/>
+          <w:szCs w:val="20"/>
+          <w:bdr w:val="none" w:sz="0" w:space="0" w:color="auto" w:frame="1"/>
+          <w:lang w:eastAsia="nl-NL"/>
+        </w:rPr>
+        <w:t xml:space="preserve"> loose, works faster, works better when time is restricted etc. (1 page)</w:t>
       </w:r>
     </w:p>
     <w:p>
@@ -2344,8 +2899,44 @@
     </w:p>
     <w:p>
       <w:pPr>
-        <w:pStyle w:val="Heading4"/>
-      </w:pPr>
+        <w:pStyle w:val="Kop4"/>
+      </w:pPr>
+      <w:r>
+        <w:rPr>
+          <w:color w:val="FF0000"/>
+        </w:rPr>
+        <w:t xml:space="preserve">G: </w:t>
+      </w:r>
+      <w:r>
+        <w:rPr>
+          <w:color w:val="FF0000"/>
+        </w:rPr>
+        <w:t>Do there exist bots that perform equally</w:t>
+      </w:r>
+      <w:r>
+        <w:rPr>
+          <w:color w:val="FF0000"/>
+        </w:rPr>
+        <w:t xml:space="preserve"> (well)</w:t>
+      </w:r>
+      <w:r>
+        <w:rPr>
+          <w:color w:val="FF0000"/>
+        </w:rPr>
+        <w:t xml:space="preserve"> </w:t>
+      </w:r>
+      <w:r>
+        <w:rPr>
+          <w:color w:val="FF0000"/>
+        </w:rPr>
+        <w:t xml:space="preserve">in </w:t>
+      </w:r>
+      <w:r>
+        <w:rPr>
+          <w:color w:val="FF0000"/>
+        </w:rPr>
+        <w:t>Planet Wars?</w:t>
+      </w:r>
       <w:r>
         <w:t>“A</w:t>
       </w:r>
@@ -2368,7 +2959,25 @@
         <w:t>Explanation:</w:t>
       </w:r>
       <w:r>
-        <w:t xml:space="preserve"> since each of the four bots uses different algorithms as basis, they should perform very different on the same enemy bots </w:t>
+        <w:t xml:space="preserve"> </w:t>
+      </w:r>
+      <w:r>
+        <w:t>since each of the four bots use</w:t>
+      </w:r>
+      <w:r>
+        <w:t xml:space="preserve"> different algorithms as </w:t>
+      </w:r>
+      <w:r>
+        <w:t>their base</w:t>
+      </w:r>
+      <w:r>
+        <w:t>, they</w:t>
+      </w:r>
+      <w:r>
+        <w:t xml:space="preserve"> should perform differently o</w:t>
+      </w:r>
+      <w:r>
+        <w:t xml:space="preserve">n the same enemy bots </w:t>
       </w:r>
       <w:r>
         <w:rPr>
@@ -2383,12 +2992,26 @@
         <w:rPr>
           <w:color w:val="FF0000"/>
         </w:rPr>
-        <w:t>(maybe to much work to test</w:t>
-      </w:r>
+        <w:t xml:space="preserve">(maybe </w:t>
+      </w:r>
+      <w:proofErr w:type="spellStart"/>
       <w:r>
         <w:rPr>
           <w:color w:val="FF0000"/>
         </w:rPr>
+        <w:t>to</w:t>
+      </w:r>
+      <w:proofErr w:type="spellEnd"/>
+      <w:r>
+        <w:rPr>
+          <w:color w:val="FF0000"/>
+        </w:rPr>
+        <w:t xml:space="preserve"> much work to test</w:t>
+      </w:r>
+      <w:r>
+        <w:rPr>
+          <w:color w:val="FF0000"/>
+        </w:rPr>
         <w:t xml:space="preserve"> B: don't think so, we just need to accelerate the games and also do only parallel mode where position of player one and 2 doesn't matter</w:t>
       </w:r>
       <w:r>
@@ -2399,6 +3022,12 @@
           <w:color w:val="FF0000"/>
         </w:rPr>
         <w:t>More explanation??</w:t>
+      </w:r>
+      <w:r>
+        <w:rPr>
+          <w:color w:val="FF0000"/>
+        </w:rPr>
+        <w:t xml:space="preserve"> G: I think this needs a clearer explanation.</w:t>
       </w:r>
     </w:p>
     <w:p>
@@ -2420,7 +3049,31 @@
         <w:rPr>
           <w:lang w:val="en-US"/>
         </w:rPr>
-        <w:t>: Resemblance in bots can be found by looking at the</w:t>
+        <w:t xml:space="preserve">: </w:t>
+      </w:r>
+      <w:r>
+        <w:rPr>
+          <w:lang w:val="en-US"/>
+        </w:rPr>
+        <w:t>Res</w:t>
+      </w:r>
+      <w:r>
+        <w:rPr>
+          <w:lang w:val="en-US"/>
+        </w:rPr>
+        <w:t>e</w:t>
+      </w:r>
+      <w:r>
+        <w:rPr>
+          <w:lang w:val="en-US"/>
+        </w:rPr>
+        <w:t>mblance</w:t>
+      </w:r>
+      <w:r>
+        <w:rPr>
+          <w:lang w:val="en-US"/>
+        </w:rPr>
+        <w:t xml:space="preserve"> in bots can be found by looking at the</w:t>
       </w:r>
       <w:r>
         <w:rPr>
@@ -2474,7 +3127,7 @@
     </w:p>
     <w:p>
       <w:pPr>
-        <w:pStyle w:val="ListParagraph"/>
+        <w:pStyle w:val="Lijstalinea"/>
         <w:numPr>
           <w:ilvl w:val="0"/>
           <w:numId w:val="8"/>
@@ -2512,25 +3165,32 @@
       </w:pPr>
       <w:r>
         <w:rPr>
-          <w:rStyle w:val="Heading4Char"/>
+          <w:rStyle w:val="Kop4Char"/>
+          <w:color w:val="FF0000"/>
+        </w:rPr>
+        <w:t xml:space="preserve">G: Is it better if a bot attacks just the enemy or if it attacks neutral planets as well? </w:t>
+      </w:r>
+      <w:r>
+        <w:rPr>
+          <w:rStyle w:val="Kop4Char"/>
         </w:rPr>
         <w:t>“</w:t>
       </w:r>
       <w:r>
         <w:rPr>
-          <w:rStyle w:val="Heading4Char"/>
+          <w:rStyle w:val="Kop4Char"/>
         </w:rPr>
         <w:t xml:space="preserve">Is it better to attack </w:t>
       </w:r>
       <w:r>
         <w:rPr>
-          <w:rStyle w:val="Heading4Char"/>
+          <w:rStyle w:val="Kop4Char"/>
         </w:rPr>
         <w:t xml:space="preserve">only </w:t>
       </w:r>
       <w:r>
         <w:rPr>
-          <w:rStyle w:val="Heading4Char"/>
+          <w:rStyle w:val="Kop4Char"/>
         </w:rPr>
         <w:t>the enemy”</w:t>
       </w:r>
@@ -2562,10 +3222,13 @@
         <w:t xml:space="preserve"> feel the need to concur the whole wor</w:t>
       </w:r>
       <w:r>
-        <w:t>ld and not just their enemy. The question arose if it is wise to do so</w:t>
-      </w:r>
-      <w:r>
-        <w:t>, and if</w:t>
+        <w:t>ld and not just their ene</w:t>
+      </w:r>
+      <w:r>
+        <w:t xml:space="preserve">my. The question arose if this is wise, </w:t>
+      </w:r>
+      <w:r>
+        <w:t>and if</w:t>
       </w:r>
       <w:r>
         <w:t xml:space="preserve"> so</w:t>
@@ -2574,11 +3237,17 @@
         <w:t>,</w:t>
       </w:r>
       <w:r>
-        <w:t xml:space="preserve"> would it also work in the game Planet Wars. </w:t>
+        <w:t xml:space="preserve"> would it als</w:t>
+      </w:r>
+      <w:r>
+        <w:t>o work in the game Planet Wars?</w:t>
       </w:r>
       <w:r>
         <w:br/>
-        <w:t xml:space="preserve">In revers if it true that when a bot does not only attack the enemy planets but also neutral ones, will it perform better. </w:t>
+        <w:t xml:space="preserve">In </w:t>
+      </w:r>
+      <w:r>
+        <w:t>reverse, will a bot perform better if it is given that it attacks both enemy and neutral planets?</w:t>
       </w:r>
       <w:r>
         <w:br/>
@@ -2599,10 +3268,22 @@
         <w:t xml:space="preserve">The ratio of neutral planet concurred have to be calculated for each bot and each different planet. This will be done by counting all the neutral planets the bot attacked and dividing this by the total number of neutral planets </w:t>
       </w:r>
       <w:r>
-        <w:t xml:space="preserve">that could be attack </w:t>
-      </w:r>
-      <w:r>
-        <w:t>by him. This does not mean the neutral planets the enemy attacked.</w:t>
+        <w:t>that could be attack</w:t>
+      </w:r>
+      <w:r>
+        <w:t>ed</w:t>
+      </w:r>
+      <w:r>
+        <w:t xml:space="preserve"> </w:t>
+      </w:r>
+      <w:r>
+        <w:t xml:space="preserve">by him. This does not </w:t>
+      </w:r>
+      <w:r>
+        <w:t>include</w:t>
+      </w:r>
+      <w:r>
+        <w:t xml:space="preserve"> the neutral planets the enemy attacked.</w:t>
       </w:r>
       <w:r>
         <w:t xml:space="preserve"> </w:t>
@@ -2658,7 +3339,7 @@
     </w:p>
     <w:p>
       <w:pPr>
-        <w:pStyle w:val="ListParagraph"/>
+        <w:pStyle w:val="Lijstalinea"/>
         <w:numPr>
           <w:ilvl w:val="0"/>
           <w:numId w:val="6"/>
@@ -2680,7 +3361,7 @@
     </w:p>
     <w:p>
       <w:pPr>
-        <w:pStyle w:val="ListParagraph"/>
+        <w:pStyle w:val="Lijstalinea"/>
         <w:numPr>
           <w:ilvl w:val="0"/>
           <w:numId w:val="6"/>
@@ -2705,7 +3386,7 @@
     </w:p>
     <w:p>
       <w:pPr>
-        <w:pStyle w:val="ListParagraph"/>
+        <w:pStyle w:val="Lijstalinea"/>
         <w:numPr>
           <w:ilvl w:val="0"/>
           <w:numId w:val="6"/>
@@ -2737,12 +3418,12 @@
       <w:pPr>
         <w:spacing w:after="0" w:line="240" w:lineRule="auto"/>
         <w:rPr>
-          <w:rStyle w:val="Heading4Char"/>
-        </w:rPr>
-      </w:pPr>
-      <w:r>
-        <w:rPr>
-          <w:rStyle w:val="Heading4Char"/>
+          <w:rStyle w:val="Kop4Char"/>
+        </w:rPr>
+      </w:pPr>
+      <w:r>
+        <w:rPr>
+          <w:rStyle w:val="Kop4Char"/>
         </w:rPr>
         <w:br w:type="page"/>
       </w:r>
@@ -2758,20 +3439,33 @@
       </w:pPr>
       <w:r>
         <w:rPr>
-          <w:rStyle w:val="Heading4Char"/>
+          <w:rStyle w:val="Kop4Char"/>
+          <w:color w:val="FF0000"/>
         </w:rPr>
         <w:lastRenderedPageBreak/>
+        <w:t>G: Does there exist a bot that wins Planet Wars without passing a turn?</w:t>
+      </w:r>
+      <w:r>
+        <w:rPr>
+          <w:rStyle w:val="Kop4Char"/>
+        </w:rPr>
+        <w:br/>
+      </w:r>
+      <w:r>
+        <w:rPr>
+          <w:rStyle w:val="Kop4Char"/>
+        </w:rPr>
         <w:t>“Is there a bot that wins but never passed a turn</w:t>
       </w:r>
       <w:r>
         <w:rPr>
-          <w:rStyle w:val="Heading4Char"/>
+          <w:rStyle w:val="Kop4Char"/>
         </w:rPr>
         <w:t>?</w:t>
       </w:r>
       <w:r>
         <w:rPr>
-          <w:rStyle w:val="Heading4Char"/>
+          <w:rStyle w:val="Kop4Char"/>
         </w:rPr>
         <w:t>”</w:t>
       </w:r>
@@ -2803,13 +3497,29 @@
           <w:i/>
           <w:color w:val="FF0000"/>
         </w:rPr>
-        <w:t>B: don't think so, because some bots intntionnaly pass a turn in serial mode ... and some other pass a turn because the time limit has changed, but if they had a lot of time, they'll have found the best solution...</w:t>
-      </w:r>
+        <w:t xml:space="preserve">B: don't think so, because some bots </w:t>
+      </w:r>
+      <w:proofErr w:type="spellStart"/>
       <w:r>
         <w:rPr>
           <w:i/>
           <w:color w:val="FF0000"/>
         </w:rPr>
+        <w:t>intntionnaly</w:t>
+      </w:r>
+      <w:proofErr w:type="spellEnd"/>
+      <w:r>
+        <w:rPr>
+          <w:i/>
+          <w:color w:val="FF0000"/>
+        </w:rPr>
+        <w:t xml:space="preserve"> pass a turn in serial mode ... and some other pass a turn because the time limit has changed, but if they had a lot of time, they'll have found the best solution...</w:t>
+      </w:r>
+      <w:r>
+        <w:rPr>
+          <w:i/>
+          <w:color w:val="FF0000"/>
+        </w:rPr>
         <w:t xml:space="preserve"> (To be the best depends on the evaluation field, you can be the best in time but being crap, you can be bad in time but the best in finding a solution)</w:t>
       </w:r>
     </w:p>
@@ -2825,13 +3535,64 @@
         <w:t>Explanation</w:t>
       </w:r>
       <w:r>
-        <w:t>: If a bot passed a turn this means it took to much time thinking. Thinking in this case means making calculations about which move would be the best. The more calculations a bot makes the better the result. But then again, when a bot takes too much time calc</w:t>
-      </w:r>
-      <w:r>
-        <w:t xml:space="preserve">ulating </w:t>
-      </w:r>
-      <w:r>
-        <w:t>he can’t do a move. Many discussions can be made about which option is worse, not making a move, or not making enough calculations. But everyone should agree that making as many calculations</w:t>
+        <w:t xml:space="preserve">: If a bot passed a turn, </w:t>
+      </w:r>
+      <w:r>
+        <w:t>this means it took to</w:t>
+      </w:r>
+      <w:r>
+        <w:t>o</w:t>
+      </w:r>
+      <w:r>
+        <w:t xml:space="preserve"> much time thinking. Thinking in this case means making calculations about which move would be best. The more calculations a bot makes</w:t>
+      </w:r>
+      <w:r>
+        <w:t>,</w:t>
+      </w:r>
+      <w:r>
+        <w:t xml:space="preserve"> the better the result. But</w:t>
+      </w:r>
+      <w:r>
+        <w:t xml:space="preserve"> the calculating time of a</w:t>
+      </w:r>
+      <w:r>
+        <w:t xml:space="preserve"> bot </w:t>
+      </w:r>
+      <w:r>
+        <w:t>is too high,</w:t>
+      </w:r>
+      <w:r>
+        <w:t xml:space="preserve"> </w:t>
+      </w:r>
+      <w:r>
+        <w:t>it canno</w:t>
+      </w:r>
+      <w:r>
+        <w:t xml:space="preserve">t </w:t>
+      </w:r>
+      <w:r>
+        <w:t>make</w:t>
+      </w:r>
+      <w:r>
+        <w:t xml:space="preserve"> a move. Many discussions can be m</w:t>
+      </w:r>
+      <w:r>
+        <w:t>ade about which option is worse;</w:t>
+      </w:r>
+      <w:r>
+        <w:t xml:space="preserve"> not making a move, or not making enough calculations. </w:t>
+      </w:r>
+      <w:r>
+        <w:t>What</w:t>
+      </w:r>
+      <w:r>
+        <w:t xml:space="preserve"> everyone should agree </w:t>
+      </w:r>
+      <w:r>
+        <w:t xml:space="preserve">on, though, is </w:t>
+      </w:r>
+      <w:r>
+        <w:t>that making as many calculations</w:t>
       </w:r>
       <w:r>
         <w:t xml:space="preserve"> as possible</w:t>
@@ -2858,7 +3619,31 @@
         <w:t>Way of testing</w:t>
       </w:r>
       <w:r>
-        <w:t xml:space="preserve">: The assumption is made that a bot which makes as many calculations as possible wins over a bot that does less calculations. With this assumption the test is fairly easy. For each bot that never passed a turn it </w:t>
+        <w:t xml:space="preserve">: The assumption is made that a bot which makes as many calculations as possible wins over a bot that </w:t>
+      </w:r>
+      <w:r>
+        <w:t>makes</w:t>
+      </w:r>
+      <w:r>
+        <w:t xml:space="preserve"> less calculations. With this assumption</w:t>
+      </w:r>
+      <w:r>
+        <w:t>,</w:t>
+      </w:r>
+      <w:r>
+        <w:t xml:space="preserve"> the test is fairly easy</w:t>
+      </w:r>
+      <w:r>
+        <w:t>. For each bot that never passes</w:t>
+      </w:r>
+      <w:r>
+        <w:t xml:space="preserve"> a turn</w:t>
+      </w:r>
+      <w:r>
+        <w:t>,</w:t>
+      </w:r>
+      <w:r>
+        <w:t xml:space="preserve"> it </w:t>
       </w:r>
       <w:r>
         <w:t>should not lose the  game for which this was true</w:t>
@@ -2907,7 +3692,7 @@
     </w:p>
     <w:p>
       <w:pPr>
-        <w:pStyle w:val="ListParagraph"/>
+        <w:pStyle w:val="Lijstalinea"/>
         <w:numPr>
           <w:ilvl w:val="0"/>
           <w:numId w:val="7"/>
@@ -2926,7 +3711,7 @@
     </w:p>
     <w:p>
       <w:pPr>
-        <w:pStyle w:val="ListParagraph"/>
+        <w:pStyle w:val="Lijstalinea"/>
         <w:numPr>
           <w:ilvl w:val="0"/>
           <w:numId w:val="7"/>
@@ -2939,7 +3724,7 @@
     </w:p>
     <w:p>
       <w:pPr>
-        <w:pStyle w:val="ListParagraph"/>
+        <w:pStyle w:val="Lijstalinea"/>
         <w:numPr>
           <w:ilvl w:val="0"/>
           <w:numId w:val="7"/>
@@ -2952,8 +3737,29 @@
     </w:p>
     <w:p>
       <w:pPr>
-        <w:pStyle w:val="Heading4"/>
-      </w:pPr>
+        <w:pStyle w:val="Kop4"/>
+      </w:pPr>
+      <w:r>
+        <w:rPr>
+          <w:color w:val="FF0000"/>
+        </w:rPr>
+        <w:t>G: Is being the starting player a favo</w:t>
+      </w:r>
+      <w:r>
+        <w:rPr>
+          <w:color w:val="FF0000"/>
+        </w:rPr>
+        <w:t>u</w:t>
+      </w:r>
+      <w:r>
+        <w:rPr>
+          <w:color w:val="FF0000"/>
+        </w:rPr>
+        <w:t>rable position to win Planet Wars (compared to being the second player)?</w:t>
+      </w:r>
+      <w:r>
+        <w:br/>
+      </w:r>
       <w:r>
         <w:t>“</w:t>
       </w:r>
@@ -2976,7 +3782,31 @@
         <w:t xml:space="preserve">Explanation; </w:t>
       </w:r>
       <w:r>
-        <w:t xml:space="preserve">In Dutch there is the saying: “Wit begint, zwart wint” normally used for chess. It says the starting player (white) will lose, but is this also the case in the game planet wars? In short, is there a significant difference in winning percentage between being first or second? </w:t>
+        <w:t xml:space="preserve">In Dutch there is the saying: “Wit </w:t>
+      </w:r>
+      <w:proofErr w:type="spellStart"/>
+      <w:r>
+        <w:t>begint</w:t>
+      </w:r>
+      <w:proofErr w:type="spellEnd"/>
+      <w:r>
+        <w:t xml:space="preserve">, </w:t>
+      </w:r>
+      <w:proofErr w:type="spellStart"/>
+      <w:r>
+        <w:t>zwart</w:t>
+      </w:r>
+      <w:proofErr w:type="spellEnd"/>
+      <w:r>
+        <w:t xml:space="preserve"> </w:t>
+      </w:r>
+      <w:proofErr w:type="spellStart"/>
+      <w:r>
+        <w:t>wint</w:t>
+      </w:r>
+      <w:proofErr w:type="spellEnd"/>
+      <w:r>
+        <w:t xml:space="preserve">” normally used for chess. It says the starting player (white) will lose, but is this also the case in the game planet wars? In short, is there a significant difference in winning percentage between being first or second? </w:t>
       </w:r>
     </w:p>
     <w:p>
@@ -3089,7 +3919,7 @@
     </w:p>
     <w:p>
       <w:pPr>
-        <w:pStyle w:val="ListParagraph"/>
+        <w:pStyle w:val="Lijstalinea"/>
         <w:numPr>
           <w:ilvl w:val="0"/>
           <w:numId w:val="9"/>
@@ -3120,7 +3950,7 @@
     </w:p>
     <w:p>
       <w:pPr>
-        <w:pStyle w:val="ListParagraph"/>
+        <w:pStyle w:val="Lijstalinea"/>
         <w:numPr>
           <w:ilvl w:val="0"/>
           <w:numId w:val="9"/>
@@ -3174,7 +4004,8 @@
         <w:contextualSpacing/>
         <w:rPr>
           <w:i/>
-          <w:color w:val="76923C" w:themeColor="accent3" w:themeShade="BF"/>
+          <w:color w:val="FF0000"/>
+          <w:sz w:val="28"/>
         </w:rPr>
       </w:pPr>
       <w:r>
@@ -3203,50 +4034,96 @@
           <w:i/>
           <w:color w:val="76923C" w:themeColor="accent3" w:themeShade="BF"/>
         </w:rPr>
-        <w:t xml:space="preserve"> and visa versa</w:t>
-      </w:r>
+        <w:t xml:space="preserve"> and </w:t>
+      </w:r>
+      <w:proofErr w:type="spellStart"/>
       <w:r>
         <w:rPr>
           <w:i/>
           <w:color w:val="76923C" w:themeColor="accent3" w:themeShade="BF"/>
         </w:rPr>
-        <w:t>?</w:t>
-      </w:r>
-    </w:p>
-    <w:p>
-      <w:pPr>
-        <w:spacing w:after="0"/>
-        <w:contextualSpacing/>
-        <w:rPr>
-          <w:i/>
-        </w:rPr>
-      </w:pPr>
+        <w:t>visa</w:t>
+      </w:r>
+      <w:proofErr w:type="spellEnd"/>
       <w:r>
         <w:rPr>
           <w:i/>
           <w:color w:val="76923C" w:themeColor="accent3" w:themeShade="BF"/>
         </w:rPr>
-        <w:t>“Does the efficiency of a bot depend on the maps or the number of planets?”</w:t>
+        <w:t xml:space="preserve"> versa</w:t>
       </w:r>
       <w:r>
         <w:rPr>
           <w:i/>
           <w:color w:val="76923C" w:themeColor="accent3" w:themeShade="BF"/>
         </w:rPr>
-        <w:br/>
+        <w:t>?</w:t>
       </w:r>
       <w:r>
         <w:rPr>
           <w:i/>
           <w:color w:val="76923C" w:themeColor="accent3" w:themeShade="BF"/>
         </w:rPr>
-        <w:t>“</w:t>
-      </w:r>
+        <w:t xml:space="preserve"> </w:t>
+      </w:r>
+      <w:r>
+        <w:rPr>
+          <w:i/>
+          <w:color w:val="FF0000"/>
+          <w:sz w:val="28"/>
+        </w:rPr>
+        <w:t>G: What is the parallel game?</w:t>
+      </w:r>
+    </w:p>
+    <w:p>
+      <w:pPr>
+        <w:spacing w:after="0"/>
+        <w:contextualSpacing/>
+        <w:rPr>
+          <w:i/>
+        </w:rPr>
+      </w:pPr>
       <w:r>
         <w:rPr>
           <w:i/>
           <w:color w:val="76923C" w:themeColor="accent3" w:themeShade="BF"/>
         </w:rPr>
+        <w:t>“Does the efficiency of a bot depend on the maps or the number of planets?”</w:t>
+      </w:r>
+      <w:r>
+        <w:rPr>
+          <w:i/>
+          <w:color w:val="76923C" w:themeColor="accent3" w:themeShade="BF"/>
+        </w:rPr>
+        <w:t xml:space="preserve"> </w:t>
+      </w:r>
+      <w:r>
+        <w:rPr>
+          <w:i/>
+          <w:color w:val="FF0000"/>
+          <w:sz w:val="28"/>
+        </w:rPr>
+        <w:t>G: Maybe we should ask a more general question instead of giving to options in the question itself.</w:t>
+      </w:r>
+      <w:r>
+        <w:rPr>
+          <w:i/>
+          <w:color w:val="76923C" w:themeColor="accent3" w:themeShade="BF"/>
+        </w:rPr>
+        <w:br/>
+      </w:r>
+      <w:r>
+        <w:rPr>
+          <w:i/>
+          <w:color w:val="76923C" w:themeColor="accent3" w:themeShade="BF"/>
+        </w:rPr>
+        <w:t>“</w:t>
+      </w:r>
+      <w:r>
+        <w:rPr>
+          <w:i/>
+          <w:color w:val="76923C" w:themeColor="accent3" w:themeShade="BF"/>
+        </w:rPr>
         <w:t>Is a non-deterministic bot necessary to win planet wars?</w:t>
       </w:r>
       <w:r>
@@ -3262,7 +4139,22 @@
         <w:rPr>
           <w:color w:val="FF0000"/>
         </w:rPr>
-        <w:t>What’s the meaning of this question. A deterministic bot is a bot that doesn’t contain any randomness. But since the game itself is already deterministic (explained in the IS framework), why would the bot not be deterministic and therefore why would you need such a non-determenistic bot to win</w:t>
+        <w:lastRenderedPageBreak/>
+        <w:t>What’s the meaning of this question. A deterministic bot is a bot that doesn’t contain any randomness. But since the game itself is already deterministic (explained in the IS framework), why would the bot not be deterministic and therefore why would you need such a non-</w:t>
+      </w:r>
+      <w:proofErr w:type="spellStart"/>
+      <w:r>
+        <w:rPr>
+          <w:color w:val="FF0000"/>
+        </w:rPr>
+        <w:t>determenistic</w:t>
+      </w:r>
+      <w:proofErr w:type="spellEnd"/>
+      <w:r>
+        <w:rPr>
+          <w:color w:val="FF0000"/>
+        </w:rPr>
+        <w:t xml:space="preserve"> bot to win</w:t>
       </w:r>
     </w:p>
     <w:p>
@@ -3290,13 +4182,12 @@
         </w:rPr>
       </w:pPr>
       <w:r>
-        <w:lastRenderedPageBreak/>
         <w:br w:type="page"/>
       </w:r>
     </w:p>
     <w:p>
       <w:pPr>
-        <w:pStyle w:val="Heading1"/>
+        <w:pStyle w:val="Kop1"/>
         <w:contextualSpacing/>
       </w:pPr>
       <w:r>
@@ -3374,12 +4265,14 @@
     </w:p>
     <w:p>
       <w:pPr>
-        <w:pStyle w:val="Heading2"/>
-        <w:contextualSpacing/>
-      </w:pPr>
+        <w:pStyle w:val="Kop2"/>
+        <w:contextualSpacing/>
+      </w:pPr>
+      <w:proofErr w:type="spellStart"/>
       <w:r>
         <w:t>FirstBot</w:t>
       </w:r>
+      <w:proofErr w:type="spellEnd"/>
     </w:p>
     <w:p>
       <w:pPr>
@@ -3405,7 +4298,15 @@
         <w:t>.</w:t>
       </w:r>
       <w:r>
-        <w:t xml:space="preserve"> That is how the FirstBot was created</w:t>
+        <w:t xml:space="preserve"> That is how the </w:t>
+      </w:r>
+      <w:proofErr w:type="spellStart"/>
+      <w:r>
+        <w:t>FirstBot</w:t>
+      </w:r>
+      <w:proofErr w:type="spellEnd"/>
+      <w:r>
+        <w:t xml:space="preserve"> was created</w:t>
       </w:r>
       <w:r>
         <w:t xml:space="preserve">. </w:t>
@@ -3413,7 +4314,7 @@
     </w:p>
     <w:p>
       <w:pPr>
-        <w:pStyle w:val="Heading3"/>
+        <w:pStyle w:val="Kop3"/>
         <w:contextualSpacing/>
       </w:pPr>
       <w:r>
@@ -3425,9 +4326,11 @@
         <w:spacing w:after="0"/>
         <w:contextualSpacing/>
       </w:pPr>
+      <w:proofErr w:type="spellStart"/>
       <w:r>
         <w:t>FirstBot</w:t>
       </w:r>
+      <w:proofErr w:type="spellEnd"/>
       <w:r>
         <w:t xml:space="preserve"> is a fairly easy bot which</w:t>
       </w:r>
@@ -3474,13 +4377,29 @@
         <w:t>,</w:t>
       </w:r>
       <w:r>
-        <w:t xml:space="preserve"> something else was implemented. FirstBo</w:t>
-      </w:r>
-      <w:r>
-        <w:t>t should consider if there are no</w:t>
-      </w:r>
-      <w:r>
-        <w:t>t better options than attacking the enemy. This means FirstBot will gain mo</w:t>
+        <w:t xml:space="preserve"> something else was implemented. </w:t>
+      </w:r>
+      <w:proofErr w:type="spellStart"/>
+      <w:r>
+        <w:t>FirstBo</w:t>
+      </w:r>
+      <w:r>
+        <w:t>t</w:t>
+      </w:r>
+      <w:proofErr w:type="spellEnd"/>
+      <w:r>
+        <w:t xml:space="preserve"> should consider if there are no</w:t>
+      </w:r>
+      <w:r>
+        <w:t xml:space="preserve">t better options than attacking the enemy. This means </w:t>
+      </w:r>
+      <w:proofErr w:type="spellStart"/>
+      <w:r>
+        <w:t>FirstBot</w:t>
+      </w:r>
+      <w:proofErr w:type="spellEnd"/>
+      <w:r>
+        <w:t xml:space="preserve"> will gain mo</w:t>
       </w:r>
       <w:r>
         <w:t>re ships when it</w:t>
@@ -3503,12 +4422,14 @@
     </w:p>
     <w:p>
       <w:pPr>
-        <w:pStyle w:val="Heading2"/>
-        <w:contextualSpacing/>
-      </w:pPr>
+        <w:pStyle w:val="Kop2"/>
+        <w:contextualSpacing/>
+      </w:pPr>
+      <w:proofErr w:type="spellStart"/>
       <w:r>
         <w:t>HillclimbingBot</w:t>
       </w:r>
+      <w:proofErr w:type="spellEnd"/>
     </w:p>
     <w:p>
       <w:pPr>
@@ -3626,7 +4547,7 @@
     </w:p>
     <w:p>
       <w:pPr>
-        <w:pStyle w:val="Heading3"/>
+        <w:pStyle w:val="Kop3"/>
         <w:contextualSpacing/>
       </w:pPr>
       <w:r>
@@ -3695,18 +4616,52 @@
       <w:r>
         <w:t xml:space="preserve">D </w:t>
       </w:r>
+      <w:proofErr w:type="spellStart"/>
       <w:r>
         <w:rPr>
           <w:vertAlign w:val="subscript"/>
         </w:rPr>
-        <w:t xml:space="preserve">planetA </w:t>
-      </w:r>
-      <w:r>
-        <w:t xml:space="preserve"> = HissLossA – MyLossA  + MyGrowthA</w:t>
-      </w:r>
-      <w:r>
-        <w:t xml:space="preserve"> - HisGrowthA</w:t>
-      </w:r>
+        <w:t>planetA</w:t>
+      </w:r>
+      <w:proofErr w:type="spellEnd"/>
+      <w:r>
+        <w:rPr>
+          <w:vertAlign w:val="subscript"/>
+        </w:rPr>
+        <w:t xml:space="preserve"> </w:t>
+      </w:r>
+      <w:r>
+        <w:t xml:space="preserve"> = </w:t>
+      </w:r>
+      <w:proofErr w:type="spellStart"/>
+      <w:r>
+        <w:t>HissLossA</w:t>
+      </w:r>
+      <w:proofErr w:type="spellEnd"/>
+      <w:r>
+        <w:t xml:space="preserve"> – </w:t>
+      </w:r>
+      <w:proofErr w:type="spellStart"/>
+      <w:r>
+        <w:t>MyLossA</w:t>
+      </w:r>
+      <w:proofErr w:type="spellEnd"/>
+      <w:r>
+        <w:t xml:space="preserve">  + </w:t>
+      </w:r>
+      <w:proofErr w:type="spellStart"/>
+      <w:r>
+        <w:t>MyGrowthA</w:t>
+      </w:r>
+      <w:proofErr w:type="spellEnd"/>
+      <w:r>
+        <w:t xml:space="preserve"> - </w:t>
+      </w:r>
+      <w:proofErr w:type="spellStart"/>
+      <w:r>
+        <w:t>HisGrowthA</w:t>
+      </w:r>
+      <w:proofErr w:type="spellEnd"/>
     </w:p>
     <w:p>
       <w:pPr>
@@ -3884,12 +4839,14 @@
     </w:p>
     <w:p>
       <w:pPr>
-        <w:pStyle w:val="Heading2"/>
-        <w:contextualSpacing/>
-      </w:pPr>
+        <w:pStyle w:val="Kop2"/>
+        <w:contextualSpacing/>
+      </w:pPr>
+      <w:proofErr w:type="spellStart"/>
       <w:r>
         <w:t>BeamsearchBot</w:t>
       </w:r>
+      <w:proofErr w:type="spellEnd"/>
     </w:p>
     <w:p>
       <w:pPr>
@@ -4034,7 +4991,7 @@
     </w:p>
     <w:p>
       <w:pPr>
-        <w:pStyle w:val="Heading3"/>
+        <w:pStyle w:val="Kop3"/>
         <w:contextualSpacing/>
       </w:pPr>
       <w:r>
@@ -4106,7 +5063,7 @@
     </w:p>
     <w:p>
       <w:pPr>
-        <w:pStyle w:val="Heading2"/>
+        <w:pStyle w:val="Kop2"/>
         <w:contextualSpacing/>
       </w:pPr>
       <w:r>
@@ -4150,7 +5107,7 @@
     </w:p>
     <w:p>
       <w:pPr>
-        <w:pStyle w:val="Heading1"/>
+        <w:pStyle w:val="Kop1"/>
         <w:contextualSpacing/>
         <w:sectPr>
           <w:pgSz w:w="11906" w:h="16838"/>
@@ -4162,7 +5119,7 @@
     </w:p>
     <w:p>
       <w:pPr>
-        <w:pStyle w:val="Heading1"/>
+        <w:pStyle w:val="Kop1"/>
         <w:contextualSpacing/>
       </w:pPr>
       <w:r>
@@ -4182,7 +5139,7 @@
     </w:p>
     <w:tbl>
       <w:tblPr>
-        <w:tblStyle w:val="TableGrid"/>
+        <w:tblStyle w:val="Tabelraster"/>
         <w:tblW w:w="14865" w:type="dxa"/>
         <w:tblLook w:val="04A0"/>
       </w:tblPr>
@@ -4231,6 +5188,7 @@
                 <w:lang w:eastAsia="nl-NL"/>
               </w:rPr>
             </w:pPr>
+            <w:proofErr w:type="spellStart"/>
             <w:r>
               <w:rPr>
                 <w:rFonts w:eastAsia="Times New Roman"/>
@@ -4238,6 +5196,7 @@
               </w:rPr>
               <w:t>FirstBot</w:t>
             </w:r>
+            <w:proofErr w:type="spellEnd"/>
           </w:p>
         </w:tc>
         <w:tc>
@@ -4254,6 +5213,7 @@
                 <w:lang w:eastAsia="nl-NL"/>
               </w:rPr>
             </w:pPr>
+            <w:proofErr w:type="spellStart"/>
             <w:r>
               <w:rPr>
                 <w:rFonts w:eastAsia="Times New Roman"/>
@@ -4261,6 +5221,7 @@
               </w:rPr>
               <w:t>HillclimbingBot</w:t>
             </w:r>
+            <w:proofErr w:type="spellEnd"/>
           </w:p>
         </w:tc>
         <w:tc>
@@ -4277,6 +5238,7 @@
                 <w:lang w:eastAsia="nl-NL"/>
               </w:rPr>
             </w:pPr>
+            <w:proofErr w:type="spellStart"/>
             <w:r>
               <w:rPr>
                 <w:rFonts w:eastAsia="Times New Roman"/>
@@ -4284,6 +5246,7 @@
               </w:rPr>
               <w:t>BeamsearchBot</w:t>
             </w:r>
+            <w:proofErr w:type="spellEnd"/>
           </w:p>
         </w:tc>
         <w:tc>
@@ -4300,6 +5263,7 @@
                 <w:lang w:eastAsia="nl-NL"/>
               </w:rPr>
             </w:pPr>
+            <w:proofErr w:type="spellStart"/>
             <w:r>
               <w:rPr>
                 <w:rFonts w:eastAsia="Times New Roman"/>
@@ -4307,6 +5271,7 @@
               </w:rPr>
               <w:t>AdaptiveBot</w:t>
             </w:r>
+            <w:proofErr w:type="spellEnd"/>
           </w:p>
         </w:tc>
         <w:tc>
@@ -4556,6 +5521,7 @@
                 <w:lang w:eastAsia="nl-NL"/>
               </w:rPr>
             </w:pPr>
+            <w:proofErr w:type="spellStart"/>
             <w:r>
               <w:rPr>
                 <w:rFonts w:eastAsia="Times New Roman"/>
@@ -4563,6 +5529,7 @@
               </w:rPr>
               <w:t>FirstBot</w:t>
             </w:r>
+            <w:proofErr w:type="spellEnd"/>
           </w:p>
         </w:tc>
         <w:tc>
@@ -5923,6 +6890,7 @@
                 <w:lang w:eastAsia="nl-NL"/>
               </w:rPr>
             </w:pPr>
+            <w:proofErr w:type="spellStart"/>
             <w:r>
               <w:rPr>
                 <w:rFonts w:eastAsia="Times New Roman"/>
@@ -5930,6 +6898,7 @@
               </w:rPr>
               <w:t>HillclimbingBot</w:t>
             </w:r>
+            <w:proofErr w:type="spellEnd"/>
           </w:p>
         </w:tc>
         <w:tc>
@@ -6896,6 +7865,7 @@
                 <w:lang w:eastAsia="nl-NL"/>
               </w:rPr>
             </w:pPr>
+            <w:proofErr w:type="spellStart"/>
             <w:r>
               <w:rPr>
                 <w:rFonts w:eastAsia="Times New Roman"/>
@@ -6903,6 +7873,7 @@
               </w:rPr>
               <w:t>Beamsearch</w:t>
             </w:r>
+            <w:proofErr w:type="spellEnd"/>
           </w:p>
         </w:tc>
         <w:tc>
@@ -7869,6 +8840,7 @@
                 <w:lang w:eastAsia="nl-NL"/>
               </w:rPr>
             </w:pPr>
+            <w:proofErr w:type="spellStart"/>
             <w:r>
               <w:rPr>
                 <w:rFonts w:eastAsia="Times New Roman"/>
@@ -7876,6 +8848,7 @@
               </w:rPr>
               <w:t>AdaptiveBot</w:t>
             </w:r>
+            <w:proofErr w:type="spellEnd"/>
           </w:p>
         </w:tc>
         <w:tc>
@@ -8845,7 +9818,7 @@
     </w:p>
     <w:p>
       <w:pPr>
-        <w:pStyle w:val="Heading2"/>
+        <w:pStyle w:val="Kop2"/>
         <w:rPr>
           <w:rFonts w:eastAsia="Times New Roman"/>
           <w:lang w:eastAsia="nl-NL"/>
@@ -8902,12 +9875,36 @@
           <w:bdr w:val="none" w:sz="0" w:space="0" w:color="auto" w:frame="1"/>
           <w:lang w:eastAsia="nl-NL"/>
         </w:rPr>
-        <w:t>Check everything on significance and if it’s enough for anwering the research questions.</w:t>
-      </w:r>
-    </w:p>
-    <w:p>
-      <w:pPr>
-        <w:pStyle w:val="Heading2"/>
+        <w:t xml:space="preserve">Check everything on significance and if it’s enough for </w:t>
+      </w:r>
+      <w:proofErr w:type="spellStart"/>
+      <w:r>
+        <w:rPr>
+          <w:rFonts w:eastAsia="Times New Roman" w:cs="Arial"/>
+          <w:color w:val="FF0000"/>
+          <w:sz w:val="20"/>
+          <w:szCs w:val="20"/>
+          <w:bdr w:val="none" w:sz="0" w:space="0" w:color="auto" w:frame="1"/>
+          <w:lang w:eastAsia="nl-NL"/>
+        </w:rPr>
+        <w:t>anwering</w:t>
+      </w:r>
+      <w:proofErr w:type="spellEnd"/>
+      <w:r>
+        <w:rPr>
+          <w:rFonts w:eastAsia="Times New Roman" w:cs="Arial"/>
+          <w:color w:val="FF0000"/>
+          <w:sz w:val="20"/>
+          <w:szCs w:val="20"/>
+          <w:bdr w:val="none" w:sz="0" w:space="0" w:color="auto" w:frame="1"/>
+          <w:lang w:eastAsia="nl-NL"/>
+        </w:rPr>
+        <w:t xml:space="preserve"> the research questions.</w:t>
+      </w:r>
+    </w:p>
+    <w:p>
+      <w:pPr>
+        <w:pStyle w:val="Kop2"/>
         <w:rPr>
           <w:rFonts w:eastAsia="Times New Roman"/>
           <w:color w:val="365F91" w:themeColor="accent1" w:themeShade="BF"/>
@@ -8926,7 +9923,7 @@
     </w:p>
     <w:p>
       <w:pPr>
-        <w:pStyle w:val="Heading1"/>
+        <w:pStyle w:val="Kop1"/>
         <w:contextualSpacing/>
         <w:rPr>
           <w:rFonts w:eastAsia="Times New Roman"/>
@@ -9006,7 +10003,31 @@
           <w:bdr w:val="none" w:sz="0" w:space="0" w:color="auto" w:frame="1"/>
           <w:lang w:eastAsia="nl-NL"/>
         </w:rPr>
-        <w:t>Check everything on significance and if it’s enough for anwering the research questions.</w:t>
+        <w:t xml:space="preserve">Check everything on significance and if it’s enough for </w:t>
+      </w:r>
+      <w:proofErr w:type="spellStart"/>
+      <w:r>
+        <w:rPr>
+          <w:rFonts w:eastAsia="Times New Roman" w:cs="Arial"/>
+          <w:color w:val="FF0000"/>
+          <w:sz w:val="20"/>
+          <w:szCs w:val="20"/>
+          <w:bdr w:val="none" w:sz="0" w:space="0" w:color="auto" w:frame="1"/>
+          <w:lang w:eastAsia="nl-NL"/>
+        </w:rPr>
+        <w:t>anwering</w:t>
+      </w:r>
+      <w:proofErr w:type="spellEnd"/>
+      <w:r>
+        <w:rPr>
+          <w:rFonts w:eastAsia="Times New Roman" w:cs="Arial"/>
+          <w:color w:val="FF0000"/>
+          <w:sz w:val="20"/>
+          <w:szCs w:val="20"/>
+          <w:bdr w:val="none" w:sz="0" w:space="0" w:color="auto" w:frame="1"/>
+          <w:lang w:eastAsia="nl-NL"/>
+        </w:rPr>
+        <w:t xml:space="preserve"> the research questions.</w:t>
       </w:r>
     </w:p>
     <w:p>
@@ -9048,7 +10069,7 @@
     </w:p>
     <w:p>
       <w:pPr>
-        <w:pStyle w:val="Heading1"/>
+        <w:pStyle w:val="Kop1"/>
         <w:contextualSpacing/>
         <w:rPr>
           <w:rFonts w:eastAsia="Times New Roman"/>
@@ -9087,7 +10108,31 @@
           <w:bdr w:val="none" w:sz="0" w:space="0" w:color="auto" w:frame="1"/>
           <w:lang w:eastAsia="nl-NL"/>
         </w:rPr>
-        <w:t>Conclusions: summarise what you did, and highlight the most inportant findings. (1 page)</w:t>
+        <w:t xml:space="preserve">Conclusions: summarise what you did, and highlight the most </w:t>
+      </w:r>
+      <w:proofErr w:type="spellStart"/>
+      <w:r>
+        <w:rPr>
+          <w:rFonts w:eastAsia="Times New Roman" w:cs="Arial"/>
+          <w:color w:val="0070C0"/>
+          <w:sz w:val="20"/>
+          <w:szCs w:val="20"/>
+          <w:bdr w:val="none" w:sz="0" w:space="0" w:color="auto" w:frame="1"/>
+          <w:lang w:eastAsia="nl-NL"/>
+        </w:rPr>
+        <w:t>inportant</w:t>
+      </w:r>
+      <w:proofErr w:type="spellEnd"/>
+      <w:r>
+        <w:rPr>
+          <w:rFonts w:eastAsia="Times New Roman" w:cs="Arial"/>
+          <w:color w:val="0070C0"/>
+          <w:sz w:val="20"/>
+          <w:szCs w:val="20"/>
+          <w:bdr w:val="none" w:sz="0" w:space="0" w:color="auto" w:frame="1"/>
+          <w:lang w:eastAsia="nl-NL"/>
+        </w:rPr>
+        <w:t xml:space="preserve"> findings. (1 page)</w:t>
       </w:r>
     </w:p>
     <w:p>
@@ -9676,7 +10721,29 @@
           <w:shd w:val="clear" w:color="auto" w:fill="FFFFFF"/>
         </w:rPr>
         <w:lastRenderedPageBreak/>
-        <w:t xml:space="preserve">The paper should describe the chosen methods and compare them analytically and emprically. Based on this analysis you should draw some generic conclusions. For this you should take (at least) the 4 bots you implemented and compare their performance by having them systematically play against </w:t>
+        <w:t xml:space="preserve">The paper should describe the chosen methods and compare them analytically and </w:t>
+      </w:r>
+      <w:proofErr w:type="spellStart"/>
+      <w:r>
+        <w:rPr>
+          <w:rFonts w:cs="Arial"/>
+          <w:color w:val="111111"/>
+          <w:sz w:val="20"/>
+          <w:szCs w:val="20"/>
+          <w:shd w:val="clear" w:color="auto" w:fill="FFFFFF"/>
+        </w:rPr>
+        <w:t>emprically</w:t>
+      </w:r>
+      <w:proofErr w:type="spellEnd"/>
+      <w:r>
+        <w:rPr>
+          <w:rFonts w:cs="Arial"/>
+          <w:color w:val="111111"/>
+          <w:sz w:val="20"/>
+          <w:szCs w:val="20"/>
+          <w:shd w:val="clear" w:color="auto" w:fill="FFFFFF"/>
+        </w:rPr>
+        <w:t xml:space="preserve">. Based on this analysis you should draw some generic conclusions. For this you should take (at least) the 4 bots you implemented and compare their performance by having them systematically play against </w:t>
       </w:r>
       <w:r>
         <w:rPr>
@@ -9696,7 +10763,29 @@
           <w:szCs w:val="20"/>
           <w:shd w:val="clear" w:color="auto" w:fill="FFFFFF"/>
         </w:rPr>
-        <w:t xml:space="preserve"> (not against Random, Lookahead and Bully)</w:t>
+        <w:t xml:space="preserve"> (not against Random, </w:t>
+      </w:r>
+      <w:proofErr w:type="spellStart"/>
+      <w:r>
+        <w:rPr>
+          <w:rFonts w:cs="Arial"/>
+          <w:color w:val="FF0000"/>
+          <w:sz w:val="20"/>
+          <w:szCs w:val="20"/>
+          <w:shd w:val="clear" w:color="auto" w:fill="FFFFFF"/>
+        </w:rPr>
+        <w:t>Lookahead</w:t>
+      </w:r>
+      <w:proofErr w:type="spellEnd"/>
+      <w:r>
+        <w:rPr>
+          <w:rFonts w:cs="Arial"/>
+          <w:color w:val="FF0000"/>
+          <w:sz w:val="20"/>
+          <w:szCs w:val="20"/>
+          <w:shd w:val="clear" w:color="auto" w:fill="FFFFFF"/>
+        </w:rPr>
+        <w:t xml:space="preserve"> and Bully)</w:t>
       </w:r>
       <w:r>
         <w:rPr>
@@ -9850,7 +10939,31 @@
           <w:bdr w:val="none" w:sz="0" w:space="0" w:color="auto" w:frame="1"/>
           <w:lang w:eastAsia="nl-NL"/>
         </w:rPr>
-        <w:t xml:space="preserve">Research question: Explain what you did, and what possible outcomes of your setup and contribution. That could e.g. be that you want to find out whether one methods works, or that it works better than other.  What do you mean by works better: Wins once, wins all the time, wins mostly, not alway loose, works faster, works better when time is restricted etc. </w:t>
+        <w:t xml:space="preserve">Research question: Explain what you did, and what possible outcomes of your setup and contribution. That could e.g. be that you want to find out whether one methods works, or that it works better than other.  What do you mean by works better: Wins once, wins all the time, wins mostly, not </w:t>
+      </w:r>
+      <w:proofErr w:type="spellStart"/>
+      <w:r>
+        <w:rPr>
+          <w:rFonts w:eastAsia="Times New Roman" w:cs="Arial"/>
+          <w:color w:val="444444"/>
+          <w:sz w:val="20"/>
+          <w:szCs w:val="20"/>
+          <w:bdr w:val="none" w:sz="0" w:space="0" w:color="auto" w:frame="1"/>
+          <w:lang w:eastAsia="nl-NL"/>
+        </w:rPr>
+        <w:t>alway</w:t>
+      </w:r>
+      <w:proofErr w:type="spellEnd"/>
+      <w:r>
+        <w:rPr>
+          <w:rFonts w:eastAsia="Times New Roman" w:cs="Arial"/>
+          <w:color w:val="444444"/>
+          <w:sz w:val="20"/>
+          <w:szCs w:val="20"/>
+          <w:bdr w:val="none" w:sz="0" w:space="0" w:color="auto" w:frame="1"/>
+          <w:lang w:eastAsia="nl-NL"/>
+        </w:rPr>
+        <w:t xml:space="preserve"> loose, works faster, works better when time is restricted etc. </w:t>
       </w:r>
       <w:r>
         <w:rPr>
@@ -9893,6 +11006,7 @@
         </w:rPr>
         <w:t xml:space="preserve">Experimental setup: Explain how you set up your experiments. What did you do, e.g. in terms of implementation (brief), but mostly in order to compare your different methods. </w:t>
       </w:r>
+      <w:proofErr w:type="spellStart"/>
       <w:r>
         <w:rPr>
           <w:rFonts w:eastAsia="Times New Roman" w:cs="Arial"/>
@@ -9902,7 +11016,67 @@
           <w:bdr w:val="none" w:sz="0" w:space="0" w:color="auto" w:frame="1"/>
           <w:lang w:val="nl-NL" w:eastAsia="nl-NL"/>
         </w:rPr>
-        <w:t>Define your metrics. (2 pages)</w:t>
+        <w:t>Define</w:t>
+      </w:r>
+      <w:proofErr w:type="spellEnd"/>
+      <w:r>
+        <w:rPr>
+          <w:rFonts w:eastAsia="Times New Roman" w:cs="Arial"/>
+          <w:color w:val="444444"/>
+          <w:sz w:val="20"/>
+          <w:szCs w:val="20"/>
+          <w:bdr w:val="none" w:sz="0" w:space="0" w:color="auto" w:frame="1"/>
+          <w:lang w:val="nl-NL" w:eastAsia="nl-NL"/>
+        </w:rPr>
+        <w:t xml:space="preserve"> </w:t>
+      </w:r>
+      <w:proofErr w:type="spellStart"/>
+      <w:r>
+        <w:rPr>
+          <w:rFonts w:eastAsia="Times New Roman" w:cs="Arial"/>
+          <w:color w:val="444444"/>
+          <w:sz w:val="20"/>
+          <w:szCs w:val="20"/>
+          <w:bdr w:val="none" w:sz="0" w:space="0" w:color="auto" w:frame="1"/>
+          <w:lang w:val="nl-NL" w:eastAsia="nl-NL"/>
+        </w:rPr>
+        <w:t>your</w:t>
+      </w:r>
+      <w:proofErr w:type="spellEnd"/>
+      <w:r>
+        <w:rPr>
+          <w:rFonts w:eastAsia="Times New Roman" w:cs="Arial"/>
+          <w:color w:val="444444"/>
+          <w:sz w:val="20"/>
+          <w:szCs w:val="20"/>
+          <w:bdr w:val="none" w:sz="0" w:space="0" w:color="auto" w:frame="1"/>
+          <w:lang w:val="nl-NL" w:eastAsia="nl-NL"/>
+        </w:rPr>
+        <w:t xml:space="preserve"> </w:t>
+      </w:r>
+      <w:proofErr w:type="spellStart"/>
+      <w:r>
+        <w:rPr>
+          <w:rFonts w:eastAsia="Times New Roman" w:cs="Arial"/>
+          <w:color w:val="444444"/>
+          <w:sz w:val="20"/>
+          <w:szCs w:val="20"/>
+          <w:bdr w:val="none" w:sz="0" w:space="0" w:color="auto" w:frame="1"/>
+          <w:lang w:val="nl-NL" w:eastAsia="nl-NL"/>
+        </w:rPr>
+        <w:t>metrics</w:t>
+      </w:r>
+      <w:proofErr w:type="spellEnd"/>
+      <w:r>
+        <w:rPr>
+          <w:rFonts w:eastAsia="Times New Roman" w:cs="Arial"/>
+          <w:color w:val="444444"/>
+          <w:sz w:val="20"/>
+          <w:szCs w:val="20"/>
+          <w:bdr w:val="none" w:sz="0" w:space="0" w:color="auto" w:frame="1"/>
+          <w:lang w:val="nl-NL" w:eastAsia="nl-NL"/>
+        </w:rPr>
+        <w:t>. (2 pages)</w:t>
       </w:r>
     </w:p>
     <w:p>
@@ -10014,7 +11188,31 @@
           <w:bdr w:val="none" w:sz="0" w:space="0" w:color="auto" w:frame="1"/>
           <w:lang w:eastAsia="nl-NL"/>
         </w:rPr>
-        <w:t xml:space="preserve">Conclusions: summarise what you did, and highlight the most inportant findings. </w:t>
+        <w:t xml:space="preserve">Conclusions: summarise what you did, and highlight the most </w:t>
+      </w:r>
+      <w:proofErr w:type="spellStart"/>
+      <w:r>
+        <w:rPr>
+          <w:rFonts w:eastAsia="Times New Roman" w:cs="Arial"/>
+          <w:color w:val="444444"/>
+          <w:sz w:val="20"/>
+          <w:szCs w:val="20"/>
+          <w:bdr w:val="none" w:sz="0" w:space="0" w:color="auto" w:frame="1"/>
+          <w:lang w:eastAsia="nl-NL"/>
+        </w:rPr>
+        <w:t>inportant</w:t>
+      </w:r>
+      <w:proofErr w:type="spellEnd"/>
+      <w:r>
+        <w:rPr>
+          <w:rFonts w:eastAsia="Times New Roman" w:cs="Arial"/>
+          <w:color w:val="444444"/>
+          <w:sz w:val="20"/>
+          <w:szCs w:val="20"/>
+          <w:bdr w:val="none" w:sz="0" w:space="0" w:color="auto" w:frame="1"/>
+          <w:lang w:eastAsia="nl-NL"/>
+        </w:rPr>
+        <w:t xml:space="preserve"> findings. </w:t>
       </w:r>
       <w:r>
         <w:rPr>
@@ -11230,7 +12428,7 @@
     <w:lsdException w:name="Bibliography" w:uiPriority="37"/>
     <w:lsdException w:name="TOC Heading" w:uiPriority="39" w:qFormat="1"/>
   </w:latentStyles>
-  <w:style w:type="paragraph" w:default="1" w:styleId="Normal">
+  <w:style w:type="paragraph" w:default="1" w:styleId="Standaard">
     <w:name w:val="Normal"/>
     <w:qFormat/>
     <w:rsid w:val="0055533E"/>
@@ -11241,11 +12439,11 @@
       <w:lang w:val="en-GB"/>
     </w:rPr>
   </w:style>
-  <w:style w:type="paragraph" w:styleId="Heading1">
+  <w:style w:type="paragraph" w:styleId="Kop1">
     <w:name w:val="heading 1"/>
-    <w:basedOn w:val="Normal"/>
-    <w:next w:val="Normal"/>
-    <w:link w:val="Heading1Char"/>
+    <w:basedOn w:val="Standaard"/>
+    <w:next w:val="Standaard"/>
+    <w:link w:val="Kop1Char"/>
     <w:uiPriority w:val="9"/>
     <w:qFormat/>
     <w:rsid w:val="00FF3106"/>
@@ -11264,11 +12462,11 @@
       <w:szCs w:val="28"/>
     </w:rPr>
   </w:style>
-  <w:style w:type="paragraph" w:styleId="Heading2">
+  <w:style w:type="paragraph" w:styleId="Kop2">
     <w:name w:val="heading 2"/>
-    <w:basedOn w:val="Normal"/>
-    <w:next w:val="Normal"/>
-    <w:link w:val="Heading2Char"/>
+    <w:basedOn w:val="Standaard"/>
+    <w:next w:val="Standaard"/>
+    <w:link w:val="Kop2Char"/>
     <w:uiPriority w:val="9"/>
     <w:unhideWhenUsed/>
     <w:qFormat/>
@@ -11288,11 +12486,11 @@
       <w:szCs w:val="26"/>
     </w:rPr>
   </w:style>
-  <w:style w:type="paragraph" w:styleId="Heading3">
+  <w:style w:type="paragraph" w:styleId="Kop3">
     <w:name w:val="heading 3"/>
-    <w:basedOn w:val="Normal"/>
-    <w:next w:val="Normal"/>
-    <w:link w:val="Heading3Char"/>
+    <w:basedOn w:val="Standaard"/>
+    <w:next w:val="Standaard"/>
+    <w:link w:val="Kop3Char"/>
     <w:uiPriority w:val="9"/>
     <w:unhideWhenUsed/>
     <w:qFormat/>
@@ -11310,11 +12508,11 @@
       <w:color w:val="4F81BD" w:themeColor="accent1"/>
     </w:rPr>
   </w:style>
-  <w:style w:type="paragraph" w:styleId="Heading4">
+  <w:style w:type="paragraph" w:styleId="Kop4">
     <w:name w:val="heading 4"/>
-    <w:basedOn w:val="Normal"/>
-    <w:next w:val="Normal"/>
-    <w:link w:val="Heading4Char"/>
+    <w:basedOn w:val="Standaard"/>
+    <w:next w:val="Standaard"/>
+    <w:link w:val="Kop4Char"/>
     <w:uiPriority w:val="9"/>
     <w:unhideWhenUsed/>
     <w:qFormat/>
@@ -11334,13 +12532,13 @@
       <w:color w:val="4F81BD" w:themeColor="accent1"/>
     </w:rPr>
   </w:style>
-  <w:style w:type="character" w:default="1" w:styleId="DefaultParagraphFont">
+  <w:style w:type="character" w:default="1" w:styleId="Standaardalinea-lettertype">
     <w:name w:val="Default Paragraph Font"/>
     <w:uiPriority w:val="1"/>
     <w:semiHidden/>
     <w:unhideWhenUsed/>
   </w:style>
-  <w:style w:type="table" w:default="1" w:styleId="TableNormal">
+  <w:style w:type="table" w:default="1" w:styleId="Standaardtabel">
     <w:name w:val="Normal Table"/>
     <w:uiPriority w:val="99"/>
     <w:semiHidden/>
@@ -11356,7 +12554,7 @@
       </w:tblCellMar>
     </w:tblPr>
   </w:style>
-  <w:style w:type="numbering" w:default="1" w:styleId="NoList">
+  <w:style w:type="numbering" w:default="1" w:styleId="Geenlijst">
     <w:name w:val="No List"/>
     <w:uiPriority w:val="99"/>
     <w:semiHidden/>
@@ -11364,13 +12562,13 @@
   </w:style>
   <w:style w:type="character" w:customStyle="1" w:styleId="apple-converted-space">
     <w:name w:val="apple-converted-space"/>
-    <w:basedOn w:val="DefaultParagraphFont"/>
+    <w:basedOn w:val="Standaardalinea-lettertype"/>
     <w:rsid w:val="00531C0B"/>
   </w:style>
-  <w:style w:type="paragraph" w:styleId="BalloonText">
+  <w:style w:type="paragraph" w:styleId="Ballontekst">
     <w:name w:val="Balloon Text"/>
-    <w:basedOn w:val="Normal"/>
-    <w:link w:val="BalloonTextChar"/>
+    <w:basedOn w:val="Standaard"/>
+    <w:link w:val="BallontekstChar"/>
     <w:uiPriority w:val="99"/>
     <w:semiHidden/>
     <w:unhideWhenUsed/>
@@ -11384,10 +12582,10 @@
       <w:szCs w:val="16"/>
     </w:rPr>
   </w:style>
-  <w:style w:type="character" w:customStyle="1" w:styleId="BalloonTextChar">
-    <w:name w:val="Balloon Text Char"/>
-    <w:basedOn w:val="DefaultParagraphFont"/>
-    <w:link w:val="BalloonText"/>
+  <w:style w:type="character" w:customStyle="1" w:styleId="BallontekstChar">
+    <w:name w:val="Ballontekst Char"/>
+    <w:basedOn w:val="Standaardalinea-lettertype"/>
+    <w:link w:val="Ballontekst"/>
     <w:uiPriority w:val="99"/>
     <w:semiHidden/>
     <w:rsid w:val="004D4F4F"/>
@@ -11398,10 +12596,10 @@
       <w:lang w:val="en-GB"/>
     </w:rPr>
   </w:style>
-  <w:style w:type="character" w:customStyle="1" w:styleId="Heading1Char">
-    <w:name w:val="Heading 1 Char"/>
-    <w:basedOn w:val="DefaultParagraphFont"/>
-    <w:link w:val="Heading1"/>
+  <w:style w:type="character" w:customStyle="1" w:styleId="Kop1Char">
+    <w:name w:val="Kop 1 Char"/>
+    <w:basedOn w:val="Standaardalinea-lettertype"/>
+    <w:link w:val="Kop1"/>
     <w:uiPriority w:val="9"/>
     <w:rsid w:val="00FF3106"/>
     <w:rPr>
@@ -11414,10 +12612,10 @@
       <w:lang w:val="en-GB"/>
     </w:rPr>
   </w:style>
-  <w:style w:type="character" w:customStyle="1" w:styleId="Heading2Char">
-    <w:name w:val="Heading 2 Char"/>
-    <w:basedOn w:val="DefaultParagraphFont"/>
-    <w:link w:val="Heading2"/>
+  <w:style w:type="character" w:customStyle="1" w:styleId="Kop2Char">
+    <w:name w:val="Kop 2 Char"/>
+    <w:basedOn w:val="Standaardalinea-lettertype"/>
+    <w:link w:val="Kop2"/>
     <w:uiPriority w:val="9"/>
     <w:rsid w:val="00FF3106"/>
     <w:rPr>
@@ -11430,10 +12628,10 @@
       <w:lang w:val="en-GB"/>
     </w:rPr>
   </w:style>
-  <w:style w:type="character" w:customStyle="1" w:styleId="Heading3Char">
-    <w:name w:val="Heading 3 Char"/>
-    <w:basedOn w:val="DefaultParagraphFont"/>
-    <w:link w:val="Heading3"/>
+  <w:style w:type="character" w:customStyle="1" w:styleId="Kop3Char">
+    <w:name w:val="Kop 3 Char"/>
+    <w:basedOn w:val="Standaardalinea-lettertype"/>
+    <w:link w:val="Kop3"/>
     <w:uiPriority w:val="9"/>
     <w:rsid w:val="00CA4E3C"/>
     <w:rPr>
@@ -11444,9 +12642,9 @@
       <w:lang w:val="en-GB"/>
     </w:rPr>
   </w:style>
-  <w:style w:type="table" w:styleId="TableGrid">
+  <w:style w:type="table" w:styleId="Tabelraster">
     <w:name w:val="Table Grid"/>
-    <w:basedOn w:val="TableNormal"/>
+    <w:basedOn w:val="Standaardtabel"/>
     <w:uiPriority w:val="59"/>
     <w:rsid w:val="00CB7CDB"/>
     <w:tblPr>
@@ -11467,10 +12665,10 @@
       </w:tblCellMar>
     </w:tblPr>
   </w:style>
-  <w:style w:type="character" w:customStyle="1" w:styleId="Heading4Char">
-    <w:name w:val="Heading 4 Char"/>
-    <w:basedOn w:val="DefaultParagraphFont"/>
-    <w:link w:val="Heading4"/>
+  <w:style w:type="character" w:customStyle="1" w:styleId="Kop4Char">
+    <w:name w:val="Kop 4 Char"/>
+    <w:basedOn w:val="Standaardalinea-lettertype"/>
+    <w:link w:val="Kop4"/>
     <w:uiPriority w:val="9"/>
     <w:rsid w:val="005F4553"/>
     <w:rPr>
@@ -11483,9 +12681,9 @@
       <w:lang w:val="en-GB"/>
     </w:rPr>
   </w:style>
-  <w:style w:type="paragraph" w:styleId="ListParagraph">
+  <w:style w:type="paragraph" w:styleId="Lijstalinea">
     <w:name w:val="List Paragraph"/>
-    <w:basedOn w:val="Normal"/>
+    <w:basedOn w:val="Standaard"/>
     <w:uiPriority w:val="34"/>
     <w:qFormat/>
     <w:rsid w:val="00E35AAB"/>
@@ -11494,9 +12692,9 @@
       <w:contextualSpacing/>
     </w:pPr>
   </w:style>
-  <w:style w:type="character" w:styleId="PlaceholderText">
+  <w:style w:type="character" w:styleId="Tekstvantijdelijkeaanduiding">
     <w:name w:val="Placeholder Text"/>
-    <w:basedOn w:val="DefaultParagraphFont"/>
+    <w:basedOn w:val="Standaardalinea-lettertype"/>
     <w:uiPriority w:val="99"/>
     <w:semiHidden/>
     <w:rsid w:val="00FB4F72"/>
@@ -12224,7 +13422,7 @@
 </file>
 
 <file path=customXml/itemProps1.xml><?xml version="1.0" encoding="utf-8"?>
-<ds:datastoreItem xmlns:ds="http://schemas.openxmlformats.org/officeDocument/2006/customXml" ds:itemID="{2D160C1B-6A3D-4104-891A-C3CF28F2D2D2}">
+<ds:datastoreItem xmlns:ds="http://schemas.openxmlformats.org/officeDocument/2006/customXml" ds:itemID="{CC11EBF9-8883-405C-83A4-C38EC9FC1F59}">
   <ds:schemaRefs>
     <ds:schemaRef ds:uri="http://schemas.openxmlformats.org/officeDocument/2006/bibliography"/>
   </ds:schemaRefs>

</xml_diff>